<commit_message>
Concatenate first and last name
</commit_message>
<xml_diff>
--- a/DefectLog/Debugging Techniques_Without Tools.docx
+++ b/DefectLog/Debugging Techniques_Without Tools.docx
@@ -5215,18 +5215,10 @@
               <w:t>Turned out tha</w:t>
             </w:r>
             <w:r>
-              <w:t xml:space="preserve">t </w:t>
-            </w:r>
-            <w:bookmarkStart w:id="0" w:name="_GoBack"/>
-            <w:r>
-              <w:t>the code from the layout page, h</w:t>
-            </w:r>
-            <w:r>
-              <w:t>e said will make the attributes invalid</w:t>
-            </w:r>
-            <w:bookmarkEnd w:id="0"/>
-            <w:r>
-              <w:t>.</w:t>
+              <w:t>t the code from the layout page, h</w:t>
+            </w:r>
+            <w:r>
+              <w:t>e said will make the attributes invalid.</w:t>
             </w:r>
             <w:r>
               <w:t xml:space="preserve"> To solve it he suggested that I write the needed </w:t>
@@ -8647,25 +8639,316 @@
           <w:tcPr>
             <w:tcW w:w="1170" w:type="dxa"/>
           </w:tcPr>
-          <w:p/>
+          <w:p>
+            <w:r>
+              <w:lastRenderedPageBreak/>
+              <w:t>5</w:t>
+            </w:r>
+          </w:p>
+          <w:p>
+            <w:r>
+              <w:t>CLOSED</w:t>
+            </w:r>
+          </w:p>
         </w:tc>
         <w:tc>
           <w:tcPr>
             <w:tcW w:w="990" w:type="dxa"/>
           </w:tcPr>
-          <w:p/>
+          <w:p>
+            <w:r>
+              <w:t>Logic</w:t>
+            </w:r>
+          </w:p>
         </w:tc>
         <w:tc>
           <w:tcPr>
             <w:tcW w:w="5220" w:type="dxa"/>
           </w:tcPr>
+          <w:p>
+            <w:r>
+              <w:t xml:space="preserve">By default when I generate the views for registration I find that because EFC doesn’t know which field the user needs to make sense out of </w:t>
+            </w:r>
+            <w:proofErr w:type="spellStart"/>
+            <w:r>
+              <w:t>UserID</w:t>
+            </w:r>
+            <w:proofErr w:type="spellEnd"/>
+            <w:r>
+              <w:t xml:space="preserve"> it uses the </w:t>
+            </w:r>
+            <w:proofErr w:type="spellStart"/>
+            <w:r>
+              <w:t>UserContactEmail</w:t>
+            </w:r>
+            <w:proofErr w:type="spellEnd"/>
+            <w:r>
+              <w:t xml:space="preserve"> field. </w:t>
+            </w:r>
+          </w:p>
           <w:p/>
+          <w:p>
+            <w:r>
+              <w:t xml:space="preserve">I wanted something like full name but I could only do First or last name </w:t>
+            </w:r>
+            <w:r>
+              <w:t xml:space="preserve">so what I did was make this property in the User model. </w:t>
+            </w:r>
+          </w:p>
+          <w:p>
+            <w:pPr>
+              <w:shd w:val="clear" w:color="auto" w:fill="1E1E1E"/>
+              <w:spacing w:after="0" w:line="285" w:lineRule="atLeast"/>
+              <w:rPr>
+                <w:rFonts w:ascii="Consolas" w:eastAsia="Times New Roman" w:hAnsi="Consolas" w:cs="Times New Roman"/>
+                <w:color w:val="D4D4D4"/>
+                <w:sz w:val="21"/>
+                <w:szCs w:val="21"/>
+                <w:lang w:val="en-US"/>
+              </w:rPr>
+            </w:pPr>
+            <w:r>
+              <w:rPr>
+                <w:rFonts w:ascii="Consolas" w:eastAsia="Times New Roman" w:hAnsi="Consolas" w:cs="Times New Roman"/>
+                <w:color w:val="569CD6"/>
+                <w:sz w:val="21"/>
+                <w:szCs w:val="21"/>
+                <w:lang w:val="en-US"/>
+              </w:rPr>
+              <w:t>public</w:t>
+            </w:r>
+            <w:r>
+              <w:rPr>
+                <w:rFonts w:ascii="Consolas" w:eastAsia="Times New Roman" w:hAnsi="Consolas" w:cs="Times New Roman"/>
+                <w:color w:val="D4D4D4"/>
+                <w:sz w:val="21"/>
+                <w:szCs w:val="21"/>
+                <w:lang w:val="en-US"/>
+              </w:rPr>
+              <w:t> </w:t>
+            </w:r>
+            <w:r>
+              <w:rPr>
+                <w:rFonts w:ascii="Consolas" w:eastAsia="Times New Roman" w:hAnsi="Consolas" w:cs="Times New Roman"/>
+                <w:color w:val="569CD6"/>
+                <w:sz w:val="21"/>
+                <w:szCs w:val="21"/>
+                <w:lang w:val="en-US"/>
+              </w:rPr>
+              <w:t>string</w:t>
+            </w:r>
+            <w:r>
+              <w:rPr>
+                <w:rFonts w:ascii="Consolas" w:eastAsia="Times New Roman" w:hAnsi="Consolas" w:cs="Times New Roman"/>
+                <w:color w:val="D4D4D4"/>
+                <w:sz w:val="21"/>
+                <w:szCs w:val="21"/>
+                <w:lang w:val="en-US"/>
+              </w:rPr>
+              <w:t> </w:t>
+            </w:r>
+            <w:r>
+              <w:rPr>
+                <w:rFonts w:ascii="Consolas" w:eastAsia="Times New Roman" w:hAnsi="Consolas" w:cs="Times New Roman"/>
+                <w:color w:val="9CDCFE"/>
+                <w:sz w:val="21"/>
+                <w:szCs w:val="21"/>
+                <w:lang w:val="en-US"/>
+              </w:rPr>
+              <w:t>UserFullname</w:t>
+            </w:r>
+            <w:r>
+              <w:rPr>
+                <w:rFonts w:ascii="Consolas" w:eastAsia="Times New Roman" w:hAnsi="Consolas" w:cs="Times New Roman"/>
+                <w:color w:val="D4D4D4"/>
+                <w:sz w:val="21"/>
+                <w:szCs w:val="21"/>
+                <w:lang w:val="en-US"/>
+              </w:rPr>
+              <w:t> =&gt; </w:t>
+            </w:r>
+            <w:r>
+              <w:rPr>
+                <w:rFonts w:ascii="Consolas" w:eastAsia="Times New Roman" w:hAnsi="Consolas" w:cs="Times New Roman"/>
+                <w:color w:val="9CDCFE"/>
+                <w:sz w:val="21"/>
+                <w:szCs w:val="21"/>
+                <w:lang w:val="en-US"/>
+              </w:rPr>
+              <w:t>string</w:t>
+            </w:r>
+            <w:r>
+              <w:rPr>
+                <w:rFonts w:ascii="Consolas" w:eastAsia="Times New Roman" w:hAnsi="Consolas" w:cs="Times New Roman"/>
+                <w:color w:val="D4D4D4"/>
+                <w:sz w:val="21"/>
+                <w:szCs w:val="21"/>
+                <w:lang w:val="en-US"/>
+              </w:rPr>
+              <w:t>.</w:t>
+            </w:r>
+            <w:r>
+              <w:rPr>
+                <w:rFonts w:ascii="Consolas" w:eastAsia="Times New Roman" w:hAnsi="Consolas" w:cs="Times New Roman"/>
+                <w:color w:val="DCDCAA"/>
+                <w:sz w:val="21"/>
+                <w:szCs w:val="21"/>
+                <w:lang w:val="en-US"/>
+              </w:rPr>
+              <w:t>Format</w:t>
+            </w:r>
+            <w:r>
+              <w:rPr>
+                <w:rFonts w:ascii="Consolas" w:eastAsia="Times New Roman" w:hAnsi="Consolas" w:cs="Times New Roman"/>
+                <w:color w:val="D4D4D4"/>
+                <w:sz w:val="21"/>
+                <w:szCs w:val="21"/>
+                <w:lang w:val="en-US"/>
+              </w:rPr>
+              <w:t>(</w:t>
+            </w:r>
+            <w:r>
+              <w:rPr>
+                <w:rFonts w:ascii="Consolas" w:eastAsia="Times New Roman" w:hAnsi="Consolas" w:cs="Times New Roman"/>
+                <w:color w:val="CE9178"/>
+                <w:sz w:val="21"/>
+                <w:szCs w:val="21"/>
+                <w:lang w:val="en-US"/>
+              </w:rPr>
+              <w:t>"{0} {1}"</w:t>
+            </w:r>
+            <w:r>
+              <w:rPr>
+                <w:rFonts w:ascii="Consolas" w:eastAsia="Times New Roman" w:hAnsi="Consolas" w:cs="Times New Roman"/>
+                <w:color w:val="D4D4D4"/>
+                <w:sz w:val="21"/>
+                <w:szCs w:val="21"/>
+                <w:lang w:val="en-US"/>
+              </w:rPr>
+              <w:t>, </w:t>
+            </w:r>
+            <w:r>
+              <w:rPr>
+                <w:rFonts w:ascii="Consolas" w:eastAsia="Times New Roman" w:hAnsi="Consolas" w:cs="Times New Roman"/>
+                <w:color w:val="9CDCFE"/>
+                <w:sz w:val="21"/>
+                <w:szCs w:val="21"/>
+                <w:lang w:val="en-US"/>
+              </w:rPr>
+              <w:t>UserFirstName</w:t>
+            </w:r>
+            <w:r>
+              <w:rPr>
+                <w:rFonts w:ascii="Consolas" w:eastAsia="Times New Roman" w:hAnsi="Consolas" w:cs="Times New Roman"/>
+                <w:color w:val="D4D4D4"/>
+                <w:sz w:val="21"/>
+                <w:szCs w:val="21"/>
+                <w:lang w:val="en-US"/>
+              </w:rPr>
+              <w:t>, </w:t>
+            </w:r>
+            <w:r>
+              <w:rPr>
+                <w:rFonts w:ascii="Consolas" w:eastAsia="Times New Roman" w:hAnsi="Consolas" w:cs="Times New Roman"/>
+                <w:color w:val="9CDCFE"/>
+                <w:sz w:val="21"/>
+                <w:szCs w:val="21"/>
+                <w:lang w:val="en-US"/>
+              </w:rPr>
+              <w:t>UserLastName</w:t>
+            </w:r>
+            <w:r>
+              <w:rPr>
+                <w:rFonts w:ascii="Consolas" w:eastAsia="Times New Roman" w:hAnsi="Consolas" w:cs="Times New Roman"/>
+                <w:color w:val="D4D4D4"/>
+                <w:sz w:val="21"/>
+                <w:szCs w:val="21"/>
+                <w:lang w:val="en-US"/>
+              </w:rPr>
+              <w:t>);</w:t>
+            </w:r>
+          </w:p>
+          <w:p/>
+          <w:p>
+            <w:r>
+              <w:t xml:space="preserve">It </w:t>
+            </w:r>
+            <w:r>
+              <w:t xml:space="preserve">allowed me to then just change all the values in the controller and the views from </w:t>
+            </w:r>
+            <w:proofErr w:type="spellStart"/>
+            <w:r>
+              <w:t>UserContactEmail</w:t>
+            </w:r>
+            <w:proofErr w:type="spellEnd"/>
+            <w:r>
+              <w:t xml:space="preserve"> to </w:t>
+            </w:r>
+            <w:proofErr w:type="spellStart"/>
+            <w:r>
+              <w:t>UserFullName</w:t>
+            </w:r>
+            <w:proofErr w:type="spellEnd"/>
+            <w:r>
+              <w:t xml:space="preserve">. I didn’t even need to </w:t>
+            </w:r>
+            <w:r>
+              <w:t>recreate the database or migrate this property as a data column in the database</w:t>
+            </w:r>
+            <w:bookmarkStart w:id="0" w:name="_GoBack"/>
+            <w:bookmarkEnd w:id="0"/>
+            <w:r>
+              <w:t>.</w:t>
+            </w:r>
+          </w:p>
         </w:tc>
         <w:tc>
           <w:tcPr>
             <w:tcW w:w="7560" w:type="dxa"/>
           </w:tcPr>
-          <w:p/>
+          <w:p>
+            <w:r>
+              <w:rPr>
+                <w:noProof/>
+                <w:lang w:val="en-US"/>
+              </w:rPr>
+              <w:drawing>
+                <wp:inline distT="0" distB="0" distL="0" distR="0" wp14:anchorId="619C09F5" wp14:editId="0EF15E51">
+                  <wp:extent cx="4663440" cy="3834130"/>
+                  <wp:effectExtent l="0" t="0" r="3810" b="0"/>
+                  <wp:docPr id="4" name="Picture 4"/>
+                  <wp:cNvGraphicFramePr>
+                    <a:graphicFrameLocks xmlns:a="http://schemas.openxmlformats.org/drawingml/2006/main" noChangeAspect="1"/>
+                  </wp:cNvGraphicFramePr>
+                  <a:graphic xmlns:a="http://schemas.openxmlformats.org/drawingml/2006/main">
+                    <a:graphicData uri="http://schemas.openxmlformats.org/drawingml/2006/picture">
+                      <pic:pic xmlns:pic="http://schemas.openxmlformats.org/drawingml/2006/picture">
+                        <pic:nvPicPr>
+                          <pic:cNvPr id="1" name=""/>
+                          <pic:cNvPicPr/>
+                        </pic:nvPicPr>
+                        <pic:blipFill>
+                          <a:blip r:embed="rId12"/>
+                          <a:stretch>
+                            <a:fillRect/>
+                          </a:stretch>
+                        </pic:blipFill>
+                        <pic:spPr>
+                          <a:xfrm>
+                            <a:off x="0" y="0"/>
+                            <a:ext cx="4663440" cy="3834130"/>
+                          </a:xfrm>
+                          <a:prstGeom prst="rect">
+                            <a:avLst/>
+                          </a:prstGeom>
+                        </pic:spPr>
+                      </pic:pic>
+                    </a:graphicData>
+                  </a:graphic>
+                </wp:inline>
+              </w:drawing>
+            </w:r>
+          </w:p>
         </w:tc>
       </w:tr>
       <w:tr>

</xml_diff>

<commit_message>
Fix sorting for tblRegistration FKs
</commit_message>
<xml_diff>
--- a/DefectLog/Debugging Techniques_Without Tools.docx
+++ b/DefectLog/Debugging Techniques_Without Tools.docx
@@ -1,6 +1,6 @@
 
 <file path=word/document.xml><?xml version="1.0" encoding="utf-8"?>
-<w:document xmlns:wpc="http://schemas.microsoft.com/office/word/2010/wordprocessingCanvas" xmlns:mc="http://schemas.openxmlformats.org/markup-compatibility/2006" xmlns:o="urn:schemas-microsoft-com:office:office" xmlns:r="http://schemas.openxmlformats.org/officeDocument/2006/relationships" xmlns:m="http://schemas.openxmlformats.org/officeDocument/2006/math" xmlns:v="urn:schemas-microsoft-com:vml" xmlns:wp14="http://schemas.microsoft.com/office/word/2010/wordprocessingDrawing" xmlns:wp="http://schemas.openxmlformats.org/drawingml/2006/wordprocessingDrawing" xmlns:w10="urn:schemas-microsoft-com:office:word" xmlns:w="http://schemas.openxmlformats.org/wordprocessingml/2006/main" xmlns:w14="http://schemas.microsoft.com/office/word/2010/wordml" xmlns:w15="http://schemas.microsoft.com/office/word/2012/wordml" xmlns:wpg="http://schemas.microsoft.com/office/word/2010/wordprocessingGroup" xmlns:wpi="http://schemas.microsoft.com/office/word/2010/wordprocessingInk" xmlns:wne="http://schemas.microsoft.com/office/word/2006/wordml" xmlns:wps="http://schemas.microsoft.com/office/word/2010/wordprocessingShape" mc:Ignorable="w14 w15 wp14">
+<w:document xmlns:wpc="http://schemas.microsoft.com/office/word/2010/wordprocessingCanvas" xmlns:cx="http://schemas.microsoft.com/office/drawing/2014/chartex" xmlns:cx1="http://schemas.microsoft.com/office/drawing/2015/9/8/chartex" xmlns:cx2="http://schemas.microsoft.com/office/drawing/2015/10/21/chartex" xmlns:cx3="http://schemas.microsoft.com/office/drawing/2016/5/9/chartex" xmlns:cx4="http://schemas.microsoft.com/office/drawing/2016/5/10/chartex" xmlns:cx5="http://schemas.microsoft.com/office/drawing/2016/5/11/chartex" xmlns:cx6="http://schemas.microsoft.com/office/drawing/2016/5/12/chartex" xmlns:cx7="http://schemas.microsoft.com/office/drawing/2016/5/13/chartex" xmlns:cx8="http://schemas.microsoft.com/office/drawing/2016/5/14/chartex" xmlns:mc="http://schemas.openxmlformats.org/markup-compatibility/2006" xmlns:aink="http://schemas.microsoft.com/office/drawing/2016/ink" xmlns:am3d="http://schemas.microsoft.com/office/drawing/2017/model3d" xmlns:o="urn:schemas-microsoft-com:office:office" xmlns:r="http://schemas.openxmlformats.org/officeDocument/2006/relationships" xmlns:m="http://schemas.openxmlformats.org/officeDocument/2006/math" xmlns:v="urn:schemas-microsoft-com:vml" xmlns:wp14="http://schemas.microsoft.com/office/word/2010/wordprocessingDrawing" xmlns:wp="http://schemas.openxmlformats.org/drawingml/2006/wordprocessingDrawing" xmlns:w10="urn:schemas-microsoft-com:office:word" xmlns:w="http://schemas.openxmlformats.org/wordprocessingml/2006/main" xmlns:w14="http://schemas.microsoft.com/office/word/2010/wordml" xmlns:w15="http://schemas.microsoft.com/office/word/2012/wordml" xmlns:w16cid="http://schemas.microsoft.com/office/word/2016/wordml/cid" xmlns:w16se="http://schemas.microsoft.com/office/word/2015/wordml/symex" xmlns:wpg="http://schemas.microsoft.com/office/word/2010/wordprocessingGroup" xmlns:wpi="http://schemas.microsoft.com/office/word/2010/wordprocessingInk" xmlns:wne="http://schemas.microsoft.com/office/word/2006/wordml" xmlns:wps="http://schemas.microsoft.com/office/word/2010/wordprocessingShape" mc:Ignorable="w14 w15 w16se w16cid wp14">
   <w:body>
     <w:tbl>
       <w:tblPr>
@@ -212,13 +212,8 @@
           </w:tcPr>
           <w:p>
             <w:r>
-              <w:t xml:space="preserve">I cannot cycle to the next 3 </w:t>
-            </w:r>
-            <w:proofErr w:type="spellStart"/>
-            <w:r>
-              <w:t>PaginatedList</w:t>
-            </w:r>
-            <w:proofErr w:type="spellEnd"/>
+              <w:t>I cannot cycle to the next 3 PaginatedList</w:t>
+            </w:r>
             <w:r>
               <w:t xml:space="preserve"> values in a HTML table in ASP.NET Core</w:t>
             </w:r>
@@ -249,19 +244,11 @@
             <w:r>
               <w:t xml:space="preserve">The debugger keeps saying in </w:t>
             </w:r>
-            <w:proofErr w:type="spellStart"/>
-            <w:r>
-              <w:rPr>
-                <w:lang w:val="en-US"/>
-              </w:rPr>
-              <w:t>PaginatedList</w:t>
-            </w:r>
-            <w:proofErr w:type="spellEnd"/>
-            <w:r>
-              <w:rPr>
-                <w:lang w:val="en-US"/>
-              </w:rPr>
-              <w:t xml:space="preserve"> that the count is gone up to 9 when I try to render the values by clicking the “Next” button. Except I can’t see those values</w:t>
+            <w:r>
+              <w:rPr>
+                <w:lang w:val="en-US"/>
+              </w:rPr>
+              <w:t>PaginatedList that the count is gone up to 9 when I try to render the values by clicking the “Next” button. Except I can’t see those values</w:t>
             </w:r>
             <w:r>
               <w:rPr>
@@ -304,35 +291,7 @@
               <w:rPr>
                 <w:lang w:val="en-US"/>
               </w:rPr>
-              <w:t>“</w:t>
-            </w:r>
-            <w:proofErr w:type="spellStart"/>
-            <w:r>
-              <w:rPr>
-                <w:lang w:val="en-US"/>
-              </w:rPr>
-              <w:t>CurrentSort</w:t>
-            </w:r>
-            <w:proofErr w:type="spellEnd"/>
-            <w:r>
-              <w:rPr>
-                <w:lang w:val="en-US"/>
-              </w:rPr>
-              <w:t xml:space="preserve">” and </w:t>
-            </w:r>
-            <w:proofErr w:type="spellStart"/>
-            <w:r>
-              <w:rPr>
-                <w:lang w:val="en-US"/>
-              </w:rPr>
-              <w:t>CurrentFilter</w:t>
-            </w:r>
-            <w:proofErr w:type="spellEnd"/>
-            <w:r>
-              <w:rPr>
-                <w:lang w:val="en-US"/>
-              </w:rPr>
-              <w:t xml:space="preserve"> </w:t>
+              <w:t xml:space="preserve">“CurrentSort” and CurrentFilter </w:t>
             </w:r>
             <w:r>
               <w:rPr>
@@ -726,25 +685,7 @@
                 <w:sz w:val="24"/>
                 <w:szCs w:val="24"/>
               </w:rPr>
-              <w:t>Go to `</w:t>
-            </w:r>
-            <w:proofErr w:type="spellStart"/>
-            <w:r>
-              <w:rPr>
-                <w:rFonts w:eastAsia="Times New Roman" w:cs="Times New Roman"/>
-                <w:sz w:val="24"/>
-                <w:szCs w:val="24"/>
-              </w:rPr>
-              <w:t>appsettings.json</w:t>
-            </w:r>
-            <w:proofErr w:type="spellEnd"/>
-            <w:r>
-              <w:rPr>
-                <w:rFonts w:eastAsia="Times New Roman" w:cs="Times New Roman"/>
-                <w:sz w:val="24"/>
-                <w:szCs w:val="24"/>
-              </w:rPr>
-              <w:t>`.</w:t>
+              <w:t>Go to `appsettings.json`.</w:t>
             </w:r>
           </w:p>
           <w:p>
@@ -909,52 +850,14 @@
               </w:rPr>
               <w:t xml:space="preserve"> `</w:t>
             </w:r>
-            <w:proofErr w:type="spellStart"/>
             <w:r>
               <w:rPr>
                 <w:rFonts w:eastAsia="Times New Roman" w:cs="Times New Roman"/>
                 <w:sz w:val="24"/>
                 <w:szCs w:val="24"/>
               </w:rPr>
-              <w:t>dotnet</w:t>
-            </w:r>
-            <w:proofErr w:type="spellEnd"/>
-            <w:r>
-              <w:rPr>
-                <w:rFonts w:eastAsia="Times New Roman" w:cs="Times New Roman"/>
-                <w:sz w:val="24"/>
-                <w:szCs w:val="24"/>
-              </w:rPr>
-              <w:t xml:space="preserve"> </w:t>
-            </w:r>
-            <w:proofErr w:type="spellStart"/>
-            <w:r>
-              <w:rPr>
-                <w:rFonts w:eastAsia="Times New Roman" w:cs="Times New Roman"/>
-                <w:sz w:val="24"/>
-                <w:szCs w:val="24"/>
-              </w:rPr>
-              <w:t>ef</w:t>
-            </w:r>
-            <w:proofErr w:type="spellEnd"/>
-            <w:r>
-              <w:rPr>
-                <w:rFonts w:eastAsia="Times New Roman" w:cs="Times New Roman"/>
-                <w:sz w:val="24"/>
-                <w:szCs w:val="24"/>
-              </w:rPr>
-              <w:t xml:space="preserve"> migrations add </w:t>
-            </w:r>
-            <w:proofErr w:type="spellStart"/>
-            <w:r>
-              <w:rPr>
-                <w:rFonts w:eastAsia="Times New Roman" w:cs="Times New Roman"/>
-                <w:sz w:val="24"/>
-                <w:szCs w:val="24"/>
-              </w:rPr>
-              <w:t>InitialCreate</w:t>
-            </w:r>
-            <w:proofErr w:type="spellEnd"/>
+              <w:t>dotnet ef migrations add InitialCreate</w:t>
+            </w:r>
             <w:r>
               <w:rPr>
                 <w:rFonts w:eastAsia="Times New Roman" w:cs="Times New Roman"/>
@@ -1184,43 +1087,33 @@
                 <w:sz w:val="24"/>
                 <w:szCs w:val="24"/>
               </w:rPr>
-              <w:t>__</w:t>
-            </w:r>
-            <w:proofErr w:type="spellStart"/>
+              <w:t>__EFMigrationsHistory</w:t>
+            </w:r>
             <w:r>
               <w:rPr>
                 <w:rFonts w:eastAsia="Times New Roman" w:cs="Times New Roman"/>
                 <w:sz w:val="24"/>
                 <w:szCs w:val="24"/>
               </w:rPr>
-              <w:t>EFMigrationsHistory</w:t>
-            </w:r>
-            <w:proofErr w:type="spellEnd"/>
+              <w:t xml:space="preserve"> which has a single row for the migration history. I get this output from .NET CLI</w:t>
+            </w:r>
             <w:r>
               <w:rPr>
                 <w:rFonts w:eastAsia="Times New Roman" w:cs="Times New Roman"/>
                 <w:sz w:val="24"/>
                 <w:szCs w:val="24"/>
               </w:rPr>
-              <w:t xml:space="preserve"> which has a single row for the migration history. I get this output from .NET CLI</w:t>
-            </w:r>
-            <w:r>
+              <w:t>.</w:t>
+            </w:r>
+          </w:p>
+          <w:p>
+            <w:pPr>
+              <w:spacing w:before="100" w:beforeAutospacing="1" w:after="100" w:afterAutospacing="1" w:line="240" w:lineRule="auto"/>
               <w:rPr>
                 <w:rFonts w:eastAsia="Times New Roman" w:cs="Times New Roman"/>
                 <w:sz w:val="24"/>
                 <w:szCs w:val="24"/>
               </w:rPr>
-              <w:t>.</w:t>
-            </w:r>
-          </w:p>
-          <w:p>
-            <w:pPr>
-              <w:spacing w:before="100" w:beforeAutospacing="1" w:after="100" w:afterAutospacing="1" w:line="240" w:lineRule="auto"/>
-              <w:rPr>
-                <w:rFonts w:eastAsia="Times New Roman" w:cs="Times New Roman"/>
-                <w:sz w:val="24"/>
-                <w:szCs w:val="24"/>
-              </w:rPr>
             </w:pPr>
           </w:p>
           <w:p>
@@ -1282,25 +1175,7 @@
                 <w:sz w:val="24"/>
                 <w:szCs w:val="24"/>
               </w:rPr>
-              <w:t xml:space="preserve">info: </w:t>
-            </w:r>
-            <w:proofErr w:type="spellStart"/>
-            <w:r>
-              <w:rPr>
-                <w:rFonts w:ascii="Consolas" w:eastAsia="Times New Roman" w:hAnsi="Consolas" w:cs="Consolas"/>
-                <w:sz w:val="24"/>
-                <w:szCs w:val="24"/>
-              </w:rPr>
-              <w:t>Microsoft.EntityFrameworkCore.Infrastructure</w:t>
-            </w:r>
-            <w:proofErr w:type="spellEnd"/>
-            <w:r>
-              <w:rPr>
-                <w:rFonts w:ascii="Consolas" w:eastAsia="Times New Roman" w:hAnsi="Consolas" w:cs="Consolas"/>
-                <w:sz w:val="24"/>
-                <w:szCs w:val="24"/>
-              </w:rPr>
-              <w:t>[10403]</w:t>
+              <w:t>info: Microsoft.EntityFrameworkCore.Infrastructure[10403]</w:t>
             </w:r>
           </w:p>
           <w:p>
@@ -1319,172 +1194,62 @@
                 <w:szCs w:val="24"/>
               </w:rPr>
               <w:lastRenderedPageBreak/>
-              <w:t xml:space="preserve">      Entity Framework Core 2.2.6-servicing-10079 initialized '</w:t>
-            </w:r>
-            <w:proofErr w:type="spellStart"/>
-            <w:r>
-              <w:rPr>
-                <w:rFonts w:ascii="Consolas" w:eastAsia="Times New Roman" w:hAnsi="Consolas" w:cs="Consolas"/>
-                <w:sz w:val="24"/>
-                <w:szCs w:val="24"/>
-              </w:rPr>
-              <w:t>SchoolContext</w:t>
-            </w:r>
-            <w:proofErr w:type="spellEnd"/>
-            <w:r>
-              <w:rPr>
-                <w:rFonts w:ascii="Consolas" w:eastAsia="Times New Roman" w:hAnsi="Consolas" w:cs="Consolas"/>
-                <w:sz w:val="24"/>
-                <w:szCs w:val="24"/>
-              </w:rPr>
-              <w:t>' us</w:t>
-            </w:r>
-          </w:p>
-          <w:p>
-            <w:pPr>
-              <w:spacing w:before="100" w:beforeAutospacing="1" w:after="100" w:afterAutospacing="1" w:line="240" w:lineRule="auto"/>
-              <w:rPr>
-                <w:rFonts w:ascii="Consolas" w:eastAsia="Times New Roman" w:hAnsi="Consolas" w:cs="Consolas"/>
-                <w:sz w:val="24"/>
-                <w:szCs w:val="24"/>
-              </w:rPr>
-            </w:pPr>
-            <w:proofErr w:type="spellStart"/>
-            <w:r>
-              <w:rPr>
-                <w:rFonts w:ascii="Consolas" w:eastAsia="Times New Roman" w:hAnsi="Consolas" w:cs="Consolas"/>
-                <w:sz w:val="24"/>
-                <w:szCs w:val="24"/>
-              </w:rPr>
-              <w:t>ing</w:t>
-            </w:r>
-            <w:proofErr w:type="spellEnd"/>
-            <w:r>
-              <w:rPr>
-                <w:rFonts w:ascii="Consolas" w:eastAsia="Times New Roman" w:hAnsi="Consolas" w:cs="Consolas"/>
-                <w:sz w:val="24"/>
-                <w:szCs w:val="24"/>
-              </w:rPr>
-              <w:t xml:space="preserve"> provider '</w:t>
-            </w:r>
-            <w:proofErr w:type="spellStart"/>
-            <w:r>
-              <w:rPr>
-                <w:rFonts w:ascii="Consolas" w:eastAsia="Times New Roman" w:hAnsi="Consolas" w:cs="Consolas"/>
-                <w:sz w:val="24"/>
-                <w:szCs w:val="24"/>
-              </w:rPr>
-              <w:t>Microsoft.EntityFrameworkCore.SqlServer</w:t>
-            </w:r>
-            <w:proofErr w:type="spellEnd"/>
-            <w:r>
-              <w:rPr>
-                <w:rFonts w:ascii="Consolas" w:eastAsia="Times New Roman" w:hAnsi="Consolas" w:cs="Consolas"/>
-                <w:sz w:val="24"/>
-                <w:szCs w:val="24"/>
-              </w:rPr>
-              <w:t>' with options: None</w:t>
-            </w:r>
-          </w:p>
-          <w:p>
-            <w:pPr>
-              <w:spacing w:before="100" w:beforeAutospacing="1" w:after="100" w:afterAutospacing="1" w:line="240" w:lineRule="auto"/>
-              <w:rPr>
-                <w:rFonts w:ascii="Consolas" w:eastAsia="Times New Roman" w:hAnsi="Consolas" w:cs="Consolas"/>
-                <w:sz w:val="24"/>
-                <w:szCs w:val="24"/>
-              </w:rPr>
-            </w:pPr>
-            <w:r>
-              <w:rPr>
-                <w:rFonts w:ascii="Consolas" w:eastAsia="Times New Roman" w:hAnsi="Consolas" w:cs="Consolas"/>
-                <w:sz w:val="24"/>
-                <w:szCs w:val="24"/>
-              </w:rPr>
-              <w:t xml:space="preserve">info: </w:t>
-            </w:r>
-            <w:proofErr w:type="spellStart"/>
-            <w:r>
-              <w:rPr>
-                <w:rFonts w:ascii="Consolas" w:eastAsia="Times New Roman" w:hAnsi="Consolas" w:cs="Consolas"/>
-                <w:sz w:val="24"/>
-                <w:szCs w:val="24"/>
-              </w:rPr>
-              <w:t>Microsoft.EntityFrameworkCore.Database.Command</w:t>
-            </w:r>
-            <w:proofErr w:type="spellEnd"/>
-            <w:r>
-              <w:rPr>
-                <w:rFonts w:ascii="Consolas" w:eastAsia="Times New Roman" w:hAnsi="Consolas" w:cs="Consolas"/>
-                <w:sz w:val="24"/>
-                <w:szCs w:val="24"/>
-              </w:rPr>
-              <w:t>[20101]</w:t>
-            </w:r>
-          </w:p>
-          <w:p>
-            <w:pPr>
-              <w:spacing w:before="100" w:beforeAutospacing="1" w:after="100" w:afterAutospacing="1" w:line="240" w:lineRule="auto"/>
-              <w:rPr>
-                <w:rFonts w:ascii="Consolas" w:eastAsia="Times New Roman" w:hAnsi="Consolas" w:cs="Consolas"/>
-                <w:sz w:val="24"/>
-                <w:szCs w:val="24"/>
-              </w:rPr>
-            </w:pPr>
-            <w:r>
-              <w:rPr>
-                <w:rFonts w:ascii="Consolas" w:eastAsia="Times New Roman" w:hAnsi="Consolas" w:cs="Consolas"/>
-                <w:sz w:val="24"/>
-                <w:szCs w:val="24"/>
-              </w:rPr>
-              <w:t xml:space="preserve">      Executed </w:t>
-            </w:r>
-            <w:proofErr w:type="spellStart"/>
-            <w:r>
-              <w:rPr>
-                <w:rFonts w:ascii="Consolas" w:eastAsia="Times New Roman" w:hAnsi="Consolas" w:cs="Consolas"/>
-                <w:sz w:val="24"/>
-                <w:szCs w:val="24"/>
-              </w:rPr>
-              <w:t>DbCommand</w:t>
-            </w:r>
-            <w:proofErr w:type="spellEnd"/>
-            <w:r>
-              <w:rPr>
-                <w:rFonts w:ascii="Consolas" w:eastAsia="Times New Roman" w:hAnsi="Consolas" w:cs="Consolas"/>
-                <w:sz w:val="24"/>
-                <w:szCs w:val="24"/>
-              </w:rPr>
-              <w:t xml:space="preserve"> (666ms) [Parameters=[], </w:t>
-            </w:r>
-            <w:proofErr w:type="spellStart"/>
-            <w:r>
-              <w:rPr>
-                <w:rFonts w:ascii="Consolas" w:eastAsia="Times New Roman" w:hAnsi="Consolas" w:cs="Consolas"/>
-                <w:sz w:val="24"/>
-                <w:szCs w:val="24"/>
-              </w:rPr>
-              <w:t>CommandType</w:t>
-            </w:r>
-            <w:proofErr w:type="spellEnd"/>
-            <w:r>
-              <w:rPr>
-                <w:rFonts w:ascii="Consolas" w:eastAsia="Times New Roman" w:hAnsi="Consolas" w:cs="Consolas"/>
-                <w:sz w:val="24"/>
-                <w:szCs w:val="24"/>
-              </w:rPr>
-              <w:t xml:space="preserve">='Text', </w:t>
-            </w:r>
-            <w:proofErr w:type="spellStart"/>
-            <w:r>
-              <w:rPr>
-                <w:rFonts w:ascii="Consolas" w:eastAsia="Times New Roman" w:hAnsi="Consolas" w:cs="Consolas"/>
-                <w:sz w:val="24"/>
-                <w:szCs w:val="24"/>
-              </w:rPr>
-              <w:t>CommandTime</w:t>
-            </w:r>
-            <w:proofErr w:type="spellEnd"/>
+              <w:t xml:space="preserve">      Entity Framework Core 2.2.6-servicing-10079 initialized 'SchoolContext' us</w:t>
+            </w:r>
+          </w:p>
+          <w:p>
+            <w:pPr>
+              <w:spacing w:before="100" w:beforeAutospacing="1" w:after="100" w:afterAutospacing="1" w:line="240" w:lineRule="auto"/>
+              <w:rPr>
+                <w:rFonts w:ascii="Consolas" w:eastAsia="Times New Roman" w:hAnsi="Consolas" w:cs="Consolas"/>
+                <w:sz w:val="24"/>
+                <w:szCs w:val="24"/>
+              </w:rPr>
+            </w:pPr>
+            <w:r>
+              <w:rPr>
+                <w:rFonts w:ascii="Consolas" w:eastAsia="Times New Roman" w:hAnsi="Consolas" w:cs="Consolas"/>
+                <w:sz w:val="24"/>
+                <w:szCs w:val="24"/>
+              </w:rPr>
+              <w:t>ing provider 'Microsoft.EntityFrameworkCore.SqlServer' with options: None</w:t>
+            </w:r>
+          </w:p>
+          <w:p>
+            <w:pPr>
+              <w:spacing w:before="100" w:beforeAutospacing="1" w:after="100" w:afterAutospacing="1" w:line="240" w:lineRule="auto"/>
+              <w:rPr>
+                <w:rFonts w:ascii="Consolas" w:eastAsia="Times New Roman" w:hAnsi="Consolas" w:cs="Consolas"/>
+                <w:sz w:val="24"/>
+                <w:szCs w:val="24"/>
+              </w:rPr>
+            </w:pPr>
+            <w:r>
+              <w:rPr>
+                <w:rFonts w:ascii="Consolas" w:eastAsia="Times New Roman" w:hAnsi="Consolas" w:cs="Consolas"/>
+                <w:sz w:val="24"/>
+                <w:szCs w:val="24"/>
+              </w:rPr>
+              <w:t>info: Microsoft.EntityFrameworkCore.Database.Command[20101]</w:t>
+            </w:r>
+          </w:p>
+          <w:p>
+            <w:pPr>
+              <w:spacing w:before="100" w:beforeAutospacing="1" w:after="100" w:afterAutospacing="1" w:line="240" w:lineRule="auto"/>
+              <w:rPr>
+                <w:rFonts w:ascii="Consolas" w:eastAsia="Times New Roman" w:hAnsi="Consolas" w:cs="Consolas"/>
+                <w:sz w:val="24"/>
+                <w:szCs w:val="24"/>
+              </w:rPr>
+            </w:pPr>
+            <w:r>
+              <w:rPr>
+                <w:rFonts w:ascii="Consolas" w:eastAsia="Times New Roman" w:hAnsi="Consolas" w:cs="Consolas"/>
+                <w:sz w:val="24"/>
+                <w:szCs w:val="24"/>
+              </w:rPr>
+              <w:t xml:space="preserve">      Executed DbCommand (666ms) [Parameters=[], CommandType='Text', CommandTime</w:t>
+            </w:r>
           </w:p>
           <w:p>
             <w:pPr>
@@ -1537,90 +1302,26 @@
                 <w:sz w:val="24"/>
                 <w:szCs w:val="24"/>
               </w:rPr>
-              <w:t xml:space="preserve">info: </w:t>
-            </w:r>
-            <w:proofErr w:type="spellStart"/>
-            <w:r>
-              <w:rPr>
-                <w:rFonts w:ascii="Consolas" w:eastAsia="Times New Roman" w:hAnsi="Consolas" w:cs="Consolas"/>
-                <w:sz w:val="24"/>
-                <w:szCs w:val="24"/>
-              </w:rPr>
-              <w:t>Microsoft.EntityFrameworkCore.Database.Command</w:t>
-            </w:r>
-            <w:proofErr w:type="spellEnd"/>
-            <w:r>
-              <w:rPr>
-                <w:rFonts w:ascii="Consolas" w:eastAsia="Times New Roman" w:hAnsi="Consolas" w:cs="Consolas"/>
-                <w:sz w:val="24"/>
-                <w:szCs w:val="24"/>
-              </w:rPr>
-              <w:t>[20101]</w:t>
-            </w:r>
-          </w:p>
-          <w:p>
-            <w:pPr>
-              <w:spacing w:before="100" w:beforeAutospacing="1" w:after="100" w:afterAutospacing="1" w:line="240" w:lineRule="auto"/>
-              <w:rPr>
-                <w:rFonts w:ascii="Consolas" w:eastAsia="Times New Roman" w:hAnsi="Consolas" w:cs="Consolas"/>
-                <w:sz w:val="24"/>
-                <w:szCs w:val="24"/>
-              </w:rPr>
-            </w:pPr>
-            <w:r>
-              <w:rPr>
-                <w:rFonts w:ascii="Consolas" w:eastAsia="Times New Roman" w:hAnsi="Consolas" w:cs="Consolas"/>
-                <w:sz w:val="24"/>
-                <w:szCs w:val="24"/>
-              </w:rPr>
-              <w:t xml:space="preserve">      Executed </w:t>
-            </w:r>
-            <w:proofErr w:type="spellStart"/>
-            <w:r>
-              <w:rPr>
-                <w:rFonts w:ascii="Consolas" w:eastAsia="Times New Roman" w:hAnsi="Consolas" w:cs="Consolas"/>
-                <w:sz w:val="24"/>
-                <w:szCs w:val="24"/>
-              </w:rPr>
-              <w:t>DbCommand</w:t>
-            </w:r>
-            <w:proofErr w:type="spellEnd"/>
-            <w:r>
-              <w:rPr>
-                <w:rFonts w:ascii="Consolas" w:eastAsia="Times New Roman" w:hAnsi="Consolas" w:cs="Consolas"/>
-                <w:sz w:val="24"/>
-                <w:szCs w:val="24"/>
-              </w:rPr>
-              <w:t xml:space="preserve"> (161ms) [Parameters=[], </w:t>
-            </w:r>
-            <w:proofErr w:type="spellStart"/>
-            <w:r>
-              <w:rPr>
-                <w:rFonts w:ascii="Consolas" w:eastAsia="Times New Roman" w:hAnsi="Consolas" w:cs="Consolas"/>
-                <w:sz w:val="24"/>
-                <w:szCs w:val="24"/>
-              </w:rPr>
-              <w:t>CommandType</w:t>
-            </w:r>
-            <w:proofErr w:type="spellEnd"/>
-            <w:r>
-              <w:rPr>
-                <w:rFonts w:ascii="Consolas" w:eastAsia="Times New Roman" w:hAnsi="Consolas" w:cs="Consolas"/>
-                <w:sz w:val="24"/>
-                <w:szCs w:val="24"/>
-              </w:rPr>
-              <w:t xml:space="preserve">='Text', </w:t>
-            </w:r>
-            <w:proofErr w:type="spellStart"/>
-            <w:r>
-              <w:rPr>
-                <w:rFonts w:ascii="Consolas" w:eastAsia="Times New Roman" w:hAnsi="Consolas" w:cs="Consolas"/>
-                <w:sz w:val="24"/>
-                <w:szCs w:val="24"/>
-              </w:rPr>
-              <w:t>CommandTime</w:t>
-            </w:r>
-            <w:proofErr w:type="spellEnd"/>
+              <w:t>info: Microsoft.EntityFrameworkCore.Database.Command[20101]</w:t>
+            </w:r>
+          </w:p>
+          <w:p>
+            <w:pPr>
+              <w:spacing w:before="100" w:beforeAutospacing="1" w:after="100" w:afterAutospacing="1" w:line="240" w:lineRule="auto"/>
+              <w:rPr>
+                <w:rFonts w:ascii="Consolas" w:eastAsia="Times New Roman" w:hAnsi="Consolas" w:cs="Consolas"/>
+                <w:sz w:val="24"/>
+                <w:szCs w:val="24"/>
+              </w:rPr>
+            </w:pPr>
+            <w:r>
+              <w:rPr>
+                <w:rFonts w:ascii="Consolas" w:eastAsia="Times New Roman" w:hAnsi="Consolas" w:cs="Consolas"/>
+                <w:sz w:val="24"/>
+                <w:szCs w:val="24"/>
+              </w:rPr>
+              <w:t xml:space="preserve">      Executed DbCommand (161ms) [Parameters=[], CommandType='Text', CommandTime</w:t>
+            </w:r>
           </w:p>
           <w:p>
             <w:pPr>
@@ -1656,25 +1357,7 @@
                 <w:szCs w:val="24"/>
               </w:rPr>
               <w:lastRenderedPageBreak/>
-              <w:t xml:space="preserve">      IF SERVERPROPERTY('</w:t>
-            </w:r>
-            <w:proofErr w:type="spellStart"/>
-            <w:r>
-              <w:rPr>
-                <w:rFonts w:ascii="Consolas" w:eastAsia="Times New Roman" w:hAnsi="Consolas" w:cs="Consolas"/>
-                <w:sz w:val="24"/>
-                <w:szCs w:val="24"/>
-              </w:rPr>
-              <w:t>EngineEdition</w:t>
-            </w:r>
-            <w:proofErr w:type="spellEnd"/>
-            <w:r>
-              <w:rPr>
-                <w:rFonts w:ascii="Consolas" w:eastAsia="Times New Roman" w:hAnsi="Consolas" w:cs="Consolas"/>
-                <w:sz w:val="24"/>
-                <w:szCs w:val="24"/>
-              </w:rPr>
-              <w:t>') &lt;&gt; 5</w:t>
+              <w:t xml:space="preserve">      IF SERVERPROPERTY('EngineEdition') &lt;&gt; 5</w:t>
             </w:r>
           </w:p>
           <w:p>
@@ -1746,261 +1429,97 @@
                 <w:sz w:val="24"/>
                 <w:szCs w:val="24"/>
               </w:rPr>
-              <w:t xml:space="preserve">info: </w:t>
-            </w:r>
-            <w:proofErr w:type="spellStart"/>
-            <w:r>
-              <w:rPr>
-                <w:rFonts w:ascii="Consolas" w:eastAsia="Times New Roman" w:hAnsi="Consolas" w:cs="Consolas"/>
-                <w:sz w:val="24"/>
-                <w:szCs w:val="24"/>
-              </w:rPr>
-              <w:t>Microsoft.EntityFrameworkCore.Database.Command</w:t>
-            </w:r>
-            <w:proofErr w:type="spellEnd"/>
-            <w:r>
-              <w:rPr>
-                <w:rFonts w:ascii="Consolas" w:eastAsia="Times New Roman" w:hAnsi="Consolas" w:cs="Consolas"/>
-                <w:sz w:val="24"/>
-                <w:szCs w:val="24"/>
-              </w:rPr>
-              <w:t>[20101]</w:t>
-            </w:r>
-          </w:p>
-          <w:p>
-            <w:pPr>
-              <w:spacing w:before="100" w:beforeAutospacing="1" w:after="100" w:afterAutospacing="1" w:line="240" w:lineRule="auto"/>
-              <w:rPr>
-                <w:rFonts w:ascii="Consolas" w:eastAsia="Times New Roman" w:hAnsi="Consolas" w:cs="Consolas"/>
-                <w:sz w:val="24"/>
-                <w:szCs w:val="24"/>
-              </w:rPr>
-            </w:pPr>
-            <w:r>
-              <w:rPr>
-                <w:rFonts w:ascii="Consolas" w:eastAsia="Times New Roman" w:hAnsi="Consolas" w:cs="Consolas"/>
-                <w:sz w:val="24"/>
-                <w:szCs w:val="24"/>
-              </w:rPr>
-              <w:t xml:space="preserve">      Executed </w:t>
-            </w:r>
-            <w:proofErr w:type="spellStart"/>
-            <w:r>
-              <w:rPr>
-                <w:rFonts w:ascii="Consolas" w:eastAsia="Times New Roman" w:hAnsi="Consolas" w:cs="Consolas"/>
-                <w:sz w:val="24"/>
-                <w:szCs w:val="24"/>
-              </w:rPr>
-              <w:t>DbCommand</w:t>
-            </w:r>
-            <w:proofErr w:type="spellEnd"/>
-            <w:r>
-              <w:rPr>
-                <w:rFonts w:ascii="Consolas" w:eastAsia="Times New Roman" w:hAnsi="Consolas" w:cs="Consolas"/>
-                <w:sz w:val="24"/>
-                <w:szCs w:val="24"/>
-              </w:rPr>
-              <w:t xml:space="preserve"> (18ms) [Parameters=[], </w:t>
-            </w:r>
-            <w:proofErr w:type="spellStart"/>
-            <w:r>
-              <w:rPr>
-                <w:rFonts w:ascii="Consolas" w:eastAsia="Times New Roman" w:hAnsi="Consolas" w:cs="Consolas"/>
-                <w:sz w:val="24"/>
-                <w:szCs w:val="24"/>
-              </w:rPr>
-              <w:t>CommandType</w:t>
-            </w:r>
-            <w:proofErr w:type="spellEnd"/>
-            <w:r>
-              <w:rPr>
-                <w:rFonts w:ascii="Consolas" w:eastAsia="Times New Roman" w:hAnsi="Consolas" w:cs="Consolas"/>
-                <w:sz w:val="24"/>
-                <w:szCs w:val="24"/>
-              </w:rPr>
-              <w:t xml:space="preserve">='Text', </w:t>
-            </w:r>
-            <w:proofErr w:type="spellStart"/>
-            <w:r>
-              <w:rPr>
-                <w:rFonts w:ascii="Consolas" w:eastAsia="Times New Roman" w:hAnsi="Consolas" w:cs="Consolas"/>
-                <w:sz w:val="24"/>
-                <w:szCs w:val="24"/>
-              </w:rPr>
-              <w:t>CommandTimeo</w:t>
-            </w:r>
-            <w:proofErr w:type="spellEnd"/>
-          </w:p>
-          <w:p>
-            <w:pPr>
-              <w:spacing w:before="100" w:beforeAutospacing="1" w:after="100" w:afterAutospacing="1" w:line="240" w:lineRule="auto"/>
-              <w:rPr>
-                <w:rFonts w:ascii="Consolas" w:eastAsia="Times New Roman" w:hAnsi="Consolas" w:cs="Consolas"/>
-                <w:sz w:val="24"/>
-                <w:szCs w:val="24"/>
-              </w:rPr>
-            </w:pPr>
-            <w:proofErr w:type="spellStart"/>
-            <w:r>
-              <w:rPr>
-                <w:rFonts w:ascii="Consolas" w:eastAsia="Times New Roman" w:hAnsi="Consolas" w:cs="Consolas"/>
-                <w:sz w:val="24"/>
-                <w:szCs w:val="24"/>
-              </w:rPr>
-              <w:t>ut</w:t>
-            </w:r>
-            <w:proofErr w:type="spellEnd"/>
-            <w:r>
-              <w:rPr>
-                <w:rFonts w:ascii="Consolas" w:eastAsia="Times New Roman" w:hAnsi="Consolas" w:cs="Consolas"/>
-                <w:sz w:val="24"/>
-                <w:szCs w:val="24"/>
-              </w:rPr>
-              <w:t>='30']</w:t>
-            </w:r>
-          </w:p>
-          <w:p>
-            <w:pPr>
-              <w:spacing w:before="100" w:beforeAutospacing="1" w:after="100" w:afterAutospacing="1" w:line="240" w:lineRule="auto"/>
-              <w:rPr>
-                <w:rFonts w:ascii="Consolas" w:eastAsia="Times New Roman" w:hAnsi="Consolas" w:cs="Consolas"/>
-                <w:sz w:val="24"/>
-                <w:szCs w:val="24"/>
-              </w:rPr>
-            </w:pPr>
-            <w:r>
-              <w:rPr>
-                <w:rFonts w:ascii="Consolas" w:eastAsia="Times New Roman" w:hAnsi="Consolas" w:cs="Consolas"/>
-                <w:sz w:val="24"/>
-                <w:szCs w:val="24"/>
-              </w:rPr>
-              <w:t xml:space="preserve">      CREATE TABLE [__</w:t>
-            </w:r>
-            <w:proofErr w:type="spellStart"/>
-            <w:r>
-              <w:rPr>
-                <w:rFonts w:ascii="Consolas" w:eastAsia="Times New Roman" w:hAnsi="Consolas" w:cs="Consolas"/>
-                <w:sz w:val="24"/>
-                <w:szCs w:val="24"/>
-              </w:rPr>
-              <w:t>EFMigrationsHistory</w:t>
-            </w:r>
-            <w:proofErr w:type="spellEnd"/>
-            <w:r>
-              <w:rPr>
-                <w:rFonts w:ascii="Consolas" w:eastAsia="Times New Roman" w:hAnsi="Consolas" w:cs="Consolas"/>
-                <w:sz w:val="24"/>
-                <w:szCs w:val="24"/>
-              </w:rPr>
-              <w:t>] (</w:t>
-            </w:r>
-          </w:p>
-          <w:p>
-            <w:pPr>
-              <w:spacing w:before="100" w:beforeAutospacing="1" w:after="100" w:afterAutospacing="1" w:line="240" w:lineRule="auto"/>
-              <w:rPr>
-                <w:rFonts w:ascii="Consolas" w:eastAsia="Times New Roman" w:hAnsi="Consolas" w:cs="Consolas"/>
-                <w:sz w:val="24"/>
-                <w:szCs w:val="24"/>
-              </w:rPr>
-            </w:pPr>
-            <w:r>
-              <w:rPr>
-                <w:rFonts w:ascii="Consolas" w:eastAsia="Times New Roman" w:hAnsi="Consolas" w:cs="Consolas"/>
-                <w:sz w:val="24"/>
-                <w:szCs w:val="24"/>
-              </w:rPr>
-              <w:t xml:space="preserve">          [</w:t>
-            </w:r>
-            <w:proofErr w:type="spellStart"/>
-            <w:r>
-              <w:rPr>
-                <w:rFonts w:ascii="Consolas" w:eastAsia="Times New Roman" w:hAnsi="Consolas" w:cs="Consolas"/>
-                <w:sz w:val="24"/>
-                <w:szCs w:val="24"/>
-              </w:rPr>
-              <w:t>MigrationId</w:t>
-            </w:r>
-            <w:proofErr w:type="spellEnd"/>
-            <w:r>
-              <w:rPr>
-                <w:rFonts w:ascii="Consolas" w:eastAsia="Times New Roman" w:hAnsi="Consolas" w:cs="Consolas"/>
-                <w:sz w:val="24"/>
-                <w:szCs w:val="24"/>
-              </w:rPr>
-              <w:t xml:space="preserve">] </w:t>
-            </w:r>
-            <w:proofErr w:type="spellStart"/>
-            <w:r>
-              <w:rPr>
-                <w:rFonts w:ascii="Consolas" w:eastAsia="Times New Roman" w:hAnsi="Consolas" w:cs="Consolas"/>
-                <w:sz w:val="24"/>
-                <w:szCs w:val="24"/>
-              </w:rPr>
-              <w:t>nvarchar</w:t>
-            </w:r>
-            <w:proofErr w:type="spellEnd"/>
-            <w:r>
-              <w:rPr>
-                <w:rFonts w:ascii="Consolas" w:eastAsia="Times New Roman" w:hAnsi="Consolas" w:cs="Consolas"/>
-                <w:sz w:val="24"/>
-                <w:szCs w:val="24"/>
-              </w:rPr>
-              <w:t>(150) NOT NULL,</w:t>
-            </w:r>
-          </w:p>
-          <w:p>
-            <w:pPr>
-              <w:spacing w:before="100" w:beforeAutospacing="1" w:after="100" w:afterAutospacing="1" w:line="240" w:lineRule="auto"/>
-              <w:rPr>
-                <w:rFonts w:ascii="Consolas" w:eastAsia="Times New Roman" w:hAnsi="Consolas" w:cs="Consolas"/>
-                <w:sz w:val="24"/>
-                <w:szCs w:val="24"/>
-              </w:rPr>
-            </w:pPr>
-            <w:r>
-              <w:rPr>
-                <w:rFonts w:ascii="Consolas" w:eastAsia="Times New Roman" w:hAnsi="Consolas" w:cs="Consolas"/>
-                <w:sz w:val="24"/>
-                <w:szCs w:val="24"/>
-              </w:rPr>
-              <w:t xml:space="preserve">          [</w:t>
-            </w:r>
-            <w:proofErr w:type="spellStart"/>
-            <w:r>
-              <w:rPr>
-                <w:rFonts w:ascii="Consolas" w:eastAsia="Times New Roman" w:hAnsi="Consolas" w:cs="Consolas"/>
-                <w:sz w:val="24"/>
-                <w:szCs w:val="24"/>
-              </w:rPr>
-              <w:t>ProductVersion</w:t>
-            </w:r>
-            <w:proofErr w:type="spellEnd"/>
-            <w:r>
-              <w:rPr>
-                <w:rFonts w:ascii="Consolas" w:eastAsia="Times New Roman" w:hAnsi="Consolas" w:cs="Consolas"/>
-                <w:sz w:val="24"/>
-                <w:szCs w:val="24"/>
-              </w:rPr>
-              <w:t xml:space="preserve">] </w:t>
-            </w:r>
-            <w:proofErr w:type="spellStart"/>
-            <w:r>
-              <w:rPr>
-                <w:rFonts w:ascii="Consolas" w:eastAsia="Times New Roman" w:hAnsi="Consolas" w:cs="Consolas"/>
-                <w:sz w:val="24"/>
-                <w:szCs w:val="24"/>
-              </w:rPr>
-              <w:t>nvarchar</w:t>
-            </w:r>
-            <w:proofErr w:type="spellEnd"/>
-            <w:r>
-              <w:rPr>
-                <w:rFonts w:ascii="Consolas" w:eastAsia="Times New Roman" w:hAnsi="Consolas" w:cs="Consolas"/>
-                <w:sz w:val="24"/>
-                <w:szCs w:val="24"/>
-              </w:rPr>
-              <w:t>(32) NOT NULL,</w:t>
+              <w:t>info: Microsoft.EntityFrameworkCore.Database.Command[20101]</w:t>
+            </w:r>
+          </w:p>
+          <w:p>
+            <w:pPr>
+              <w:spacing w:before="100" w:beforeAutospacing="1" w:after="100" w:afterAutospacing="1" w:line="240" w:lineRule="auto"/>
+              <w:rPr>
+                <w:rFonts w:ascii="Consolas" w:eastAsia="Times New Roman" w:hAnsi="Consolas" w:cs="Consolas"/>
+                <w:sz w:val="24"/>
+                <w:szCs w:val="24"/>
+              </w:rPr>
+            </w:pPr>
+            <w:r>
+              <w:rPr>
+                <w:rFonts w:ascii="Consolas" w:eastAsia="Times New Roman" w:hAnsi="Consolas" w:cs="Consolas"/>
+                <w:sz w:val="24"/>
+                <w:szCs w:val="24"/>
+              </w:rPr>
+              <w:t xml:space="preserve">      Executed DbCommand (18ms) [Parameters=[], CommandType='Text', CommandTimeo</w:t>
+            </w:r>
+          </w:p>
+          <w:p>
+            <w:pPr>
+              <w:spacing w:before="100" w:beforeAutospacing="1" w:after="100" w:afterAutospacing="1" w:line="240" w:lineRule="auto"/>
+              <w:rPr>
+                <w:rFonts w:ascii="Consolas" w:eastAsia="Times New Roman" w:hAnsi="Consolas" w:cs="Consolas"/>
+                <w:sz w:val="24"/>
+                <w:szCs w:val="24"/>
+              </w:rPr>
+            </w:pPr>
+            <w:r>
+              <w:rPr>
+                <w:rFonts w:ascii="Consolas" w:eastAsia="Times New Roman" w:hAnsi="Consolas" w:cs="Consolas"/>
+                <w:sz w:val="24"/>
+                <w:szCs w:val="24"/>
+              </w:rPr>
+              <w:t>ut='30']</w:t>
+            </w:r>
+          </w:p>
+          <w:p>
+            <w:pPr>
+              <w:spacing w:before="100" w:beforeAutospacing="1" w:after="100" w:afterAutospacing="1" w:line="240" w:lineRule="auto"/>
+              <w:rPr>
+                <w:rFonts w:ascii="Consolas" w:eastAsia="Times New Roman" w:hAnsi="Consolas" w:cs="Consolas"/>
+                <w:sz w:val="24"/>
+                <w:szCs w:val="24"/>
+              </w:rPr>
+            </w:pPr>
+            <w:r>
+              <w:rPr>
+                <w:rFonts w:ascii="Consolas" w:eastAsia="Times New Roman" w:hAnsi="Consolas" w:cs="Consolas"/>
+                <w:sz w:val="24"/>
+                <w:szCs w:val="24"/>
+              </w:rPr>
+              <w:t xml:space="preserve">      CREATE TABLE [__EFMigrationsHistory] (</w:t>
+            </w:r>
+          </w:p>
+          <w:p>
+            <w:pPr>
+              <w:spacing w:before="100" w:beforeAutospacing="1" w:after="100" w:afterAutospacing="1" w:line="240" w:lineRule="auto"/>
+              <w:rPr>
+                <w:rFonts w:ascii="Consolas" w:eastAsia="Times New Roman" w:hAnsi="Consolas" w:cs="Consolas"/>
+                <w:sz w:val="24"/>
+                <w:szCs w:val="24"/>
+              </w:rPr>
+            </w:pPr>
+            <w:r>
+              <w:rPr>
+                <w:rFonts w:ascii="Consolas" w:eastAsia="Times New Roman" w:hAnsi="Consolas" w:cs="Consolas"/>
+                <w:sz w:val="24"/>
+                <w:szCs w:val="24"/>
+              </w:rPr>
+              <w:t xml:space="preserve">          [MigrationId] nvarchar(150) NOT NULL,</w:t>
+            </w:r>
+          </w:p>
+          <w:p>
+            <w:pPr>
+              <w:spacing w:before="100" w:beforeAutospacing="1" w:after="100" w:afterAutospacing="1" w:line="240" w:lineRule="auto"/>
+              <w:rPr>
+                <w:rFonts w:ascii="Consolas" w:eastAsia="Times New Roman" w:hAnsi="Consolas" w:cs="Consolas"/>
+                <w:sz w:val="24"/>
+                <w:szCs w:val="24"/>
+              </w:rPr>
+            </w:pPr>
+            <w:r>
+              <w:rPr>
+                <w:rFonts w:ascii="Consolas" w:eastAsia="Times New Roman" w:hAnsi="Consolas" w:cs="Consolas"/>
+                <w:sz w:val="24"/>
+                <w:szCs w:val="24"/>
+              </w:rPr>
+              <w:t xml:space="preserve">          [ProductVersion] nvarchar(32) NOT NULL,</w:t>
             </w:r>
           </w:p>
           <w:p>
@@ -2019,43 +1538,7 @@
                 <w:szCs w:val="24"/>
               </w:rPr>
               <w:lastRenderedPageBreak/>
-              <w:t xml:space="preserve">          CONSTRAINT [PK___</w:t>
-            </w:r>
-            <w:proofErr w:type="spellStart"/>
-            <w:r>
-              <w:rPr>
-                <w:rFonts w:ascii="Consolas" w:eastAsia="Times New Roman" w:hAnsi="Consolas" w:cs="Consolas"/>
-                <w:sz w:val="24"/>
-                <w:szCs w:val="24"/>
-              </w:rPr>
-              <w:t>EFMigrationsHistory</w:t>
-            </w:r>
-            <w:proofErr w:type="spellEnd"/>
-            <w:r>
-              <w:rPr>
-                <w:rFonts w:ascii="Consolas" w:eastAsia="Times New Roman" w:hAnsi="Consolas" w:cs="Consolas"/>
-                <w:sz w:val="24"/>
-                <w:szCs w:val="24"/>
-              </w:rPr>
-              <w:t>] PRIMARY KEY ([</w:t>
-            </w:r>
-            <w:proofErr w:type="spellStart"/>
-            <w:r>
-              <w:rPr>
-                <w:rFonts w:ascii="Consolas" w:eastAsia="Times New Roman" w:hAnsi="Consolas" w:cs="Consolas"/>
-                <w:sz w:val="24"/>
-                <w:szCs w:val="24"/>
-              </w:rPr>
-              <w:t>MigrationId</w:t>
-            </w:r>
-            <w:proofErr w:type="spellEnd"/>
-            <w:r>
-              <w:rPr>
-                <w:rFonts w:ascii="Consolas" w:eastAsia="Times New Roman" w:hAnsi="Consolas" w:cs="Consolas"/>
-                <w:sz w:val="24"/>
-                <w:szCs w:val="24"/>
-              </w:rPr>
-              <w:t>])</w:t>
+              <w:t xml:space="preserve">          CONSTRAINT [PK___EFMigrationsHistory] PRIMARY KEY ([MigrationId])</w:t>
             </w:r>
           </w:p>
           <w:p>
@@ -2091,90 +1574,26 @@
                 <w:sz w:val="24"/>
                 <w:szCs w:val="24"/>
               </w:rPr>
-              <w:t xml:space="preserve">info: </w:t>
-            </w:r>
-            <w:proofErr w:type="spellStart"/>
-            <w:r>
-              <w:rPr>
-                <w:rFonts w:ascii="Consolas" w:eastAsia="Times New Roman" w:hAnsi="Consolas" w:cs="Consolas"/>
-                <w:sz w:val="24"/>
-                <w:szCs w:val="24"/>
-              </w:rPr>
-              <w:t>Microsoft.EntityFrameworkCore.Database.Command</w:t>
-            </w:r>
-            <w:proofErr w:type="spellEnd"/>
-            <w:r>
-              <w:rPr>
-                <w:rFonts w:ascii="Consolas" w:eastAsia="Times New Roman" w:hAnsi="Consolas" w:cs="Consolas"/>
-                <w:sz w:val="24"/>
-                <w:szCs w:val="24"/>
-              </w:rPr>
-              <w:t>[20101]</w:t>
-            </w:r>
-          </w:p>
-          <w:p>
-            <w:pPr>
-              <w:spacing w:before="100" w:beforeAutospacing="1" w:after="100" w:afterAutospacing="1" w:line="240" w:lineRule="auto"/>
-              <w:rPr>
-                <w:rFonts w:ascii="Consolas" w:eastAsia="Times New Roman" w:hAnsi="Consolas" w:cs="Consolas"/>
-                <w:sz w:val="24"/>
-                <w:szCs w:val="24"/>
-              </w:rPr>
-            </w:pPr>
-            <w:r>
-              <w:rPr>
-                <w:rFonts w:ascii="Consolas" w:eastAsia="Times New Roman" w:hAnsi="Consolas" w:cs="Consolas"/>
-                <w:sz w:val="24"/>
-                <w:szCs w:val="24"/>
-              </w:rPr>
-              <w:t xml:space="preserve">      Executed </w:t>
-            </w:r>
-            <w:proofErr w:type="spellStart"/>
-            <w:r>
-              <w:rPr>
-                <w:rFonts w:ascii="Consolas" w:eastAsia="Times New Roman" w:hAnsi="Consolas" w:cs="Consolas"/>
-                <w:sz w:val="24"/>
-                <w:szCs w:val="24"/>
-              </w:rPr>
-              <w:t>DbCommand</w:t>
-            </w:r>
-            <w:proofErr w:type="spellEnd"/>
-            <w:r>
-              <w:rPr>
-                <w:rFonts w:ascii="Consolas" w:eastAsia="Times New Roman" w:hAnsi="Consolas" w:cs="Consolas"/>
-                <w:sz w:val="24"/>
-                <w:szCs w:val="24"/>
-              </w:rPr>
-              <w:t xml:space="preserve"> (3ms) [Parameters=[], </w:t>
-            </w:r>
-            <w:proofErr w:type="spellStart"/>
-            <w:r>
-              <w:rPr>
-                <w:rFonts w:ascii="Consolas" w:eastAsia="Times New Roman" w:hAnsi="Consolas" w:cs="Consolas"/>
-                <w:sz w:val="24"/>
-                <w:szCs w:val="24"/>
-              </w:rPr>
-              <w:t>CommandType</w:t>
-            </w:r>
-            <w:proofErr w:type="spellEnd"/>
-            <w:r>
-              <w:rPr>
-                <w:rFonts w:ascii="Consolas" w:eastAsia="Times New Roman" w:hAnsi="Consolas" w:cs="Consolas"/>
-                <w:sz w:val="24"/>
-                <w:szCs w:val="24"/>
-              </w:rPr>
-              <w:t xml:space="preserve">='Text', </w:t>
-            </w:r>
-            <w:proofErr w:type="spellStart"/>
-            <w:r>
-              <w:rPr>
-                <w:rFonts w:ascii="Consolas" w:eastAsia="Times New Roman" w:hAnsi="Consolas" w:cs="Consolas"/>
-                <w:sz w:val="24"/>
-                <w:szCs w:val="24"/>
-              </w:rPr>
-              <w:t>CommandTimeou</w:t>
-            </w:r>
-            <w:proofErr w:type="spellEnd"/>
+              <w:t>info: Microsoft.EntityFrameworkCore.Database.Command[20101]</w:t>
+            </w:r>
+          </w:p>
+          <w:p>
+            <w:pPr>
+              <w:spacing w:before="100" w:beforeAutospacing="1" w:after="100" w:afterAutospacing="1" w:line="240" w:lineRule="auto"/>
+              <w:rPr>
+                <w:rFonts w:ascii="Consolas" w:eastAsia="Times New Roman" w:hAnsi="Consolas" w:cs="Consolas"/>
+                <w:sz w:val="24"/>
+                <w:szCs w:val="24"/>
+              </w:rPr>
+            </w:pPr>
+            <w:r>
+              <w:rPr>
+                <w:rFonts w:ascii="Consolas" w:eastAsia="Times New Roman" w:hAnsi="Consolas" w:cs="Consolas"/>
+                <w:sz w:val="24"/>
+                <w:szCs w:val="24"/>
+              </w:rPr>
+              <w:t xml:space="preserve">      Executed DbCommand (3ms) [Parameters=[], CommandType='Text', CommandTimeou</w:t>
+            </w:r>
           </w:p>
           <w:p>
             <w:pPr>
@@ -2209,126 +1628,44 @@
                 <w:sz w:val="24"/>
                 <w:szCs w:val="24"/>
               </w:rPr>
-              <w:t xml:space="preserve">      SELECT OBJECT_ID(N'[__</w:t>
-            </w:r>
-            <w:proofErr w:type="spellStart"/>
-            <w:r>
-              <w:rPr>
-                <w:rFonts w:ascii="Consolas" w:eastAsia="Times New Roman" w:hAnsi="Consolas" w:cs="Consolas"/>
-                <w:sz w:val="24"/>
-                <w:szCs w:val="24"/>
-              </w:rPr>
-              <w:t>EFMigrationsHistory</w:t>
-            </w:r>
-            <w:proofErr w:type="spellEnd"/>
-            <w:r>
-              <w:rPr>
-                <w:rFonts w:ascii="Consolas" w:eastAsia="Times New Roman" w:hAnsi="Consolas" w:cs="Consolas"/>
-                <w:sz w:val="24"/>
-                <w:szCs w:val="24"/>
-              </w:rPr>
-              <w:t>]');</w:t>
-            </w:r>
-          </w:p>
-          <w:p>
-            <w:pPr>
-              <w:spacing w:before="100" w:beforeAutospacing="1" w:after="100" w:afterAutospacing="1" w:line="240" w:lineRule="auto"/>
-              <w:rPr>
-                <w:rFonts w:ascii="Consolas" w:eastAsia="Times New Roman" w:hAnsi="Consolas" w:cs="Consolas"/>
-                <w:sz w:val="24"/>
-                <w:szCs w:val="24"/>
-              </w:rPr>
-            </w:pPr>
-            <w:r>
-              <w:rPr>
-                <w:rFonts w:ascii="Consolas" w:eastAsia="Times New Roman" w:hAnsi="Consolas" w:cs="Consolas"/>
-                <w:sz w:val="24"/>
-                <w:szCs w:val="24"/>
-              </w:rPr>
-              <w:t xml:space="preserve">info: </w:t>
-            </w:r>
-            <w:proofErr w:type="spellStart"/>
-            <w:r>
-              <w:rPr>
-                <w:rFonts w:ascii="Consolas" w:eastAsia="Times New Roman" w:hAnsi="Consolas" w:cs="Consolas"/>
-                <w:sz w:val="24"/>
-                <w:szCs w:val="24"/>
-              </w:rPr>
-              <w:t>Microsoft.EntityFrameworkCore.Database.Command</w:t>
-            </w:r>
-            <w:proofErr w:type="spellEnd"/>
-            <w:r>
-              <w:rPr>
-                <w:rFonts w:ascii="Consolas" w:eastAsia="Times New Roman" w:hAnsi="Consolas" w:cs="Consolas"/>
-                <w:sz w:val="24"/>
-                <w:szCs w:val="24"/>
-              </w:rPr>
-              <w:t>[20101]</w:t>
-            </w:r>
-          </w:p>
-          <w:p>
-            <w:pPr>
-              <w:spacing w:before="100" w:beforeAutospacing="1" w:after="100" w:afterAutospacing="1" w:line="240" w:lineRule="auto"/>
-              <w:rPr>
-                <w:rFonts w:ascii="Consolas" w:eastAsia="Times New Roman" w:hAnsi="Consolas" w:cs="Consolas"/>
-                <w:sz w:val="24"/>
-                <w:szCs w:val="24"/>
-              </w:rPr>
-            </w:pPr>
-            <w:r>
-              <w:rPr>
-                <w:rFonts w:ascii="Consolas" w:eastAsia="Times New Roman" w:hAnsi="Consolas" w:cs="Consolas"/>
-                <w:sz w:val="24"/>
-                <w:szCs w:val="24"/>
-              </w:rPr>
-              <w:t xml:space="preserve">      Executed </w:t>
-            </w:r>
-            <w:proofErr w:type="spellStart"/>
-            <w:r>
-              <w:rPr>
-                <w:rFonts w:ascii="Consolas" w:eastAsia="Times New Roman" w:hAnsi="Consolas" w:cs="Consolas"/>
-                <w:sz w:val="24"/>
-                <w:szCs w:val="24"/>
-              </w:rPr>
-              <w:t>DbCommand</w:t>
-            </w:r>
-            <w:proofErr w:type="spellEnd"/>
-            <w:r>
-              <w:rPr>
-                <w:rFonts w:ascii="Consolas" w:eastAsia="Times New Roman" w:hAnsi="Consolas" w:cs="Consolas"/>
-                <w:sz w:val="24"/>
-                <w:szCs w:val="24"/>
-              </w:rPr>
-              <w:t xml:space="preserve"> (1ms) [Parameters=[], </w:t>
-            </w:r>
-            <w:proofErr w:type="spellStart"/>
-            <w:r>
-              <w:rPr>
-                <w:rFonts w:ascii="Consolas" w:eastAsia="Times New Roman" w:hAnsi="Consolas" w:cs="Consolas"/>
-                <w:sz w:val="24"/>
-                <w:szCs w:val="24"/>
-              </w:rPr>
-              <w:t>CommandType</w:t>
-            </w:r>
-            <w:proofErr w:type="spellEnd"/>
-            <w:r>
-              <w:rPr>
-                <w:rFonts w:ascii="Consolas" w:eastAsia="Times New Roman" w:hAnsi="Consolas" w:cs="Consolas"/>
-                <w:sz w:val="24"/>
-                <w:szCs w:val="24"/>
-              </w:rPr>
-              <w:t xml:space="preserve">='Text', </w:t>
-            </w:r>
-            <w:proofErr w:type="spellStart"/>
-            <w:r>
-              <w:rPr>
-                <w:rFonts w:ascii="Consolas" w:eastAsia="Times New Roman" w:hAnsi="Consolas" w:cs="Consolas"/>
-                <w:sz w:val="24"/>
-                <w:szCs w:val="24"/>
-              </w:rPr>
-              <w:t>CommandTimeou</w:t>
-            </w:r>
-            <w:proofErr w:type="spellEnd"/>
+              <w:t xml:space="preserve">      SELECT OBJECT_ID(N'[__EFMigrationsHistory]');</w:t>
+            </w:r>
+          </w:p>
+          <w:p>
+            <w:pPr>
+              <w:spacing w:before="100" w:beforeAutospacing="1" w:after="100" w:afterAutospacing="1" w:line="240" w:lineRule="auto"/>
+              <w:rPr>
+                <w:rFonts w:ascii="Consolas" w:eastAsia="Times New Roman" w:hAnsi="Consolas" w:cs="Consolas"/>
+                <w:sz w:val="24"/>
+                <w:szCs w:val="24"/>
+              </w:rPr>
+            </w:pPr>
+            <w:r>
+              <w:rPr>
+                <w:rFonts w:ascii="Consolas" w:eastAsia="Times New Roman" w:hAnsi="Consolas" w:cs="Consolas"/>
+                <w:sz w:val="24"/>
+                <w:szCs w:val="24"/>
+              </w:rPr>
+              <w:t>info: Microsoft.EntityFrameworkCore.Database.Command[20101]</w:t>
+            </w:r>
+          </w:p>
+          <w:p>
+            <w:pPr>
+              <w:spacing w:before="100" w:beforeAutospacing="1" w:after="100" w:afterAutospacing="1" w:line="240" w:lineRule="auto"/>
+              <w:rPr>
+                <w:rFonts w:ascii="Consolas" w:eastAsia="Times New Roman" w:hAnsi="Consolas" w:cs="Consolas"/>
+                <w:sz w:val="24"/>
+                <w:szCs w:val="24"/>
+              </w:rPr>
+            </w:pPr>
+            <w:r>
+              <w:rPr>
+                <w:rFonts w:ascii="Consolas" w:eastAsia="Times New Roman" w:hAnsi="Consolas" w:cs="Consolas"/>
+                <w:sz w:val="24"/>
+                <w:szCs w:val="24"/>
+              </w:rPr>
+              <w:t xml:space="preserve">      Executed DbCommand (1ms) [Parameters=[], CommandType='Text', CommandTimeou</w:t>
+            </w:r>
           </w:p>
           <w:p>
             <w:pPr>
@@ -2363,43 +1700,7 @@
                 <w:sz w:val="24"/>
                 <w:szCs w:val="24"/>
               </w:rPr>
-              <w:t xml:space="preserve">      SELECT [</w:t>
-            </w:r>
-            <w:proofErr w:type="spellStart"/>
-            <w:r>
-              <w:rPr>
-                <w:rFonts w:ascii="Consolas" w:eastAsia="Times New Roman" w:hAnsi="Consolas" w:cs="Consolas"/>
-                <w:sz w:val="24"/>
-                <w:szCs w:val="24"/>
-              </w:rPr>
-              <w:t>MigrationId</w:t>
-            </w:r>
-            <w:proofErr w:type="spellEnd"/>
-            <w:r>
-              <w:rPr>
-                <w:rFonts w:ascii="Consolas" w:eastAsia="Times New Roman" w:hAnsi="Consolas" w:cs="Consolas"/>
-                <w:sz w:val="24"/>
-                <w:szCs w:val="24"/>
-              </w:rPr>
-              <w:t>], [</w:t>
-            </w:r>
-            <w:proofErr w:type="spellStart"/>
-            <w:r>
-              <w:rPr>
-                <w:rFonts w:ascii="Consolas" w:eastAsia="Times New Roman" w:hAnsi="Consolas" w:cs="Consolas"/>
-                <w:sz w:val="24"/>
-                <w:szCs w:val="24"/>
-              </w:rPr>
-              <w:t>ProductVersion</w:t>
-            </w:r>
-            <w:proofErr w:type="spellEnd"/>
-            <w:r>
-              <w:rPr>
-                <w:rFonts w:ascii="Consolas" w:eastAsia="Times New Roman" w:hAnsi="Consolas" w:cs="Consolas"/>
-                <w:sz w:val="24"/>
-                <w:szCs w:val="24"/>
-              </w:rPr>
-              <w:t>]</w:t>
+              <w:t xml:space="preserve">      SELECT [MigrationId], [ProductVersion]</w:t>
             </w:r>
           </w:p>
           <w:p>
@@ -2418,97 +1719,43 @@
                 <w:szCs w:val="24"/>
               </w:rPr>
               <w:lastRenderedPageBreak/>
-              <w:t xml:space="preserve">      FROM [__</w:t>
-            </w:r>
-            <w:proofErr w:type="spellStart"/>
-            <w:r>
-              <w:rPr>
-                <w:rFonts w:ascii="Consolas" w:eastAsia="Times New Roman" w:hAnsi="Consolas" w:cs="Consolas"/>
-                <w:sz w:val="24"/>
-                <w:szCs w:val="24"/>
-              </w:rPr>
-              <w:t>EFMigrationsHistory</w:t>
-            </w:r>
-            <w:proofErr w:type="spellEnd"/>
-            <w:r>
-              <w:rPr>
-                <w:rFonts w:ascii="Consolas" w:eastAsia="Times New Roman" w:hAnsi="Consolas" w:cs="Consolas"/>
-                <w:sz w:val="24"/>
-                <w:szCs w:val="24"/>
-              </w:rPr>
-              <w:t>]</w:t>
-            </w:r>
-          </w:p>
-          <w:p>
-            <w:pPr>
-              <w:spacing w:before="100" w:beforeAutospacing="1" w:after="100" w:afterAutospacing="1" w:line="240" w:lineRule="auto"/>
-              <w:rPr>
-                <w:rFonts w:ascii="Consolas" w:eastAsia="Times New Roman" w:hAnsi="Consolas" w:cs="Consolas"/>
-                <w:sz w:val="24"/>
-                <w:szCs w:val="24"/>
-              </w:rPr>
-            </w:pPr>
-            <w:r>
-              <w:rPr>
-                <w:rFonts w:ascii="Consolas" w:eastAsia="Times New Roman" w:hAnsi="Consolas" w:cs="Consolas"/>
-                <w:sz w:val="24"/>
-                <w:szCs w:val="24"/>
-              </w:rPr>
-              <w:t xml:space="preserve">      ORDER BY [</w:t>
-            </w:r>
-            <w:proofErr w:type="spellStart"/>
-            <w:r>
-              <w:rPr>
-                <w:rFonts w:ascii="Consolas" w:eastAsia="Times New Roman" w:hAnsi="Consolas" w:cs="Consolas"/>
-                <w:sz w:val="24"/>
-                <w:szCs w:val="24"/>
-              </w:rPr>
-              <w:t>MigrationId</w:t>
-            </w:r>
-            <w:proofErr w:type="spellEnd"/>
-            <w:r>
-              <w:rPr>
-                <w:rFonts w:ascii="Consolas" w:eastAsia="Times New Roman" w:hAnsi="Consolas" w:cs="Consolas"/>
-                <w:sz w:val="24"/>
-                <w:szCs w:val="24"/>
-              </w:rPr>
-              <w:t>];</w:t>
-            </w:r>
-          </w:p>
-          <w:p>
-            <w:pPr>
-              <w:spacing w:before="100" w:beforeAutospacing="1" w:after="100" w:afterAutospacing="1" w:line="240" w:lineRule="auto"/>
-              <w:rPr>
-                <w:rFonts w:ascii="Consolas" w:eastAsia="Times New Roman" w:hAnsi="Consolas" w:cs="Consolas"/>
-                <w:sz w:val="24"/>
-                <w:szCs w:val="24"/>
-              </w:rPr>
-            </w:pPr>
-            <w:r>
-              <w:rPr>
-                <w:rFonts w:ascii="Consolas" w:eastAsia="Times New Roman" w:hAnsi="Consolas" w:cs="Consolas"/>
-                <w:sz w:val="24"/>
-                <w:szCs w:val="24"/>
-              </w:rPr>
-              <w:t xml:space="preserve">info: </w:t>
-            </w:r>
-            <w:proofErr w:type="spellStart"/>
-            <w:r>
-              <w:rPr>
-                <w:rFonts w:ascii="Consolas" w:eastAsia="Times New Roman" w:hAnsi="Consolas" w:cs="Consolas"/>
-                <w:sz w:val="24"/>
-                <w:szCs w:val="24"/>
-              </w:rPr>
-              <w:t>Microsoft.EntityFrameworkCore.Migrations</w:t>
-            </w:r>
-            <w:proofErr w:type="spellEnd"/>
-            <w:r>
-              <w:rPr>
-                <w:rFonts w:ascii="Consolas" w:eastAsia="Times New Roman" w:hAnsi="Consolas" w:cs="Consolas"/>
-                <w:sz w:val="24"/>
-                <w:szCs w:val="24"/>
-              </w:rPr>
-              <w:t>[20402]</w:t>
+              <w:t xml:space="preserve">      FROM [__EFMigrationsHistory]</w:t>
+            </w:r>
+          </w:p>
+          <w:p>
+            <w:pPr>
+              <w:spacing w:before="100" w:beforeAutospacing="1" w:after="100" w:afterAutospacing="1" w:line="240" w:lineRule="auto"/>
+              <w:rPr>
+                <w:rFonts w:ascii="Consolas" w:eastAsia="Times New Roman" w:hAnsi="Consolas" w:cs="Consolas"/>
+                <w:sz w:val="24"/>
+                <w:szCs w:val="24"/>
+              </w:rPr>
+            </w:pPr>
+            <w:r>
+              <w:rPr>
+                <w:rFonts w:ascii="Consolas" w:eastAsia="Times New Roman" w:hAnsi="Consolas" w:cs="Consolas"/>
+                <w:sz w:val="24"/>
+                <w:szCs w:val="24"/>
+              </w:rPr>
+              <w:t xml:space="preserve">      ORDER BY [MigrationId];</w:t>
+            </w:r>
+          </w:p>
+          <w:p>
+            <w:pPr>
+              <w:spacing w:before="100" w:beforeAutospacing="1" w:after="100" w:afterAutospacing="1" w:line="240" w:lineRule="auto"/>
+              <w:rPr>
+                <w:rFonts w:ascii="Consolas" w:eastAsia="Times New Roman" w:hAnsi="Consolas" w:cs="Consolas"/>
+                <w:sz w:val="24"/>
+                <w:szCs w:val="24"/>
+              </w:rPr>
+            </w:pPr>
+            <w:r>
+              <w:rPr>
+                <w:rFonts w:ascii="Consolas" w:eastAsia="Times New Roman" w:hAnsi="Consolas" w:cs="Consolas"/>
+                <w:sz w:val="24"/>
+                <w:szCs w:val="24"/>
+              </w:rPr>
+              <w:t>info: Microsoft.EntityFrameworkCore.Migrations[20402]</w:t>
             </w:r>
           </w:p>
           <w:p>
@@ -2562,90 +1809,26 @@
                 <w:sz w:val="24"/>
                 <w:szCs w:val="24"/>
               </w:rPr>
-              <w:t xml:space="preserve">info: </w:t>
-            </w:r>
-            <w:proofErr w:type="spellStart"/>
-            <w:r>
-              <w:rPr>
-                <w:rFonts w:ascii="Consolas" w:eastAsia="Times New Roman" w:hAnsi="Consolas" w:cs="Consolas"/>
-                <w:sz w:val="24"/>
-                <w:szCs w:val="24"/>
-              </w:rPr>
-              <w:t>Microsoft.EntityFrameworkCore.Database.Command</w:t>
-            </w:r>
-            <w:proofErr w:type="spellEnd"/>
-            <w:r>
-              <w:rPr>
-                <w:rFonts w:ascii="Consolas" w:eastAsia="Times New Roman" w:hAnsi="Consolas" w:cs="Consolas"/>
-                <w:sz w:val="24"/>
-                <w:szCs w:val="24"/>
-              </w:rPr>
-              <w:t>[20101]</w:t>
-            </w:r>
-          </w:p>
-          <w:p>
-            <w:pPr>
-              <w:spacing w:before="100" w:beforeAutospacing="1" w:after="100" w:afterAutospacing="1" w:line="240" w:lineRule="auto"/>
-              <w:rPr>
-                <w:rFonts w:ascii="Consolas" w:eastAsia="Times New Roman" w:hAnsi="Consolas" w:cs="Consolas"/>
-                <w:sz w:val="24"/>
-                <w:szCs w:val="24"/>
-              </w:rPr>
-            </w:pPr>
-            <w:r>
-              <w:rPr>
-                <w:rFonts w:ascii="Consolas" w:eastAsia="Times New Roman" w:hAnsi="Consolas" w:cs="Consolas"/>
-                <w:sz w:val="24"/>
-                <w:szCs w:val="24"/>
-              </w:rPr>
-              <w:t xml:space="preserve">      Executed </w:t>
-            </w:r>
-            <w:proofErr w:type="spellStart"/>
-            <w:r>
-              <w:rPr>
-                <w:rFonts w:ascii="Consolas" w:eastAsia="Times New Roman" w:hAnsi="Consolas" w:cs="Consolas"/>
-                <w:sz w:val="24"/>
-                <w:szCs w:val="24"/>
-              </w:rPr>
-              <w:t>DbCommand</w:t>
-            </w:r>
-            <w:proofErr w:type="spellEnd"/>
-            <w:r>
-              <w:rPr>
-                <w:rFonts w:ascii="Consolas" w:eastAsia="Times New Roman" w:hAnsi="Consolas" w:cs="Consolas"/>
-                <w:sz w:val="24"/>
-                <w:szCs w:val="24"/>
-              </w:rPr>
-              <w:t xml:space="preserve"> (2ms) [Parameters=[], </w:t>
-            </w:r>
-            <w:proofErr w:type="spellStart"/>
-            <w:r>
-              <w:rPr>
-                <w:rFonts w:ascii="Consolas" w:eastAsia="Times New Roman" w:hAnsi="Consolas" w:cs="Consolas"/>
-                <w:sz w:val="24"/>
-                <w:szCs w:val="24"/>
-              </w:rPr>
-              <w:t>CommandType</w:t>
-            </w:r>
-            <w:proofErr w:type="spellEnd"/>
-            <w:r>
-              <w:rPr>
-                <w:rFonts w:ascii="Consolas" w:eastAsia="Times New Roman" w:hAnsi="Consolas" w:cs="Consolas"/>
-                <w:sz w:val="24"/>
-                <w:szCs w:val="24"/>
-              </w:rPr>
-              <w:t xml:space="preserve">='Text', </w:t>
-            </w:r>
-            <w:proofErr w:type="spellStart"/>
-            <w:r>
-              <w:rPr>
-                <w:rFonts w:ascii="Consolas" w:eastAsia="Times New Roman" w:hAnsi="Consolas" w:cs="Consolas"/>
-                <w:sz w:val="24"/>
-                <w:szCs w:val="24"/>
-              </w:rPr>
-              <w:t>CommandTimeou</w:t>
-            </w:r>
-            <w:proofErr w:type="spellEnd"/>
+              <w:t>info: Microsoft.EntityFrameworkCore.Database.Command[20101]</w:t>
+            </w:r>
+          </w:p>
+          <w:p>
+            <w:pPr>
+              <w:spacing w:before="100" w:beforeAutospacing="1" w:after="100" w:afterAutospacing="1" w:line="240" w:lineRule="auto"/>
+              <w:rPr>
+                <w:rFonts w:ascii="Consolas" w:eastAsia="Times New Roman" w:hAnsi="Consolas" w:cs="Consolas"/>
+                <w:sz w:val="24"/>
+                <w:szCs w:val="24"/>
+              </w:rPr>
+            </w:pPr>
+            <w:r>
+              <w:rPr>
+                <w:rFonts w:ascii="Consolas" w:eastAsia="Times New Roman" w:hAnsi="Consolas" w:cs="Consolas"/>
+                <w:sz w:val="24"/>
+                <w:szCs w:val="24"/>
+              </w:rPr>
+              <w:t xml:space="preserve">      Executed DbCommand (2ms) [Parameters=[], CommandType='Text', CommandTimeou</w:t>
+            </w:r>
           </w:p>
           <w:p>
             <w:pPr>
@@ -2698,115 +1881,43 @@
                 <w:sz w:val="24"/>
                 <w:szCs w:val="24"/>
               </w:rPr>
-              <w:t xml:space="preserve">          [</w:t>
-            </w:r>
-            <w:proofErr w:type="spellStart"/>
-            <w:r>
-              <w:rPr>
-                <w:rFonts w:ascii="Consolas" w:eastAsia="Times New Roman" w:hAnsi="Consolas" w:cs="Consolas"/>
-                <w:sz w:val="24"/>
-                <w:szCs w:val="24"/>
-              </w:rPr>
-              <w:t>CourseID</w:t>
-            </w:r>
-            <w:proofErr w:type="spellEnd"/>
-            <w:r>
-              <w:rPr>
-                <w:rFonts w:ascii="Consolas" w:eastAsia="Times New Roman" w:hAnsi="Consolas" w:cs="Consolas"/>
-                <w:sz w:val="24"/>
-                <w:szCs w:val="24"/>
-              </w:rPr>
-              <w:t xml:space="preserve">] </w:t>
-            </w:r>
-            <w:proofErr w:type="spellStart"/>
-            <w:r>
-              <w:rPr>
-                <w:rFonts w:ascii="Consolas" w:eastAsia="Times New Roman" w:hAnsi="Consolas" w:cs="Consolas"/>
-                <w:sz w:val="24"/>
-                <w:szCs w:val="24"/>
-              </w:rPr>
-              <w:t>int</w:t>
-            </w:r>
-            <w:proofErr w:type="spellEnd"/>
-            <w:r>
-              <w:rPr>
-                <w:rFonts w:ascii="Consolas" w:eastAsia="Times New Roman" w:hAnsi="Consolas" w:cs="Consolas"/>
-                <w:sz w:val="24"/>
-                <w:szCs w:val="24"/>
-              </w:rPr>
-              <w:t xml:space="preserve"> NOT NULL,</w:t>
-            </w:r>
-          </w:p>
-          <w:p>
-            <w:pPr>
-              <w:spacing w:before="100" w:beforeAutospacing="1" w:after="100" w:afterAutospacing="1" w:line="240" w:lineRule="auto"/>
-              <w:rPr>
-                <w:rFonts w:ascii="Consolas" w:eastAsia="Times New Roman" w:hAnsi="Consolas" w:cs="Consolas"/>
-                <w:sz w:val="24"/>
-                <w:szCs w:val="24"/>
-              </w:rPr>
-            </w:pPr>
-            <w:r>
-              <w:rPr>
-                <w:rFonts w:ascii="Consolas" w:eastAsia="Times New Roman" w:hAnsi="Consolas" w:cs="Consolas"/>
-                <w:sz w:val="24"/>
-                <w:szCs w:val="24"/>
-              </w:rPr>
-              <w:t xml:space="preserve">          [Title] </w:t>
-            </w:r>
-            <w:proofErr w:type="spellStart"/>
-            <w:r>
-              <w:rPr>
-                <w:rFonts w:ascii="Consolas" w:eastAsia="Times New Roman" w:hAnsi="Consolas" w:cs="Consolas"/>
-                <w:sz w:val="24"/>
-                <w:szCs w:val="24"/>
-              </w:rPr>
-              <w:t>nvarchar</w:t>
-            </w:r>
-            <w:proofErr w:type="spellEnd"/>
-            <w:r>
-              <w:rPr>
-                <w:rFonts w:ascii="Consolas" w:eastAsia="Times New Roman" w:hAnsi="Consolas" w:cs="Consolas"/>
-                <w:sz w:val="24"/>
-                <w:szCs w:val="24"/>
-              </w:rPr>
-              <w:t>(max) NULL,</w:t>
-            </w:r>
-          </w:p>
-          <w:p>
-            <w:pPr>
-              <w:spacing w:before="100" w:beforeAutospacing="1" w:after="100" w:afterAutospacing="1" w:line="240" w:lineRule="auto"/>
-              <w:rPr>
-                <w:rFonts w:ascii="Consolas" w:eastAsia="Times New Roman" w:hAnsi="Consolas" w:cs="Consolas"/>
-                <w:sz w:val="24"/>
-                <w:szCs w:val="24"/>
-              </w:rPr>
-            </w:pPr>
-            <w:r>
-              <w:rPr>
-                <w:rFonts w:ascii="Consolas" w:eastAsia="Times New Roman" w:hAnsi="Consolas" w:cs="Consolas"/>
-                <w:sz w:val="24"/>
-                <w:szCs w:val="24"/>
-              </w:rPr>
-              <w:t xml:space="preserve">          [Credits] </w:t>
-            </w:r>
-            <w:proofErr w:type="spellStart"/>
-            <w:r>
-              <w:rPr>
-                <w:rFonts w:ascii="Consolas" w:eastAsia="Times New Roman" w:hAnsi="Consolas" w:cs="Consolas"/>
-                <w:sz w:val="24"/>
-                <w:szCs w:val="24"/>
-              </w:rPr>
-              <w:t>int</w:t>
-            </w:r>
-            <w:proofErr w:type="spellEnd"/>
-            <w:r>
-              <w:rPr>
-                <w:rFonts w:ascii="Consolas" w:eastAsia="Times New Roman" w:hAnsi="Consolas" w:cs="Consolas"/>
-                <w:sz w:val="24"/>
-                <w:szCs w:val="24"/>
-              </w:rPr>
-              <w:t xml:space="preserve"> NOT NULL,</w:t>
+              <w:t xml:space="preserve">          [CourseID] int NOT NULL,</w:t>
+            </w:r>
+          </w:p>
+          <w:p>
+            <w:pPr>
+              <w:spacing w:before="100" w:beforeAutospacing="1" w:after="100" w:afterAutospacing="1" w:line="240" w:lineRule="auto"/>
+              <w:rPr>
+                <w:rFonts w:ascii="Consolas" w:eastAsia="Times New Roman" w:hAnsi="Consolas" w:cs="Consolas"/>
+                <w:sz w:val="24"/>
+                <w:szCs w:val="24"/>
+              </w:rPr>
+            </w:pPr>
+            <w:r>
+              <w:rPr>
+                <w:rFonts w:ascii="Consolas" w:eastAsia="Times New Roman" w:hAnsi="Consolas" w:cs="Consolas"/>
+                <w:sz w:val="24"/>
+                <w:szCs w:val="24"/>
+              </w:rPr>
+              <w:t xml:space="preserve">          [Title] nvarchar(max) NULL,</w:t>
+            </w:r>
+          </w:p>
+          <w:p>
+            <w:pPr>
+              <w:spacing w:before="100" w:beforeAutospacing="1" w:after="100" w:afterAutospacing="1" w:line="240" w:lineRule="auto"/>
+              <w:rPr>
+                <w:rFonts w:ascii="Consolas" w:eastAsia="Times New Roman" w:hAnsi="Consolas" w:cs="Consolas"/>
+                <w:sz w:val="24"/>
+                <w:szCs w:val="24"/>
+              </w:rPr>
+            </w:pPr>
+            <w:r>
+              <w:rPr>
+                <w:rFonts w:ascii="Consolas" w:eastAsia="Times New Roman" w:hAnsi="Consolas" w:cs="Consolas"/>
+                <w:sz w:val="24"/>
+                <w:szCs w:val="24"/>
+              </w:rPr>
+              <w:t xml:space="preserve">          [Credits] int NOT NULL,</w:t>
             </w:r>
           </w:p>
           <w:p>
@@ -2825,43 +1936,7 @@
                 <w:szCs w:val="24"/>
               </w:rPr>
               <w:lastRenderedPageBreak/>
-              <w:t xml:space="preserve">          CONSTRAINT [</w:t>
-            </w:r>
-            <w:proofErr w:type="spellStart"/>
-            <w:r>
-              <w:rPr>
-                <w:rFonts w:ascii="Consolas" w:eastAsia="Times New Roman" w:hAnsi="Consolas" w:cs="Consolas"/>
-                <w:sz w:val="24"/>
-                <w:szCs w:val="24"/>
-              </w:rPr>
-              <w:t>PK_Course</w:t>
-            </w:r>
-            <w:proofErr w:type="spellEnd"/>
-            <w:r>
-              <w:rPr>
-                <w:rFonts w:ascii="Consolas" w:eastAsia="Times New Roman" w:hAnsi="Consolas" w:cs="Consolas"/>
-                <w:sz w:val="24"/>
-                <w:szCs w:val="24"/>
-              </w:rPr>
-              <w:t>] PRIMARY KEY ([</w:t>
-            </w:r>
-            <w:proofErr w:type="spellStart"/>
-            <w:r>
-              <w:rPr>
-                <w:rFonts w:ascii="Consolas" w:eastAsia="Times New Roman" w:hAnsi="Consolas" w:cs="Consolas"/>
-                <w:sz w:val="24"/>
-                <w:szCs w:val="24"/>
-              </w:rPr>
-              <w:t>CourseID</w:t>
-            </w:r>
-            <w:proofErr w:type="spellEnd"/>
-            <w:r>
-              <w:rPr>
-                <w:rFonts w:ascii="Consolas" w:eastAsia="Times New Roman" w:hAnsi="Consolas" w:cs="Consolas"/>
-                <w:sz w:val="24"/>
-                <w:szCs w:val="24"/>
-              </w:rPr>
-              <w:t>])</w:t>
+              <w:t xml:space="preserve">          CONSTRAINT [PK_Course] PRIMARY KEY ([CourseID])</w:t>
             </w:r>
           </w:p>
           <w:p>
@@ -2897,90 +1972,26 @@
                 <w:sz w:val="24"/>
                 <w:szCs w:val="24"/>
               </w:rPr>
-              <w:t xml:space="preserve">info: </w:t>
-            </w:r>
-            <w:proofErr w:type="spellStart"/>
-            <w:r>
-              <w:rPr>
-                <w:rFonts w:ascii="Consolas" w:eastAsia="Times New Roman" w:hAnsi="Consolas" w:cs="Consolas"/>
-                <w:sz w:val="24"/>
-                <w:szCs w:val="24"/>
-              </w:rPr>
-              <w:t>Microsoft.EntityFrameworkCore.Database.Command</w:t>
-            </w:r>
-            <w:proofErr w:type="spellEnd"/>
-            <w:r>
-              <w:rPr>
-                <w:rFonts w:ascii="Consolas" w:eastAsia="Times New Roman" w:hAnsi="Consolas" w:cs="Consolas"/>
-                <w:sz w:val="24"/>
-                <w:szCs w:val="24"/>
-              </w:rPr>
-              <w:t>[20101]</w:t>
-            </w:r>
-          </w:p>
-          <w:p>
-            <w:pPr>
-              <w:spacing w:before="100" w:beforeAutospacing="1" w:after="100" w:afterAutospacing="1" w:line="240" w:lineRule="auto"/>
-              <w:rPr>
-                <w:rFonts w:ascii="Consolas" w:eastAsia="Times New Roman" w:hAnsi="Consolas" w:cs="Consolas"/>
-                <w:sz w:val="24"/>
-                <w:szCs w:val="24"/>
-              </w:rPr>
-            </w:pPr>
-            <w:r>
-              <w:rPr>
-                <w:rFonts w:ascii="Consolas" w:eastAsia="Times New Roman" w:hAnsi="Consolas" w:cs="Consolas"/>
-                <w:sz w:val="24"/>
-                <w:szCs w:val="24"/>
-              </w:rPr>
-              <w:t xml:space="preserve">      Executed </w:t>
-            </w:r>
-            <w:proofErr w:type="spellStart"/>
-            <w:r>
-              <w:rPr>
-                <w:rFonts w:ascii="Consolas" w:eastAsia="Times New Roman" w:hAnsi="Consolas" w:cs="Consolas"/>
-                <w:sz w:val="24"/>
-                <w:szCs w:val="24"/>
-              </w:rPr>
-              <w:t>DbCommand</w:t>
-            </w:r>
-            <w:proofErr w:type="spellEnd"/>
-            <w:r>
-              <w:rPr>
-                <w:rFonts w:ascii="Consolas" w:eastAsia="Times New Roman" w:hAnsi="Consolas" w:cs="Consolas"/>
-                <w:sz w:val="24"/>
-                <w:szCs w:val="24"/>
-              </w:rPr>
-              <w:t xml:space="preserve"> (2ms) [Parameters=[], </w:t>
-            </w:r>
-            <w:proofErr w:type="spellStart"/>
-            <w:r>
-              <w:rPr>
-                <w:rFonts w:ascii="Consolas" w:eastAsia="Times New Roman" w:hAnsi="Consolas" w:cs="Consolas"/>
-                <w:sz w:val="24"/>
-                <w:szCs w:val="24"/>
-              </w:rPr>
-              <w:t>CommandType</w:t>
-            </w:r>
-            <w:proofErr w:type="spellEnd"/>
-            <w:r>
-              <w:rPr>
-                <w:rFonts w:ascii="Consolas" w:eastAsia="Times New Roman" w:hAnsi="Consolas" w:cs="Consolas"/>
-                <w:sz w:val="24"/>
-                <w:szCs w:val="24"/>
-              </w:rPr>
-              <w:t xml:space="preserve">='Text', </w:t>
-            </w:r>
-            <w:proofErr w:type="spellStart"/>
-            <w:r>
-              <w:rPr>
-                <w:rFonts w:ascii="Consolas" w:eastAsia="Times New Roman" w:hAnsi="Consolas" w:cs="Consolas"/>
-                <w:sz w:val="24"/>
-                <w:szCs w:val="24"/>
-              </w:rPr>
-              <w:t>CommandTimeou</w:t>
-            </w:r>
-            <w:proofErr w:type="spellEnd"/>
+              <w:t>info: Microsoft.EntityFrameworkCore.Database.Command[20101]</w:t>
+            </w:r>
+          </w:p>
+          <w:p>
+            <w:pPr>
+              <w:spacing w:before="100" w:beforeAutospacing="1" w:after="100" w:afterAutospacing="1" w:line="240" w:lineRule="auto"/>
+              <w:rPr>
+                <w:rFonts w:ascii="Consolas" w:eastAsia="Times New Roman" w:hAnsi="Consolas" w:cs="Consolas"/>
+                <w:sz w:val="24"/>
+                <w:szCs w:val="24"/>
+              </w:rPr>
+            </w:pPr>
+            <w:r>
+              <w:rPr>
+                <w:rFonts w:ascii="Consolas" w:eastAsia="Times New Roman" w:hAnsi="Consolas" w:cs="Consolas"/>
+                <w:sz w:val="24"/>
+                <w:szCs w:val="24"/>
+              </w:rPr>
+              <w:t xml:space="preserve">      Executed DbCommand (2ms) [Parameters=[], CommandType='Text', CommandTimeou</w:t>
+            </w:r>
           </w:p>
           <w:p>
             <w:pPr>
@@ -3033,205 +2044,79 @@
                 <w:sz w:val="24"/>
                 <w:szCs w:val="24"/>
               </w:rPr>
-              <w:t xml:space="preserve">          [ID] </w:t>
-            </w:r>
-            <w:proofErr w:type="spellStart"/>
-            <w:r>
-              <w:rPr>
-                <w:rFonts w:ascii="Consolas" w:eastAsia="Times New Roman" w:hAnsi="Consolas" w:cs="Consolas"/>
-                <w:sz w:val="24"/>
-                <w:szCs w:val="24"/>
-              </w:rPr>
-              <w:t>int</w:t>
-            </w:r>
-            <w:proofErr w:type="spellEnd"/>
-            <w:r>
-              <w:rPr>
-                <w:rFonts w:ascii="Consolas" w:eastAsia="Times New Roman" w:hAnsi="Consolas" w:cs="Consolas"/>
-                <w:sz w:val="24"/>
-                <w:szCs w:val="24"/>
-              </w:rPr>
-              <w:t xml:space="preserve"> NOT NULL IDENTITY,</w:t>
-            </w:r>
-          </w:p>
-          <w:p>
-            <w:pPr>
-              <w:spacing w:before="100" w:beforeAutospacing="1" w:after="100" w:afterAutospacing="1" w:line="240" w:lineRule="auto"/>
-              <w:rPr>
-                <w:rFonts w:ascii="Consolas" w:eastAsia="Times New Roman" w:hAnsi="Consolas" w:cs="Consolas"/>
-                <w:sz w:val="24"/>
-                <w:szCs w:val="24"/>
-              </w:rPr>
-            </w:pPr>
-            <w:r>
-              <w:rPr>
-                <w:rFonts w:ascii="Consolas" w:eastAsia="Times New Roman" w:hAnsi="Consolas" w:cs="Consolas"/>
-                <w:sz w:val="24"/>
-                <w:szCs w:val="24"/>
-              </w:rPr>
-              <w:t xml:space="preserve">          [</w:t>
-            </w:r>
-            <w:proofErr w:type="spellStart"/>
-            <w:r>
-              <w:rPr>
-                <w:rFonts w:ascii="Consolas" w:eastAsia="Times New Roman" w:hAnsi="Consolas" w:cs="Consolas"/>
-                <w:sz w:val="24"/>
-                <w:szCs w:val="24"/>
-              </w:rPr>
-              <w:t>LastName</w:t>
-            </w:r>
-            <w:proofErr w:type="spellEnd"/>
-            <w:r>
-              <w:rPr>
-                <w:rFonts w:ascii="Consolas" w:eastAsia="Times New Roman" w:hAnsi="Consolas" w:cs="Consolas"/>
-                <w:sz w:val="24"/>
-                <w:szCs w:val="24"/>
-              </w:rPr>
-              <w:t xml:space="preserve">] </w:t>
-            </w:r>
-            <w:proofErr w:type="spellStart"/>
-            <w:r>
-              <w:rPr>
-                <w:rFonts w:ascii="Consolas" w:eastAsia="Times New Roman" w:hAnsi="Consolas" w:cs="Consolas"/>
-                <w:sz w:val="24"/>
-                <w:szCs w:val="24"/>
-              </w:rPr>
-              <w:t>nvarchar</w:t>
-            </w:r>
-            <w:proofErr w:type="spellEnd"/>
-            <w:r>
-              <w:rPr>
-                <w:rFonts w:ascii="Consolas" w:eastAsia="Times New Roman" w:hAnsi="Consolas" w:cs="Consolas"/>
-                <w:sz w:val="24"/>
-                <w:szCs w:val="24"/>
-              </w:rPr>
-              <w:t>(max) NULL,</w:t>
-            </w:r>
-          </w:p>
-          <w:p>
-            <w:pPr>
-              <w:spacing w:before="100" w:beforeAutospacing="1" w:after="100" w:afterAutospacing="1" w:line="240" w:lineRule="auto"/>
-              <w:rPr>
-                <w:rFonts w:ascii="Consolas" w:eastAsia="Times New Roman" w:hAnsi="Consolas" w:cs="Consolas"/>
-                <w:sz w:val="24"/>
-                <w:szCs w:val="24"/>
-              </w:rPr>
-            </w:pPr>
-            <w:r>
-              <w:rPr>
-                <w:rFonts w:ascii="Consolas" w:eastAsia="Times New Roman" w:hAnsi="Consolas" w:cs="Consolas"/>
-                <w:sz w:val="24"/>
-                <w:szCs w:val="24"/>
-              </w:rPr>
-              <w:t xml:space="preserve">          [</w:t>
-            </w:r>
-            <w:proofErr w:type="spellStart"/>
-            <w:r>
-              <w:rPr>
-                <w:rFonts w:ascii="Consolas" w:eastAsia="Times New Roman" w:hAnsi="Consolas" w:cs="Consolas"/>
-                <w:sz w:val="24"/>
-                <w:szCs w:val="24"/>
-              </w:rPr>
-              <w:t>FirstMidName</w:t>
-            </w:r>
-            <w:proofErr w:type="spellEnd"/>
-            <w:r>
-              <w:rPr>
-                <w:rFonts w:ascii="Consolas" w:eastAsia="Times New Roman" w:hAnsi="Consolas" w:cs="Consolas"/>
-                <w:sz w:val="24"/>
-                <w:szCs w:val="24"/>
-              </w:rPr>
-              <w:t xml:space="preserve">] </w:t>
-            </w:r>
-            <w:proofErr w:type="spellStart"/>
-            <w:r>
-              <w:rPr>
-                <w:rFonts w:ascii="Consolas" w:eastAsia="Times New Roman" w:hAnsi="Consolas" w:cs="Consolas"/>
-                <w:sz w:val="24"/>
-                <w:szCs w:val="24"/>
-              </w:rPr>
-              <w:t>nvarchar</w:t>
-            </w:r>
-            <w:proofErr w:type="spellEnd"/>
-            <w:r>
-              <w:rPr>
-                <w:rFonts w:ascii="Consolas" w:eastAsia="Times New Roman" w:hAnsi="Consolas" w:cs="Consolas"/>
-                <w:sz w:val="24"/>
-                <w:szCs w:val="24"/>
-              </w:rPr>
-              <w:t>(max) NULL,</w:t>
-            </w:r>
-          </w:p>
-          <w:p>
-            <w:pPr>
-              <w:spacing w:before="100" w:beforeAutospacing="1" w:after="100" w:afterAutospacing="1" w:line="240" w:lineRule="auto"/>
-              <w:rPr>
-                <w:rFonts w:ascii="Consolas" w:eastAsia="Times New Roman" w:hAnsi="Consolas" w:cs="Consolas"/>
-                <w:sz w:val="24"/>
-                <w:szCs w:val="24"/>
-              </w:rPr>
-            </w:pPr>
-            <w:r>
-              <w:rPr>
-                <w:rFonts w:ascii="Consolas" w:eastAsia="Times New Roman" w:hAnsi="Consolas" w:cs="Consolas"/>
-                <w:sz w:val="24"/>
-                <w:szCs w:val="24"/>
-              </w:rPr>
-              <w:t xml:space="preserve">          [</w:t>
-            </w:r>
-            <w:proofErr w:type="spellStart"/>
-            <w:r>
-              <w:rPr>
-                <w:rFonts w:ascii="Consolas" w:eastAsia="Times New Roman" w:hAnsi="Consolas" w:cs="Consolas"/>
-                <w:sz w:val="24"/>
-                <w:szCs w:val="24"/>
-              </w:rPr>
-              <w:t>EnrollmentDate</w:t>
-            </w:r>
-            <w:proofErr w:type="spellEnd"/>
-            <w:r>
-              <w:rPr>
-                <w:rFonts w:ascii="Consolas" w:eastAsia="Times New Roman" w:hAnsi="Consolas" w:cs="Consolas"/>
-                <w:sz w:val="24"/>
-                <w:szCs w:val="24"/>
-              </w:rPr>
-              <w:t>] datetime2 NOT NULL,</w:t>
-            </w:r>
-          </w:p>
-          <w:p>
-            <w:pPr>
-              <w:spacing w:before="100" w:beforeAutospacing="1" w:after="100" w:afterAutospacing="1" w:line="240" w:lineRule="auto"/>
-              <w:rPr>
-                <w:rFonts w:ascii="Consolas" w:eastAsia="Times New Roman" w:hAnsi="Consolas" w:cs="Consolas"/>
-                <w:sz w:val="24"/>
-                <w:szCs w:val="24"/>
-              </w:rPr>
-            </w:pPr>
-            <w:r>
-              <w:rPr>
-                <w:rFonts w:ascii="Consolas" w:eastAsia="Times New Roman" w:hAnsi="Consolas" w:cs="Consolas"/>
-                <w:sz w:val="24"/>
-                <w:szCs w:val="24"/>
-              </w:rPr>
-              <w:t xml:space="preserve">          CONSTRAINT [</w:t>
-            </w:r>
-            <w:proofErr w:type="spellStart"/>
-            <w:r>
-              <w:rPr>
-                <w:rFonts w:ascii="Consolas" w:eastAsia="Times New Roman" w:hAnsi="Consolas" w:cs="Consolas"/>
-                <w:sz w:val="24"/>
-                <w:szCs w:val="24"/>
-              </w:rPr>
-              <w:t>PK_Student</w:t>
-            </w:r>
-            <w:proofErr w:type="spellEnd"/>
-            <w:r>
-              <w:rPr>
-                <w:rFonts w:ascii="Consolas" w:eastAsia="Times New Roman" w:hAnsi="Consolas" w:cs="Consolas"/>
-                <w:sz w:val="24"/>
-                <w:szCs w:val="24"/>
-              </w:rPr>
-              <w:t>] PRIMARY KEY ([ID])</w:t>
+              <w:t xml:space="preserve">          [ID] int NOT NULL IDENTITY,</w:t>
+            </w:r>
+          </w:p>
+          <w:p>
+            <w:pPr>
+              <w:spacing w:before="100" w:beforeAutospacing="1" w:after="100" w:afterAutospacing="1" w:line="240" w:lineRule="auto"/>
+              <w:rPr>
+                <w:rFonts w:ascii="Consolas" w:eastAsia="Times New Roman" w:hAnsi="Consolas" w:cs="Consolas"/>
+                <w:sz w:val="24"/>
+                <w:szCs w:val="24"/>
+              </w:rPr>
+            </w:pPr>
+            <w:r>
+              <w:rPr>
+                <w:rFonts w:ascii="Consolas" w:eastAsia="Times New Roman" w:hAnsi="Consolas" w:cs="Consolas"/>
+                <w:sz w:val="24"/>
+                <w:szCs w:val="24"/>
+              </w:rPr>
+              <w:t xml:space="preserve">          [LastName] nvarchar(max) NULL,</w:t>
+            </w:r>
+          </w:p>
+          <w:p>
+            <w:pPr>
+              <w:spacing w:before="100" w:beforeAutospacing="1" w:after="100" w:afterAutospacing="1" w:line="240" w:lineRule="auto"/>
+              <w:rPr>
+                <w:rFonts w:ascii="Consolas" w:eastAsia="Times New Roman" w:hAnsi="Consolas" w:cs="Consolas"/>
+                <w:sz w:val="24"/>
+                <w:szCs w:val="24"/>
+              </w:rPr>
+            </w:pPr>
+            <w:r>
+              <w:rPr>
+                <w:rFonts w:ascii="Consolas" w:eastAsia="Times New Roman" w:hAnsi="Consolas" w:cs="Consolas"/>
+                <w:sz w:val="24"/>
+                <w:szCs w:val="24"/>
+              </w:rPr>
+              <w:t xml:space="preserve">          [FirstMidName] nvarchar(max) NULL,</w:t>
+            </w:r>
+          </w:p>
+          <w:p>
+            <w:pPr>
+              <w:spacing w:before="100" w:beforeAutospacing="1" w:after="100" w:afterAutospacing="1" w:line="240" w:lineRule="auto"/>
+              <w:rPr>
+                <w:rFonts w:ascii="Consolas" w:eastAsia="Times New Roman" w:hAnsi="Consolas" w:cs="Consolas"/>
+                <w:sz w:val="24"/>
+                <w:szCs w:val="24"/>
+              </w:rPr>
+            </w:pPr>
+            <w:r>
+              <w:rPr>
+                <w:rFonts w:ascii="Consolas" w:eastAsia="Times New Roman" w:hAnsi="Consolas" w:cs="Consolas"/>
+                <w:sz w:val="24"/>
+                <w:szCs w:val="24"/>
+              </w:rPr>
+              <w:t xml:space="preserve">          [EnrollmentDate] datetime2 NOT NULL,</w:t>
+            </w:r>
+          </w:p>
+          <w:p>
+            <w:pPr>
+              <w:spacing w:before="100" w:beforeAutospacing="1" w:after="100" w:afterAutospacing="1" w:line="240" w:lineRule="auto"/>
+              <w:rPr>
+                <w:rFonts w:ascii="Consolas" w:eastAsia="Times New Roman" w:hAnsi="Consolas" w:cs="Consolas"/>
+                <w:sz w:val="24"/>
+                <w:szCs w:val="24"/>
+              </w:rPr>
+            </w:pPr>
+            <w:r>
+              <w:rPr>
+                <w:rFonts w:ascii="Consolas" w:eastAsia="Times New Roman" w:hAnsi="Consolas" w:cs="Consolas"/>
+                <w:sz w:val="24"/>
+                <w:szCs w:val="24"/>
+              </w:rPr>
+              <w:t xml:space="preserve">          CONSTRAINT [PK_Student] PRIMARY KEY ([ID])</w:t>
             </w:r>
           </w:p>
           <w:p>
@@ -3268,90 +2153,26 @@
                 <w:szCs w:val="24"/>
               </w:rPr>
               <w:lastRenderedPageBreak/>
-              <w:t xml:space="preserve">info: </w:t>
-            </w:r>
-            <w:proofErr w:type="spellStart"/>
-            <w:r>
-              <w:rPr>
-                <w:rFonts w:ascii="Consolas" w:eastAsia="Times New Roman" w:hAnsi="Consolas" w:cs="Consolas"/>
-                <w:sz w:val="24"/>
-                <w:szCs w:val="24"/>
-              </w:rPr>
-              <w:t>Microsoft.EntityFrameworkCore.Database.Command</w:t>
-            </w:r>
-            <w:proofErr w:type="spellEnd"/>
-            <w:r>
-              <w:rPr>
-                <w:rFonts w:ascii="Consolas" w:eastAsia="Times New Roman" w:hAnsi="Consolas" w:cs="Consolas"/>
-                <w:sz w:val="24"/>
-                <w:szCs w:val="24"/>
-              </w:rPr>
-              <w:t>[20101]</w:t>
-            </w:r>
-          </w:p>
-          <w:p>
-            <w:pPr>
-              <w:spacing w:before="100" w:beforeAutospacing="1" w:after="100" w:afterAutospacing="1" w:line="240" w:lineRule="auto"/>
-              <w:rPr>
-                <w:rFonts w:ascii="Consolas" w:eastAsia="Times New Roman" w:hAnsi="Consolas" w:cs="Consolas"/>
-                <w:sz w:val="24"/>
-                <w:szCs w:val="24"/>
-              </w:rPr>
-            </w:pPr>
-            <w:r>
-              <w:rPr>
-                <w:rFonts w:ascii="Consolas" w:eastAsia="Times New Roman" w:hAnsi="Consolas" w:cs="Consolas"/>
-                <w:sz w:val="24"/>
-                <w:szCs w:val="24"/>
-              </w:rPr>
-              <w:t xml:space="preserve">      Executed </w:t>
-            </w:r>
-            <w:proofErr w:type="spellStart"/>
-            <w:r>
-              <w:rPr>
-                <w:rFonts w:ascii="Consolas" w:eastAsia="Times New Roman" w:hAnsi="Consolas" w:cs="Consolas"/>
-                <w:sz w:val="24"/>
-                <w:szCs w:val="24"/>
-              </w:rPr>
-              <w:t>DbCommand</w:t>
-            </w:r>
-            <w:proofErr w:type="spellEnd"/>
-            <w:r>
-              <w:rPr>
-                <w:rFonts w:ascii="Consolas" w:eastAsia="Times New Roman" w:hAnsi="Consolas" w:cs="Consolas"/>
-                <w:sz w:val="24"/>
-                <w:szCs w:val="24"/>
-              </w:rPr>
-              <w:t xml:space="preserve"> (3ms) [Parameters=[], </w:t>
-            </w:r>
-            <w:proofErr w:type="spellStart"/>
-            <w:r>
-              <w:rPr>
-                <w:rFonts w:ascii="Consolas" w:eastAsia="Times New Roman" w:hAnsi="Consolas" w:cs="Consolas"/>
-                <w:sz w:val="24"/>
-                <w:szCs w:val="24"/>
-              </w:rPr>
-              <w:t>CommandType</w:t>
-            </w:r>
-            <w:proofErr w:type="spellEnd"/>
-            <w:r>
-              <w:rPr>
-                <w:rFonts w:ascii="Consolas" w:eastAsia="Times New Roman" w:hAnsi="Consolas" w:cs="Consolas"/>
-                <w:sz w:val="24"/>
-                <w:szCs w:val="24"/>
-              </w:rPr>
-              <w:t xml:space="preserve">='Text', </w:t>
-            </w:r>
-            <w:proofErr w:type="spellStart"/>
-            <w:r>
-              <w:rPr>
-                <w:rFonts w:ascii="Consolas" w:eastAsia="Times New Roman" w:hAnsi="Consolas" w:cs="Consolas"/>
-                <w:sz w:val="24"/>
-                <w:szCs w:val="24"/>
-              </w:rPr>
-              <w:t>CommandTimeou</w:t>
-            </w:r>
-            <w:proofErr w:type="spellEnd"/>
+              <w:t>info: Microsoft.EntityFrameworkCore.Database.Command[20101]</w:t>
+            </w:r>
+          </w:p>
+          <w:p>
+            <w:pPr>
+              <w:spacing w:before="100" w:beforeAutospacing="1" w:after="100" w:afterAutospacing="1" w:line="240" w:lineRule="auto"/>
+              <w:rPr>
+                <w:rFonts w:ascii="Consolas" w:eastAsia="Times New Roman" w:hAnsi="Consolas" w:cs="Consolas"/>
+                <w:sz w:val="24"/>
+                <w:szCs w:val="24"/>
+              </w:rPr>
+            </w:pPr>
+            <w:r>
+              <w:rPr>
+                <w:rFonts w:ascii="Consolas" w:eastAsia="Times New Roman" w:hAnsi="Consolas" w:cs="Consolas"/>
+                <w:sz w:val="24"/>
+                <w:szCs w:val="24"/>
+              </w:rPr>
+              <w:t xml:space="preserve">      Executed DbCommand (3ms) [Parameters=[], CommandType='Text', CommandTimeou</w:t>
+            </w:r>
           </w:p>
           <w:p>
             <w:pPr>
@@ -3386,367 +2207,133 @@
                 <w:sz w:val="24"/>
                 <w:szCs w:val="24"/>
               </w:rPr>
-              <w:t xml:space="preserve">      CREATE TABLE [</w:t>
-            </w:r>
-            <w:proofErr w:type="spellStart"/>
-            <w:r>
-              <w:rPr>
-                <w:rFonts w:ascii="Consolas" w:eastAsia="Times New Roman" w:hAnsi="Consolas" w:cs="Consolas"/>
-                <w:sz w:val="24"/>
-                <w:szCs w:val="24"/>
-              </w:rPr>
-              <w:t>Enrollment</w:t>
-            </w:r>
-            <w:proofErr w:type="spellEnd"/>
-            <w:r>
-              <w:rPr>
-                <w:rFonts w:ascii="Consolas" w:eastAsia="Times New Roman" w:hAnsi="Consolas" w:cs="Consolas"/>
-                <w:sz w:val="24"/>
-                <w:szCs w:val="24"/>
-              </w:rPr>
-              <w:t>] (</w:t>
-            </w:r>
-          </w:p>
-          <w:p>
-            <w:pPr>
-              <w:spacing w:before="100" w:beforeAutospacing="1" w:after="100" w:afterAutospacing="1" w:line="240" w:lineRule="auto"/>
-              <w:rPr>
-                <w:rFonts w:ascii="Consolas" w:eastAsia="Times New Roman" w:hAnsi="Consolas" w:cs="Consolas"/>
-                <w:sz w:val="24"/>
-                <w:szCs w:val="24"/>
-              </w:rPr>
-            </w:pPr>
-            <w:r>
-              <w:rPr>
-                <w:rFonts w:ascii="Consolas" w:eastAsia="Times New Roman" w:hAnsi="Consolas" w:cs="Consolas"/>
-                <w:sz w:val="24"/>
-                <w:szCs w:val="24"/>
-              </w:rPr>
-              <w:t xml:space="preserve">          [</w:t>
-            </w:r>
-            <w:proofErr w:type="spellStart"/>
-            <w:r>
-              <w:rPr>
-                <w:rFonts w:ascii="Consolas" w:eastAsia="Times New Roman" w:hAnsi="Consolas" w:cs="Consolas"/>
-                <w:sz w:val="24"/>
-                <w:szCs w:val="24"/>
-              </w:rPr>
-              <w:t>EnrollmentID</w:t>
-            </w:r>
-            <w:proofErr w:type="spellEnd"/>
-            <w:r>
-              <w:rPr>
-                <w:rFonts w:ascii="Consolas" w:eastAsia="Times New Roman" w:hAnsi="Consolas" w:cs="Consolas"/>
-                <w:sz w:val="24"/>
-                <w:szCs w:val="24"/>
-              </w:rPr>
-              <w:t xml:space="preserve">] </w:t>
-            </w:r>
-            <w:proofErr w:type="spellStart"/>
-            <w:r>
-              <w:rPr>
-                <w:rFonts w:ascii="Consolas" w:eastAsia="Times New Roman" w:hAnsi="Consolas" w:cs="Consolas"/>
-                <w:sz w:val="24"/>
-                <w:szCs w:val="24"/>
-              </w:rPr>
-              <w:t>int</w:t>
-            </w:r>
-            <w:proofErr w:type="spellEnd"/>
-            <w:r>
-              <w:rPr>
-                <w:rFonts w:ascii="Consolas" w:eastAsia="Times New Roman" w:hAnsi="Consolas" w:cs="Consolas"/>
-                <w:sz w:val="24"/>
-                <w:szCs w:val="24"/>
-              </w:rPr>
-              <w:t xml:space="preserve"> NOT NULL IDENTITY,</w:t>
-            </w:r>
-          </w:p>
-          <w:p>
-            <w:pPr>
-              <w:spacing w:before="100" w:beforeAutospacing="1" w:after="100" w:afterAutospacing="1" w:line="240" w:lineRule="auto"/>
-              <w:rPr>
-                <w:rFonts w:ascii="Consolas" w:eastAsia="Times New Roman" w:hAnsi="Consolas" w:cs="Consolas"/>
-                <w:sz w:val="24"/>
-                <w:szCs w:val="24"/>
-              </w:rPr>
-            </w:pPr>
-            <w:r>
-              <w:rPr>
-                <w:rFonts w:ascii="Consolas" w:eastAsia="Times New Roman" w:hAnsi="Consolas" w:cs="Consolas"/>
-                <w:sz w:val="24"/>
-                <w:szCs w:val="24"/>
-              </w:rPr>
-              <w:t xml:space="preserve">          [</w:t>
-            </w:r>
-            <w:proofErr w:type="spellStart"/>
-            <w:r>
-              <w:rPr>
-                <w:rFonts w:ascii="Consolas" w:eastAsia="Times New Roman" w:hAnsi="Consolas" w:cs="Consolas"/>
-                <w:sz w:val="24"/>
-                <w:szCs w:val="24"/>
-              </w:rPr>
-              <w:t>CourseID</w:t>
-            </w:r>
-            <w:proofErr w:type="spellEnd"/>
-            <w:r>
-              <w:rPr>
-                <w:rFonts w:ascii="Consolas" w:eastAsia="Times New Roman" w:hAnsi="Consolas" w:cs="Consolas"/>
-                <w:sz w:val="24"/>
-                <w:szCs w:val="24"/>
-              </w:rPr>
-              <w:t xml:space="preserve">] </w:t>
-            </w:r>
-            <w:proofErr w:type="spellStart"/>
-            <w:r>
-              <w:rPr>
-                <w:rFonts w:ascii="Consolas" w:eastAsia="Times New Roman" w:hAnsi="Consolas" w:cs="Consolas"/>
-                <w:sz w:val="24"/>
-                <w:szCs w:val="24"/>
-              </w:rPr>
-              <w:t>int</w:t>
-            </w:r>
-            <w:proofErr w:type="spellEnd"/>
-            <w:r>
-              <w:rPr>
-                <w:rFonts w:ascii="Consolas" w:eastAsia="Times New Roman" w:hAnsi="Consolas" w:cs="Consolas"/>
-                <w:sz w:val="24"/>
-                <w:szCs w:val="24"/>
-              </w:rPr>
-              <w:t xml:space="preserve"> NOT NULL,</w:t>
-            </w:r>
-          </w:p>
-          <w:p>
-            <w:pPr>
-              <w:spacing w:before="100" w:beforeAutospacing="1" w:after="100" w:afterAutospacing="1" w:line="240" w:lineRule="auto"/>
-              <w:rPr>
-                <w:rFonts w:ascii="Consolas" w:eastAsia="Times New Roman" w:hAnsi="Consolas" w:cs="Consolas"/>
-                <w:sz w:val="24"/>
-                <w:szCs w:val="24"/>
-              </w:rPr>
-            </w:pPr>
-            <w:r>
-              <w:rPr>
-                <w:rFonts w:ascii="Consolas" w:eastAsia="Times New Roman" w:hAnsi="Consolas" w:cs="Consolas"/>
-                <w:sz w:val="24"/>
-                <w:szCs w:val="24"/>
-              </w:rPr>
-              <w:t xml:space="preserve">          [</w:t>
-            </w:r>
-            <w:proofErr w:type="spellStart"/>
-            <w:r>
-              <w:rPr>
-                <w:rFonts w:ascii="Consolas" w:eastAsia="Times New Roman" w:hAnsi="Consolas" w:cs="Consolas"/>
-                <w:sz w:val="24"/>
-                <w:szCs w:val="24"/>
-              </w:rPr>
-              <w:t>StudentID</w:t>
-            </w:r>
-            <w:proofErr w:type="spellEnd"/>
-            <w:r>
-              <w:rPr>
-                <w:rFonts w:ascii="Consolas" w:eastAsia="Times New Roman" w:hAnsi="Consolas" w:cs="Consolas"/>
-                <w:sz w:val="24"/>
-                <w:szCs w:val="24"/>
-              </w:rPr>
-              <w:t xml:space="preserve">] </w:t>
-            </w:r>
-            <w:proofErr w:type="spellStart"/>
-            <w:r>
-              <w:rPr>
-                <w:rFonts w:ascii="Consolas" w:eastAsia="Times New Roman" w:hAnsi="Consolas" w:cs="Consolas"/>
-                <w:sz w:val="24"/>
-                <w:szCs w:val="24"/>
-              </w:rPr>
-              <w:t>int</w:t>
-            </w:r>
-            <w:proofErr w:type="spellEnd"/>
-            <w:r>
-              <w:rPr>
-                <w:rFonts w:ascii="Consolas" w:eastAsia="Times New Roman" w:hAnsi="Consolas" w:cs="Consolas"/>
-                <w:sz w:val="24"/>
-                <w:szCs w:val="24"/>
-              </w:rPr>
-              <w:t xml:space="preserve"> NOT NULL,</w:t>
-            </w:r>
-          </w:p>
-          <w:p>
-            <w:pPr>
-              <w:spacing w:before="100" w:beforeAutospacing="1" w:after="100" w:afterAutospacing="1" w:line="240" w:lineRule="auto"/>
-              <w:rPr>
-                <w:rFonts w:ascii="Consolas" w:eastAsia="Times New Roman" w:hAnsi="Consolas" w:cs="Consolas"/>
-                <w:sz w:val="24"/>
-                <w:szCs w:val="24"/>
-              </w:rPr>
-            </w:pPr>
-            <w:r>
-              <w:rPr>
-                <w:rFonts w:ascii="Consolas" w:eastAsia="Times New Roman" w:hAnsi="Consolas" w:cs="Consolas"/>
-                <w:sz w:val="24"/>
-                <w:szCs w:val="24"/>
-              </w:rPr>
-              <w:t xml:space="preserve">          [Grade] </w:t>
-            </w:r>
-            <w:proofErr w:type="spellStart"/>
-            <w:r>
-              <w:rPr>
-                <w:rFonts w:ascii="Consolas" w:eastAsia="Times New Roman" w:hAnsi="Consolas" w:cs="Consolas"/>
-                <w:sz w:val="24"/>
-                <w:szCs w:val="24"/>
-              </w:rPr>
-              <w:t>int</w:t>
-            </w:r>
-            <w:proofErr w:type="spellEnd"/>
-            <w:r>
-              <w:rPr>
-                <w:rFonts w:ascii="Consolas" w:eastAsia="Times New Roman" w:hAnsi="Consolas" w:cs="Consolas"/>
-                <w:sz w:val="24"/>
-                <w:szCs w:val="24"/>
-              </w:rPr>
-              <w:t xml:space="preserve"> NULL,</w:t>
-            </w:r>
-          </w:p>
-          <w:p>
-            <w:pPr>
-              <w:spacing w:before="100" w:beforeAutospacing="1" w:after="100" w:afterAutospacing="1" w:line="240" w:lineRule="auto"/>
-              <w:rPr>
-                <w:rFonts w:ascii="Consolas" w:eastAsia="Times New Roman" w:hAnsi="Consolas" w:cs="Consolas"/>
-                <w:sz w:val="24"/>
-                <w:szCs w:val="24"/>
-              </w:rPr>
-            </w:pPr>
-            <w:r>
-              <w:rPr>
-                <w:rFonts w:ascii="Consolas" w:eastAsia="Times New Roman" w:hAnsi="Consolas" w:cs="Consolas"/>
-                <w:sz w:val="24"/>
-                <w:szCs w:val="24"/>
-              </w:rPr>
-              <w:t xml:space="preserve">          CONSTRAINT [</w:t>
-            </w:r>
-            <w:proofErr w:type="spellStart"/>
-            <w:r>
-              <w:rPr>
-                <w:rFonts w:ascii="Consolas" w:eastAsia="Times New Roman" w:hAnsi="Consolas" w:cs="Consolas"/>
-                <w:sz w:val="24"/>
-                <w:szCs w:val="24"/>
-              </w:rPr>
-              <w:t>PK_Enrollment</w:t>
-            </w:r>
-            <w:proofErr w:type="spellEnd"/>
-            <w:r>
-              <w:rPr>
-                <w:rFonts w:ascii="Consolas" w:eastAsia="Times New Roman" w:hAnsi="Consolas" w:cs="Consolas"/>
-                <w:sz w:val="24"/>
-                <w:szCs w:val="24"/>
-              </w:rPr>
-              <w:t>] PRIMARY KEY ([</w:t>
-            </w:r>
-            <w:proofErr w:type="spellStart"/>
-            <w:r>
-              <w:rPr>
-                <w:rFonts w:ascii="Consolas" w:eastAsia="Times New Roman" w:hAnsi="Consolas" w:cs="Consolas"/>
-                <w:sz w:val="24"/>
-                <w:szCs w:val="24"/>
-              </w:rPr>
-              <w:t>EnrollmentID</w:t>
-            </w:r>
-            <w:proofErr w:type="spellEnd"/>
-            <w:r>
-              <w:rPr>
-                <w:rFonts w:ascii="Consolas" w:eastAsia="Times New Roman" w:hAnsi="Consolas" w:cs="Consolas"/>
-                <w:sz w:val="24"/>
-                <w:szCs w:val="24"/>
-              </w:rPr>
-              <w:t>]),</w:t>
-            </w:r>
-          </w:p>
-          <w:p>
-            <w:pPr>
-              <w:spacing w:before="100" w:beforeAutospacing="1" w:after="100" w:afterAutospacing="1" w:line="240" w:lineRule="auto"/>
-              <w:rPr>
-                <w:rFonts w:ascii="Consolas" w:eastAsia="Times New Roman" w:hAnsi="Consolas" w:cs="Consolas"/>
-                <w:sz w:val="24"/>
-                <w:szCs w:val="24"/>
-              </w:rPr>
-            </w:pPr>
-            <w:r>
-              <w:rPr>
-                <w:rFonts w:ascii="Consolas" w:eastAsia="Times New Roman" w:hAnsi="Consolas" w:cs="Consolas"/>
-                <w:sz w:val="24"/>
-                <w:szCs w:val="24"/>
-              </w:rPr>
-              <w:t xml:space="preserve">          CONSTRAINT [</w:t>
-            </w:r>
-            <w:proofErr w:type="spellStart"/>
-            <w:r>
-              <w:rPr>
-                <w:rFonts w:ascii="Consolas" w:eastAsia="Times New Roman" w:hAnsi="Consolas" w:cs="Consolas"/>
-                <w:sz w:val="24"/>
-                <w:szCs w:val="24"/>
-              </w:rPr>
-              <w:t>FK_Enrollment_Course_CourseID</w:t>
-            </w:r>
-            <w:proofErr w:type="spellEnd"/>
-            <w:r>
-              <w:rPr>
-                <w:rFonts w:ascii="Consolas" w:eastAsia="Times New Roman" w:hAnsi="Consolas" w:cs="Consolas"/>
-                <w:sz w:val="24"/>
-                <w:szCs w:val="24"/>
-              </w:rPr>
-              <w:t>] FOREIGN KEY ([</w:t>
-            </w:r>
-            <w:proofErr w:type="spellStart"/>
-            <w:r>
-              <w:rPr>
-                <w:rFonts w:ascii="Consolas" w:eastAsia="Times New Roman" w:hAnsi="Consolas" w:cs="Consolas"/>
-                <w:sz w:val="24"/>
-                <w:szCs w:val="24"/>
-              </w:rPr>
-              <w:t>CourseID</w:t>
-            </w:r>
-            <w:proofErr w:type="spellEnd"/>
-            <w:r>
-              <w:rPr>
-                <w:rFonts w:ascii="Consolas" w:eastAsia="Times New Roman" w:hAnsi="Consolas" w:cs="Consolas"/>
-                <w:sz w:val="24"/>
-                <w:szCs w:val="24"/>
-              </w:rPr>
-              <w:t>]) RE</w:t>
-            </w:r>
-          </w:p>
-          <w:p>
-            <w:pPr>
-              <w:spacing w:before="100" w:beforeAutospacing="1" w:after="100" w:afterAutospacing="1" w:line="240" w:lineRule="auto"/>
-              <w:rPr>
-                <w:rFonts w:ascii="Consolas" w:eastAsia="Times New Roman" w:hAnsi="Consolas" w:cs="Consolas"/>
-                <w:sz w:val="24"/>
-                <w:szCs w:val="24"/>
-              </w:rPr>
-            </w:pPr>
-            <w:r>
-              <w:rPr>
-                <w:rFonts w:ascii="Consolas" w:eastAsia="Times New Roman" w:hAnsi="Consolas" w:cs="Consolas"/>
-                <w:sz w:val="24"/>
-                <w:szCs w:val="24"/>
-              </w:rPr>
-              <w:t>FERENCES [Course] ([</w:t>
-            </w:r>
-            <w:proofErr w:type="spellStart"/>
-            <w:r>
-              <w:rPr>
-                <w:rFonts w:ascii="Consolas" w:eastAsia="Times New Roman" w:hAnsi="Consolas" w:cs="Consolas"/>
-                <w:sz w:val="24"/>
-                <w:szCs w:val="24"/>
-              </w:rPr>
-              <w:t>CourseID</w:t>
-            </w:r>
-            <w:proofErr w:type="spellEnd"/>
-            <w:r>
-              <w:rPr>
-                <w:rFonts w:ascii="Consolas" w:eastAsia="Times New Roman" w:hAnsi="Consolas" w:cs="Consolas"/>
-                <w:sz w:val="24"/>
-                <w:szCs w:val="24"/>
-              </w:rPr>
-              <w:t>]) ON DELETE CASCADE,</w:t>
+              <w:t xml:space="preserve">      CREATE TABLE [Enrollment] (</w:t>
+            </w:r>
+          </w:p>
+          <w:p>
+            <w:pPr>
+              <w:spacing w:before="100" w:beforeAutospacing="1" w:after="100" w:afterAutospacing="1" w:line="240" w:lineRule="auto"/>
+              <w:rPr>
+                <w:rFonts w:ascii="Consolas" w:eastAsia="Times New Roman" w:hAnsi="Consolas" w:cs="Consolas"/>
+                <w:sz w:val="24"/>
+                <w:szCs w:val="24"/>
+              </w:rPr>
+            </w:pPr>
+            <w:r>
+              <w:rPr>
+                <w:rFonts w:ascii="Consolas" w:eastAsia="Times New Roman" w:hAnsi="Consolas" w:cs="Consolas"/>
+                <w:sz w:val="24"/>
+                <w:szCs w:val="24"/>
+              </w:rPr>
+              <w:t xml:space="preserve">          [EnrollmentID] int NOT NULL IDENTITY,</w:t>
+            </w:r>
+          </w:p>
+          <w:p>
+            <w:pPr>
+              <w:spacing w:before="100" w:beforeAutospacing="1" w:after="100" w:afterAutospacing="1" w:line="240" w:lineRule="auto"/>
+              <w:rPr>
+                <w:rFonts w:ascii="Consolas" w:eastAsia="Times New Roman" w:hAnsi="Consolas" w:cs="Consolas"/>
+                <w:sz w:val="24"/>
+                <w:szCs w:val="24"/>
+              </w:rPr>
+            </w:pPr>
+            <w:r>
+              <w:rPr>
+                <w:rFonts w:ascii="Consolas" w:eastAsia="Times New Roman" w:hAnsi="Consolas" w:cs="Consolas"/>
+                <w:sz w:val="24"/>
+                <w:szCs w:val="24"/>
+              </w:rPr>
+              <w:t xml:space="preserve">          [CourseID] int NOT NULL,</w:t>
+            </w:r>
+          </w:p>
+          <w:p>
+            <w:pPr>
+              <w:spacing w:before="100" w:beforeAutospacing="1" w:after="100" w:afterAutospacing="1" w:line="240" w:lineRule="auto"/>
+              <w:rPr>
+                <w:rFonts w:ascii="Consolas" w:eastAsia="Times New Roman" w:hAnsi="Consolas" w:cs="Consolas"/>
+                <w:sz w:val="24"/>
+                <w:szCs w:val="24"/>
+              </w:rPr>
+            </w:pPr>
+            <w:r>
+              <w:rPr>
+                <w:rFonts w:ascii="Consolas" w:eastAsia="Times New Roman" w:hAnsi="Consolas" w:cs="Consolas"/>
+                <w:sz w:val="24"/>
+                <w:szCs w:val="24"/>
+              </w:rPr>
+              <w:t xml:space="preserve">          [StudentID] int NOT NULL,</w:t>
+            </w:r>
+          </w:p>
+          <w:p>
+            <w:pPr>
+              <w:spacing w:before="100" w:beforeAutospacing="1" w:after="100" w:afterAutospacing="1" w:line="240" w:lineRule="auto"/>
+              <w:rPr>
+                <w:rFonts w:ascii="Consolas" w:eastAsia="Times New Roman" w:hAnsi="Consolas" w:cs="Consolas"/>
+                <w:sz w:val="24"/>
+                <w:szCs w:val="24"/>
+              </w:rPr>
+            </w:pPr>
+            <w:r>
+              <w:rPr>
+                <w:rFonts w:ascii="Consolas" w:eastAsia="Times New Roman" w:hAnsi="Consolas" w:cs="Consolas"/>
+                <w:sz w:val="24"/>
+                <w:szCs w:val="24"/>
+              </w:rPr>
+              <w:t xml:space="preserve">          [Grade] int NULL,</w:t>
+            </w:r>
+          </w:p>
+          <w:p>
+            <w:pPr>
+              <w:spacing w:before="100" w:beforeAutospacing="1" w:after="100" w:afterAutospacing="1" w:line="240" w:lineRule="auto"/>
+              <w:rPr>
+                <w:rFonts w:ascii="Consolas" w:eastAsia="Times New Roman" w:hAnsi="Consolas" w:cs="Consolas"/>
+                <w:sz w:val="24"/>
+                <w:szCs w:val="24"/>
+              </w:rPr>
+            </w:pPr>
+            <w:r>
+              <w:rPr>
+                <w:rFonts w:ascii="Consolas" w:eastAsia="Times New Roman" w:hAnsi="Consolas" w:cs="Consolas"/>
+                <w:sz w:val="24"/>
+                <w:szCs w:val="24"/>
+              </w:rPr>
+              <w:t xml:space="preserve">          CONSTRAINT [PK_Enrollment] PRIMARY KEY ([EnrollmentID]),</w:t>
+            </w:r>
+          </w:p>
+          <w:p>
+            <w:pPr>
+              <w:spacing w:before="100" w:beforeAutospacing="1" w:after="100" w:afterAutospacing="1" w:line="240" w:lineRule="auto"/>
+              <w:rPr>
+                <w:rFonts w:ascii="Consolas" w:eastAsia="Times New Roman" w:hAnsi="Consolas" w:cs="Consolas"/>
+                <w:sz w:val="24"/>
+                <w:szCs w:val="24"/>
+              </w:rPr>
+            </w:pPr>
+            <w:r>
+              <w:rPr>
+                <w:rFonts w:ascii="Consolas" w:eastAsia="Times New Roman" w:hAnsi="Consolas" w:cs="Consolas"/>
+                <w:sz w:val="24"/>
+                <w:szCs w:val="24"/>
+              </w:rPr>
+              <w:t xml:space="preserve">          CONSTRAINT [FK_Enrollment_Course_CourseID] FOREIGN KEY ([CourseID]) RE</w:t>
+            </w:r>
+          </w:p>
+          <w:p>
+            <w:pPr>
+              <w:spacing w:before="100" w:beforeAutospacing="1" w:after="100" w:afterAutospacing="1" w:line="240" w:lineRule="auto"/>
+              <w:rPr>
+                <w:rFonts w:ascii="Consolas" w:eastAsia="Times New Roman" w:hAnsi="Consolas" w:cs="Consolas"/>
+                <w:sz w:val="24"/>
+                <w:szCs w:val="24"/>
+              </w:rPr>
+            </w:pPr>
+            <w:r>
+              <w:rPr>
+                <w:rFonts w:ascii="Consolas" w:eastAsia="Times New Roman" w:hAnsi="Consolas" w:cs="Consolas"/>
+                <w:sz w:val="24"/>
+                <w:szCs w:val="24"/>
+              </w:rPr>
+              <w:t>FERENCES [Course] ([CourseID]) ON DELETE CASCADE,</w:t>
             </w:r>
           </w:p>
           <w:p>
@@ -3765,43 +2352,7 @@
                 <w:szCs w:val="24"/>
               </w:rPr>
               <w:lastRenderedPageBreak/>
-              <w:t xml:space="preserve">          CONSTRAINT [</w:t>
-            </w:r>
-            <w:proofErr w:type="spellStart"/>
-            <w:r>
-              <w:rPr>
-                <w:rFonts w:ascii="Consolas" w:eastAsia="Times New Roman" w:hAnsi="Consolas" w:cs="Consolas"/>
-                <w:sz w:val="24"/>
-                <w:szCs w:val="24"/>
-              </w:rPr>
-              <w:t>FK_Enrollment_Student_StudentID</w:t>
-            </w:r>
-            <w:proofErr w:type="spellEnd"/>
-            <w:r>
-              <w:rPr>
-                <w:rFonts w:ascii="Consolas" w:eastAsia="Times New Roman" w:hAnsi="Consolas" w:cs="Consolas"/>
-                <w:sz w:val="24"/>
-                <w:szCs w:val="24"/>
-              </w:rPr>
-              <w:t>] FOREIGN KEY ([</w:t>
-            </w:r>
-            <w:proofErr w:type="spellStart"/>
-            <w:r>
-              <w:rPr>
-                <w:rFonts w:ascii="Consolas" w:eastAsia="Times New Roman" w:hAnsi="Consolas" w:cs="Consolas"/>
-                <w:sz w:val="24"/>
-                <w:szCs w:val="24"/>
-              </w:rPr>
-              <w:t>StudentID</w:t>
-            </w:r>
-            <w:proofErr w:type="spellEnd"/>
-            <w:r>
-              <w:rPr>
-                <w:rFonts w:ascii="Consolas" w:eastAsia="Times New Roman" w:hAnsi="Consolas" w:cs="Consolas"/>
-                <w:sz w:val="24"/>
-                <w:szCs w:val="24"/>
-              </w:rPr>
-              <w:t>])</w:t>
+              <w:t xml:space="preserve">          CONSTRAINT [FK_Enrollment_Student_StudentID] FOREIGN KEY ([StudentID])</w:t>
             </w:r>
           </w:p>
           <w:p>
@@ -3855,90 +2406,26 @@
                 <w:sz w:val="24"/>
                 <w:szCs w:val="24"/>
               </w:rPr>
-              <w:t xml:space="preserve">info: </w:t>
-            </w:r>
-            <w:proofErr w:type="spellStart"/>
-            <w:r>
-              <w:rPr>
-                <w:rFonts w:ascii="Consolas" w:eastAsia="Times New Roman" w:hAnsi="Consolas" w:cs="Consolas"/>
-                <w:sz w:val="24"/>
-                <w:szCs w:val="24"/>
-              </w:rPr>
-              <w:t>Microsoft.EntityFrameworkCore.Database.Command</w:t>
-            </w:r>
-            <w:proofErr w:type="spellEnd"/>
-            <w:r>
-              <w:rPr>
-                <w:rFonts w:ascii="Consolas" w:eastAsia="Times New Roman" w:hAnsi="Consolas" w:cs="Consolas"/>
-                <w:sz w:val="24"/>
-                <w:szCs w:val="24"/>
-              </w:rPr>
-              <w:t>[20101]</w:t>
-            </w:r>
-          </w:p>
-          <w:p>
-            <w:pPr>
-              <w:spacing w:before="100" w:beforeAutospacing="1" w:after="100" w:afterAutospacing="1" w:line="240" w:lineRule="auto"/>
-              <w:rPr>
-                <w:rFonts w:ascii="Consolas" w:eastAsia="Times New Roman" w:hAnsi="Consolas" w:cs="Consolas"/>
-                <w:sz w:val="24"/>
-                <w:szCs w:val="24"/>
-              </w:rPr>
-            </w:pPr>
-            <w:r>
-              <w:rPr>
-                <w:rFonts w:ascii="Consolas" w:eastAsia="Times New Roman" w:hAnsi="Consolas" w:cs="Consolas"/>
-                <w:sz w:val="24"/>
-                <w:szCs w:val="24"/>
-              </w:rPr>
-              <w:t xml:space="preserve">      Executed </w:t>
-            </w:r>
-            <w:proofErr w:type="spellStart"/>
-            <w:r>
-              <w:rPr>
-                <w:rFonts w:ascii="Consolas" w:eastAsia="Times New Roman" w:hAnsi="Consolas" w:cs="Consolas"/>
-                <w:sz w:val="24"/>
-                <w:szCs w:val="24"/>
-              </w:rPr>
-              <w:t>DbCommand</w:t>
-            </w:r>
-            <w:proofErr w:type="spellEnd"/>
-            <w:r>
-              <w:rPr>
-                <w:rFonts w:ascii="Consolas" w:eastAsia="Times New Roman" w:hAnsi="Consolas" w:cs="Consolas"/>
-                <w:sz w:val="24"/>
-                <w:szCs w:val="24"/>
-              </w:rPr>
-              <w:t xml:space="preserve"> (1ms) [Parameters=[], </w:t>
-            </w:r>
-            <w:proofErr w:type="spellStart"/>
-            <w:r>
-              <w:rPr>
-                <w:rFonts w:ascii="Consolas" w:eastAsia="Times New Roman" w:hAnsi="Consolas" w:cs="Consolas"/>
-                <w:sz w:val="24"/>
-                <w:szCs w:val="24"/>
-              </w:rPr>
-              <w:t>CommandType</w:t>
-            </w:r>
-            <w:proofErr w:type="spellEnd"/>
-            <w:r>
-              <w:rPr>
-                <w:rFonts w:ascii="Consolas" w:eastAsia="Times New Roman" w:hAnsi="Consolas" w:cs="Consolas"/>
-                <w:sz w:val="24"/>
-                <w:szCs w:val="24"/>
-              </w:rPr>
-              <w:t xml:space="preserve">='Text', </w:t>
-            </w:r>
-            <w:proofErr w:type="spellStart"/>
-            <w:r>
-              <w:rPr>
-                <w:rFonts w:ascii="Consolas" w:eastAsia="Times New Roman" w:hAnsi="Consolas" w:cs="Consolas"/>
-                <w:sz w:val="24"/>
-                <w:szCs w:val="24"/>
-              </w:rPr>
-              <w:t>CommandTimeou</w:t>
-            </w:r>
-            <w:proofErr w:type="spellEnd"/>
+              <w:t>info: Microsoft.EntityFrameworkCore.Database.Command[20101]</w:t>
+            </w:r>
+          </w:p>
+          <w:p>
+            <w:pPr>
+              <w:spacing w:before="100" w:beforeAutospacing="1" w:after="100" w:afterAutospacing="1" w:line="240" w:lineRule="auto"/>
+              <w:rPr>
+                <w:rFonts w:ascii="Consolas" w:eastAsia="Times New Roman" w:hAnsi="Consolas" w:cs="Consolas"/>
+                <w:sz w:val="24"/>
+                <w:szCs w:val="24"/>
+              </w:rPr>
+            </w:pPr>
+            <w:r>
+              <w:rPr>
+                <w:rFonts w:ascii="Consolas" w:eastAsia="Times New Roman" w:hAnsi="Consolas" w:cs="Consolas"/>
+                <w:sz w:val="24"/>
+                <w:szCs w:val="24"/>
+              </w:rPr>
+              <w:t xml:space="preserve">      Executed DbCommand (1ms) [Parameters=[], CommandType='Text', CommandTimeou</w:t>
+            </w:r>
           </w:p>
           <w:p>
             <w:pPr>
@@ -3973,162 +2460,44 @@
                 <w:sz w:val="24"/>
                 <w:szCs w:val="24"/>
               </w:rPr>
-              <w:t xml:space="preserve">      CREATE INDEX [</w:t>
-            </w:r>
-            <w:proofErr w:type="spellStart"/>
-            <w:r>
-              <w:rPr>
-                <w:rFonts w:ascii="Consolas" w:eastAsia="Times New Roman" w:hAnsi="Consolas" w:cs="Consolas"/>
-                <w:sz w:val="24"/>
-                <w:szCs w:val="24"/>
-              </w:rPr>
-              <w:t>IX_Enrollment_CourseID</w:t>
-            </w:r>
-            <w:proofErr w:type="spellEnd"/>
-            <w:r>
-              <w:rPr>
-                <w:rFonts w:ascii="Consolas" w:eastAsia="Times New Roman" w:hAnsi="Consolas" w:cs="Consolas"/>
-                <w:sz w:val="24"/>
-                <w:szCs w:val="24"/>
-              </w:rPr>
-              <w:t>] ON [</w:t>
-            </w:r>
-            <w:proofErr w:type="spellStart"/>
-            <w:r>
-              <w:rPr>
-                <w:rFonts w:ascii="Consolas" w:eastAsia="Times New Roman" w:hAnsi="Consolas" w:cs="Consolas"/>
-                <w:sz w:val="24"/>
-                <w:szCs w:val="24"/>
-              </w:rPr>
-              <w:t>Enrollment</w:t>
-            </w:r>
-            <w:proofErr w:type="spellEnd"/>
-            <w:r>
-              <w:rPr>
-                <w:rFonts w:ascii="Consolas" w:eastAsia="Times New Roman" w:hAnsi="Consolas" w:cs="Consolas"/>
-                <w:sz w:val="24"/>
-                <w:szCs w:val="24"/>
-              </w:rPr>
-              <w:t>] ([</w:t>
-            </w:r>
-            <w:proofErr w:type="spellStart"/>
-            <w:r>
-              <w:rPr>
-                <w:rFonts w:ascii="Consolas" w:eastAsia="Times New Roman" w:hAnsi="Consolas" w:cs="Consolas"/>
-                <w:sz w:val="24"/>
-                <w:szCs w:val="24"/>
-              </w:rPr>
-              <w:t>CourseID</w:t>
-            </w:r>
-            <w:proofErr w:type="spellEnd"/>
-            <w:r>
-              <w:rPr>
-                <w:rFonts w:ascii="Consolas" w:eastAsia="Times New Roman" w:hAnsi="Consolas" w:cs="Consolas"/>
-                <w:sz w:val="24"/>
-                <w:szCs w:val="24"/>
-              </w:rPr>
-              <w:t>]);</w:t>
-            </w:r>
-          </w:p>
-          <w:p>
-            <w:pPr>
-              <w:spacing w:before="100" w:beforeAutospacing="1" w:after="100" w:afterAutospacing="1" w:line="240" w:lineRule="auto"/>
-              <w:rPr>
-                <w:rFonts w:ascii="Consolas" w:eastAsia="Times New Roman" w:hAnsi="Consolas" w:cs="Consolas"/>
-                <w:sz w:val="24"/>
-                <w:szCs w:val="24"/>
-              </w:rPr>
-            </w:pPr>
-            <w:r>
-              <w:rPr>
-                <w:rFonts w:ascii="Consolas" w:eastAsia="Times New Roman" w:hAnsi="Consolas" w:cs="Consolas"/>
-                <w:sz w:val="24"/>
-                <w:szCs w:val="24"/>
-              </w:rPr>
-              <w:t xml:space="preserve">info: </w:t>
-            </w:r>
-            <w:proofErr w:type="spellStart"/>
-            <w:r>
-              <w:rPr>
-                <w:rFonts w:ascii="Consolas" w:eastAsia="Times New Roman" w:hAnsi="Consolas" w:cs="Consolas"/>
-                <w:sz w:val="24"/>
-                <w:szCs w:val="24"/>
-              </w:rPr>
-              <w:t>Microsoft.EntityFrameworkCore.Database.Command</w:t>
-            </w:r>
-            <w:proofErr w:type="spellEnd"/>
-            <w:r>
-              <w:rPr>
-                <w:rFonts w:ascii="Consolas" w:eastAsia="Times New Roman" w:hAnsi="Consolas" w:cs="Consolas"/>
-                <w:sz w:val="24"/>
-                <w:szCs w:val="24"/>
-              </w:rPr>
-              <w:t>[20101]</w:t>
-            </w:r>
-          </w:p>
-          <w:p>
-            <w:pPr>
-              <w:spacing w:before="100" w:beforeAutospacing="1" w:after="100" w:afterAutospacing="1" w:line="240" w:lineRule="auto"/>
-              <w:rPr>
-                <w:rFonts w:ascii="Consolas" w:eastAsia="Times New Roman" w:hAnsi="Consolas" w:cs="Consolas"/>
-                <w:sz w:val="24"/>
-                <w:szCs w:val="24"/>
-              </w:rPr>
-            </w:pPr>
-            <w:r>
-              <w:rPr>
-                <w:rFonts w:ascii="Consolas" w:eastAsia="Times New Roman" w:hAnsi="Consolas" w:cs="Consolas"/>
-                <w:sz w:val="24"/>
-                <w:szCs w:val="24"/>
-              </w:rPr>
-              <w:t xml:space="preserve">      Executed </w:t>
-            </w:r>
-            <w:proofErr w:type="spellStart"/>
-            <w:r>
-              <w:rPr>
-                <w:rFonts w:ascii="Consolas" w:eastAsia="Times New Roman" w:hAnsi="Consolas" w:cs="Consolas"/>
-                <w:sz w:val="24"/>
-                <w:szCs w:val="24"/>
-              </w:rPr>
-              <w:t>DbCommand</w:t>
-            </w:r>
-            <w:proofErr w:type="spellEnd"/>
-            <w:r>
-              <w:rPr>
-                <w:rFonts w:ascii="Consolas" w:eastAsia="Times New Roman" w:hAnsi="Consolas" w:cs="Consolas"/>
-                <w:sz w:val="24"/>
-                <w:szCs w:val="24"/>
-              </w:rPr>
-              <w:t xml:space="preserve"> (1ms) [Parameters=[], </w:t>
-            </w:r>
-            <w:proofErr w:type="spellStart"/>
-            <w:r>
-              <w:rPr>
-                <w:rFonts w:ascii="Consolas" w:eastAsia="Times New Roman" w:hAnsi="Consolas" w:cs="Consolas"/>
-                <w:sz w:val="24"/>
-                <w:szCs w:val="24"/>
-              </w:rPr>
-              <w:t>CommandType</w:t>
-            </w:r>
-            <w:proofErr w:type="spellEnd"/>
-            <w:r>
-              <w:rPr>
-                <w:rFonts w:ascii="Consolas" w:eastAsia="Times New Roman" w:hAnsi="Consolas" w:cs="Consolas"/>
-                <w:sz w:val="24"/>
-                <w:szCs w:val="24"/>
-              </w:rPr>
-              <w:t xml:space="preserve">='Text', </w:t>
-            </w:r>
-            <w:proofErr w:type="spellStart"/>
-            <w:r>
-              <w:rPr>
-                <w:rFonts w:ascii="Consolas" w:eastAsia="Times New Roman" w:hAnsi="Consolas" w:cs="Consolas"/>
-                <w:sz w:val="24"/>
-                <w:szCs w:val="24"/>
-              </w:rPr>
-              <w:t>CommandTimeou</w:t>
-            </w:r>
-            <w:proofErr w:type="spellEnd"/>
+              <w:t xml:space="preserve">      CREATE INDEX [IX_Enrollment_CourseID] ON [Enrollment] ([CourseID]);</w:t>
+            </w:r>
+          </w:p>
+          <w:p>
+            <w:pPr>
+              <w:spacing w:before="100" w:beforeAutospacing="1" w:after="100" w:afterAutospacing="1" w:line="240" w:lineRule="auto"/>
+              <w:rPr>
+                <w:rFonts w:ascii="Consolas" w:eastAsia="Times New Roman" w:hAnsi="Consolas" w:cs="Consolas"/>
+                <w:sz w:val="24"/>
+                <w:szCs w:val="24"/>
+              </w:rPr>
+            </w:pPr>
+            <w:r>
+              <w:rPr>
+                <w:rFonts w:ascii="Consolas" w:eastAsia="Times New Roman" w:hAnsi="Consolas" w:cs="Consolas"/>
+                <w:sz w:val="24"/>
+                <w:szCs w:val="24"/>
+              </w:rPr>
+              <w:t>info: Microsoft.EntityFrameworkCore.Database.Command[20101]</w:t>
+            </w:r>
+          </w:p>
+          <w:p>
+            <w:pPr>
+              <w:spacing w:before="100" w:beforeAutospacing="1" w:after="100" w:afterAutospacing="1" w:line="240" w:lineRule="auto"/>
+              <w:rPr>
+                <w:rFonts w:ascii="Consolas" w:eastAsia="Times New Roman" w:hAnsi="Consolas" w:cs="Consolas"/>
+                <w:sz w:val="24"/>
+                <w:szCs w:val="24"/>
+              </w:rPr>
+            </w:pPr>
+            <w:r>
+              <w:rPr>
+                <w:rFonts w:ascii="Consolas" w:eastAsia="Times New Roman" w:hAnsi="Consolas" w:cs="Consolas"/>
+                <w:sz w:val="24"/>
+                <w:szCs w:val="24"/>
+              </w:rPr>
+              <w:t xml:space="preserve">      Executed DbCommand (1ms) [Parameters=[], CommandType='Text', CommandTimeou</w:t>
+            </w:r>
           </w:p>
           <w:p>
             <w:pPr>
@@ -4164,162 +2533,44 @@
                 <w:szCs w:val="24"/>
               </w:rPr>
               <w:lastRenderedPageBreak/>
-              <w:t xml:space="preserve">      CREATE INDEX [</w:t>
-            </w:r>
-            <w:proofErr w:type="spellStart"/>
-            <w:r>
-              <w:rPr>
-                <w:rFonts w:ascii="Consolas" w:eastAsia="Times New Roman" w:hAnsi="Consolas" w:cs="Consolas"/>
-                <w:sz w:val="24"/>
-                <w:szCs w:val="24"/>
-              </w:rPr>
-              <w:t>IX_Enrollment_StudentID</w:t>
-            </w:r>
-            <w:proofErr w:type="spellEnd"/>
-            <w:r>
-              <w:rPr>
-                <w:rFonts w:ascii="Consolas" w:eastAsia="Times New Roman" w:hAnsi="Consolas" w:cs="Consolas"/>
-                <w:sz w:val="24"/>
-                <w:szCs w:val="24"/>
-              </w:rPr>
-              <w:t>] ON [</w:t>
-            </w:r>
-            <w:proofErr w:type="spellStart"/>
-            <w:r>
-              <w:rPr>
-                <w:rFonts w:ascii="Consolas" w:eastAsia="Times New Roman" w:hAnsi="Consolas" w:cs="Consolas"/>
-                <w:sz w:val="24"/>
-                <w:szCs w:val="24"/>
-              </w:rPr>
-              <w:t>Enrollment</w:t>
-            </w:r>
-            <w:proofErr w:type="spellEnd"/>
-            <w:r>
-              <w:rPr>
-                <w:rFonts w:ascii="Consolas" w:eastAsia="Times New Roman" w:hAnsi="Consolas" w:cs="Consolas"/>
-                <w:sz w:val="24"/>
-                <w:szCs w:val="24"/>
-              </w:rPr>
-              <w:t>] ([</w:t>
-            </w:r>
-            <w:proofErr w:type="spellStart"/>
-            <w:r>
-              <w:rPr>
-                <w:rFonts w:ascii="Consolas" w:eastAsia="Times New Roman" w:hAnsi="Consolas" w:cs="Consolas"/>
-                <w:sz w:val="24"/>
-                <w:szCs w:val="24"/>
-              </w:rPr>
-              <w:t>StudentID</w:t>
-            </w:r>
-            <w:proofErr w:type="spellEnd"/>
-            <w:r>
-              <w:rPr>
-                <w:rFonts w:ascii="Consolas" w:eastAsia="Times New Roman" w:hAnsi="Consolas" w:cs="Consolas"/>
-                <w:sz w:val="24"/>
-                <w:szCs w:val="24"/>
-              </w:rPr>
-              <w:t>]);</w:t>
-            </w:r>
-          </w:p>
-          <w:p>
-            <w:pPr>
-              <w:spacing w:before="100" w:beforeAutospacing="1" w:after="100" w:afterAutospacing="1" w:line="240" w:lineRule="auto"/>
-              <w:rPr>
-                <w:rFonts w:ascii="Consolas" w:eastAsia="Times New Roman" w:hAnsi="Consolas" w:cs="Consolas"/>
-                <w:sz w:val="24"/>
-                <w:szCs w:val="24"/>
-              </w:rPr>
-            </w:pPr>
-            <w:r>
-              <w:rPr>
-                <w:rFonts w:ascii="Consolas" w:eastAsia="Times New Roman" w:hAnsi="Consolas" w:cs="Consolas"/>
-                <w:sz w:val="24"/>
-                <w:szCs w:val="24"/>
-              </w:rPr>
-              <w:t xml:space="preserve">info: </w:t>
-            </w:r>
-            <w:proofErr w:type="spellStart"/>
-            <w:r>
-              <w:rPr>
-                <w:rFonts w:ascii="Consolas" w:eastAsia="Times New Roman" w:hAnsi="Consolas" w:cs="Consolas"/>
-                <w:sz w:val="24"/>
-                <w:szCs w:val="24"/>
-              </w:rPr>
-              <w:t>Microsoft.EntityFrameworkCore.Database.Command</w:t>
-            </w:r>
-            <w:proofErr w:type="spellEnd"/>
-            <w:r>
-              <w:rPr>
-                <w:rFonts w:ascii="Consolas" w:eastAsia="Times New Roman" w:hAnsi="Consolas" w:cs="Consolas"/>
-                <w:sz w:val="24"/>
-                <w:szCs w:val="24"/>
-              </w:rPr>
-              <w:t>[20101]</w:t>
-            </w:r>
-          </w:p>
-          <w:p>
-            <w:pPr>
-              <w:spacing w:before="100" w:beforeAutospacing="1" w:after="100" w:afterAutospacing="1" w:line="240" w:lineRule="auto"/>
-              <w:rPr>
-                <w:rFonts w:ascii="Consolas" w:eastAsia="Times New Roman" w:hAnsi="Consolas" w:cs="Consolas"/>
-                <w:sz w:val="24"/>
-                <w:szCs w:val="24"/>
-              </w:rPr>
-            </w:pPr>
-            <w:r>
-              <w:rPr>
-                <w:rFonts w:ascii="Consolas" w:eastAsia="Times New Roman" w:hAnsi="Consolas" w:cs="Consolas"/>
-                <w:sz w:val="24"/>
-                <w:szCs w:val="24"/>
-              </w:rPr>
-              <w:t xml:space="preserve">      Executed </w:t>
-            </w:r>
-            <w:proofErr w:type="spellStart"/>
-            <w:r>
-              <w:rPr>
-                <w:rFonts w:ascii="Consolas" w:eastAsia="Times New Roman" w:hAnsi="Consolas" w:cs="Consolas"/>
-                <w:sz w:val="24"/>
-                <w:szCs w:val="24"/>
-              </w:rPr>
-              <w:t>DbCommand</w:t>
-            </w:r>
-            <w:proofErr w:type="spellEnd"/>
-            <w:r>
-              <w:rPr>
-                <w:rFonts w:ascii="Consolas" w:eastAsia="Times New Roman" w:hAnsi="Consolas" w:cs="Consolas"/>
-                <w:sz w:val="24"/>
-                <w:szCs w:val="24"/>
-              </w:rPr>
-              <w:t xml:space="preserve"> (2ms) [Parameters=[], </w:t>
-            </w:r>
-            <w:proofErr w:type="spellStart"/>
-            <w:r>
-              <w:rPr>
-                <w:rFonts w:ascii="Consolas" w:eastAsia="Times New Roman" w:hAnsi="Consolas" w:cs="Consolas"/>
-                <w:sz w:val="24"/>
-                <w:szCs w:val="24"/>
-              </w:rPr>
-              <w:t>CommandType</w:t>
-            </w:r>
-            <w:proofErr w:type="spellEnd"/>
-            <w:r>
-              <w:rPr>
-                <w:rFonts w:ascii="Consolas" w:eastAsia="Times New Roman" w:hAnsi="Consolas" w:cs="Consolas"/>
-                <w:sz w:val="24"/>
-                <w:szCs w:val="24"/>
-              </w:rPr>
-              <w:t xml:space="preserve">='Text', </w:t>
-            </w:r>
-            <w:proofErr w:type="spellStart"/>
-            <w:r>
-              <w:rPr>
-                <w:rFonts w:ascii="Consolas" w:eastAsia="Times New Roman" w:hAnsi="Consolas" w:cs="Consolas"/>
-                <w:sz w:val="24"/>
-                <w:szCs w:val="24"/>
-              </w:rPr>
-              <w:t>CommandTimeou</w:t>
-            </w:r>
-            <w:proofErr w:type="spellEnd"/>
+              <w:t xml:space="preserve">      CREATE INDEX [IX_Enrollment_StudentID] ON [Enrollment] ([StudentID]);</w:t>
+            </w:r>
+          </w:p>
+          <w:p>
+            <w:pPr>
+              <w:spacing w:before="100" w:beforeAutospacing="1" w:after="100" w:afterAutospacing="1" w:line="240" w:lineRule="auto"/>
+              <w:rPr>
+                <w:rFonts w:ascii="Consolas" w:eastAsia="Times New Roman" w:hAnsi="Consolas" w:cs="Consolas"/>
+                <w:sz w:val="24"/>
+                <w:szCs w:val="24"/>
+              </w:rPr>
+            </w:pPr>
+            <w:r>
+              <w:rPr>
+                <w:rFonts w:ascii="Consolas" w:eastAsia="Times New Roman" w:hAnsi="Consolas" w:cs="Consolas"/>
+                <w:sz w:val="24"/>
+                <w:szCs w:val="24"/>
+              </w:rPr>
+              <w:t>info: Microsoft.EntityFrameworkCore.Database.Command[20101]</w:t>
+            </w:r>
+          </w:p>
+          <w:p>
+            <w:pPr>
+              <w:spacing w:before="100" w:beforeAutospacing="1" w:after="100" w:afterAutospacing="1" w:line="240" w:lineRule="auto"/>
+              <w:rPr>
+                <w:rFonts w:ascii="Consolas" w:eastAsia="Times New Roman" w:hAnsi="Consolas" w:cs="Consolas"/>
+                <w:sz w:val="24"/>
+                <w:szCs w:val="24"/>
+              </w:rPr>
+            </w:pPr>
+            <w:r>
+              <w:rPr>
+                <w:rFonts w:ascii="Consolas" w:eastAsia="Times New Roman" w:hAnsi="Consolas" w:cs="Consolas"/>
+                <w:sz w:val="24"/>
+                <w:szCs w:val="24"/>
+              </w:rPr>
+              <w:t xml:space="preserve">      Executed DbCommand (2ms) [Parameters=[], CommandType='Text', CommandTimeou</w:t>
+            </w:r>
           </w:p>
           <w:p>
             <w:pPr>
@@ -4354,61 +2605,7 @@
                 <w:sz w:val="24"/>
                 <w:szCs w:val="24"/>
               </w:rPr>
-              <w:t xml:space="preserve">      INSERT INTO [__</w:t>
-            </w:r>
-            <w:proofErr w:type="spellStart"/>
-            <w:r>
-              <w:rPr>
-                <w:rFonts w:ascii="Consolas" w:eastAsia="Times New Roman" w:hAnsi="Consolas" w:cs="Consolas"/>
-                <w:sz w:val="24"/>
-                <w:szCs w:val="24"/>
-              </w:rPr>
-              <w:t>EFMigrationsHistory</w:t>
-            </w:r>
-            <w:proofErr w:type="spellEnd"/>
-            <w:r>
-              <w:rPr>
-                <w:rFonts w:ascii="Consolas" w:eastAsia="Times New Roman" w:hAnsi="Consolas" w:cs="Consolas"/>
-                <w:sz w:val="24"/>
-                <w:szCs w:val="24"/>
-              </w:rPr>
-              <w:t>] ([</w:t>
-            </w:r>
-            <w:proofErr w:type="spellStart"/>
-            <w:r>
-              <w:rPr>
-                <w:rFonts w:ascii="Consolas" w:eastAsia="Times New Roman" w:hAnsi="Consolas" w:cs="Consolas"/>
-                <w:sz w:val="24"/>
-                <w:szCs w:val="24"/>
-              </w:rPr>
-              <w:t>MigrationId</w:t>
-            </w:r>
-            <w:proofErr w:type="spellEnd"/>
-            <w:r>
-              <w:rPr>
-                <w:rFonts w:ascii="Consolas" w:eastAsia="Times New Roman" w:hAnsi="Consolas" w:cs="Consolas"/>
-                <w:sz w:val="24"/>
-                <w:szCs w:val="24"/>
-              </w:rPr>
-              <w:t>], [</w:t>
-            </w:r>
-            <w:proofErr w:type="spellStart"/>
-            <w:r>
-              <w:rPr>
-                <w:rFonts w:ascii="Consolas" w:eastAsia="Times New Roman" w:hAnsi="Consolas" w:cs="Consolas"/>
-                <w:sz w:val="24"/>
-                <w:szCs w:val="24"/>
-              </w:rPr>
-              <w:t>ProductVersion</w:t>
-            </w:r>
-            <w:proofErr w:type="spellEnd"/>
-            <w:r>
-              <w:rPr>
-                <w:rFonts w:ascii="Consolas" w:eastAsia="Times New Roman" w:hAnsi="Consolas" w:cs="Consolas"/>
-                <w:sz w:val="24"/>
-                <w:szCs w:val="24"/>
-              </w:rPr>
-              <w:t>])</w:t>
+              <w:t xml:space="preserve">      INSERT INTO [__EFMigrationsHistory] ([MigrationId], [ProductVersion])</w:t>
             </w:r>
           </w:p>
           <w:p>
@@ -4444,16 +2641,7 @@
                 <w:sz w:val="24"/>
                 <w:szCs w:val="24"/>
               </w:rPr>
-              <w:t>Done</w:t>
-            </w:r>
-            <w:proofErr w:type="gramStart"/>
-            <w:r>
-              <w:rPr>
-                <w:rFonts w:ascii="Consolas" w:eastAsia="Times New Roman" w:hAnsi="Consolas" w:cs="Consolas"/>
-                <w:sz w:val="24"/>
-                <w:szCs w:val="24"/>
-              </w:rPr>
-              <w:t>.</w:t>
+              <w:t>Done.</w:t>
             </w:r>
             <w:r>
               <w:rPr>
@@ -4463,7 +2651,6 @@
               </w:rPr>
               <w:t>`</w:t>
             </w:r>
-            <w:proofErr w:type="gramEnd"/>
           </w:p>
           <w:p>
             <w:pPr>
@@ -4505,21 +2692,7 @@
               <w:rPr>
                 <w:rFonts w:ascii="Consolas" w:eastAsia="Times New Roman" w:hAnsi="Consolas" w:cs="Consolas"/>
               </w:rPr>
-              <w:t xml:space="preserve">.NET Core SDK (reflecting any </w:t>
-            </w:r>
-            <w:proofErr w:type="spellStart"/>
-            <w:r>
-              <w:rPr>
-                <w:rFonts w:ascii="Consolas" w:eastAsia="Times New Roman" w:hAnsi="Consolas" w:cs="Consolas"/>
-              </w:rPr>
-              <w:t>global.json</w:t>
-            </w:r>
-            <w:proofErr w:type="spellEnd"/>
-            <w:r>
-              <w:rPr>
-                <w:rFonts w:ascii="Consolas" w:eastAsia="Times New Roman" w:hAnsi="Consolas" w:cs="Consolas"/>
-              </w:rPr>
-              <w:t>):</w:t>
+              <w:t>.NET Core SDK (reflecting any global.json):</w:t>
             </w:r>
           </w:p>
           <w:p>
@@ -4758,23 +2931,7 @@
               <w:t xml:space="preserve">Had a problem </w:t>
             </w:r>
             <w:r>
-              <w:t>using a migration. When I run command “</w:t>
-            </w:r>
-            <w:proofErr w:type="spellStart"/>
-            <w:r>
-              <w:t>dotnet</w:t>
-            </w:r>
-            <w:proofErr w:type="spellEnd"/>
-            <w:r>
-              <w:t xml:space="preserve"> </w:t>
-            </w:r>
-            <w:proofErr w:type="spellStart"/>
-            <w:r>
-              <w:t>ef</w:t>
-            </w:r>
-            <w:proofErr w:type="spellEnd"/>
-            <w:r>
-              <w:t xml:space="preserve"> database update” this was the error. </w:t>
+              <w:t xml:space="preserve">using a migration. When I run command “dotnet ef database update” this was the error. </w:t>
             </w:r>
             <w:r>
               <w:rPr>
@@ -4958,27 +3115,7 @@
                 <w:sz w:val="20"/>
                 <w:szCs w:val="20"/>
               </w:rPr>
-              <w:t xml:space="preserve">I attempted to use a w3schools HOWTO sample to render scrollable image background to my home page which is written in asp.net core razor </w:t>
-            </w:r>
-            <w:proofErr w:type="spellStart"/>
-            <w:r>
-              <w:rPr>
-                <w:rFonts w:ascii="Segoe UI" w:hAnsi="Segoe UI" w:cs="Segoe UI"/>
-                <w:color w:val="222222"/>
-                <w:sz w:val="20"/>
-                <w:szCs w:val="20"/>
-              </w:rPr>
-              <w:t>cshtml</w:t>
-            </w:r>
-            <w:proofErr w:type="spellEnd"/>
-            <w:r>
-              <w:rPr>
-                <w:rFonts w:ascii="Segoe UI" w:hAnsi="Segoe UI" w:cs="Segoe UI"/>
-                <w:color w:val="222222"/>
-                <w:sz w:val="20"/>
-                <w:szCs w:val="20"/>
-              </w:rPr>
-              <w:t xml:space="preserve"> file.</w:t>
+              <w:t>I attempted to use a w3schools HOWTO sample to render scrollable image background to my home page which is written in asp.net core razor cshtml file.</w:t>
             </w:r>
           </w:p>
           <w:p>
@@ -5028,9 +3165,8 @@
                 <w:sz w:val="20"/>
                 <w:szCs w:val="20"/>
               </w:rPr>
-              <w:t xml:space="preserve">The text box in the </w:t>
-            </w:r>
-            <w:proofErr w:type="spellStart"/>
+              <w:t xml:space="preserve">The text box in the centre worked so I got rid of it. But I cannot render any image from my file in wwwroot\lib\bootstrap\dist\css\bootstrap.css to the </w:t>
+            </w:r>
             <w:r>
               <w:rPr>
                 <w:rFonts w:ascii="Segoe UI" w:hAnsi="Segoe UI" w:cs="Segoe UI"/>
@@ -5038,107 +3174,8 @@
                 <w:sz w:val="20"/>
                 <w:szCs w:val="20"/>
               </w:rPr>
-              <w:t>centre</w:t>
-            </w:r>
-            <w:proofErr w:type="spellEnd"/>
-            <w:r>
-              <w:rPr>
-                <w:rFonts w:ascii="Segoe UI" w:hAnsi="Segoe UI" w:cs="Segoe UI"/>
-                <w:color w:val="222222"/>
-                <w:sz w:val="20"/>
-                <w:szCs w:val="20"/>
-              </w:rPr>
-              <w:t xml:space="preserve"> worked so I got rid of it. But I cannot render any image from my file in </w:t>
-            </w:r>
-            <w:proofErr w:type="spellStart"/>
-            <w:r>
-              <w:rPr>
-                <w:rFonts w:ascii="Segoe UI" w:hAnsi="Segoe UI" w:cs="Segoe UI"/>
-                <w:color w:val="222222"/>
-                <w:sz w:val="20"/>
-                <w:szCs w:val="20"/>
-              </w:rPr>
-              <w:t>wwwroot</w:t>
-            </w:r>
-            <w:proofErr w:type="spellEnd"/>
-            <w:r>
-              <w:rPr>
-                <w:rFonts w:ascii="Segoe UI" w:hAnsi="Segoe UI" w:cs="Segoe UI"/>
-                <w:color w:val="222222"/>
-                <w:sz w:val="20"/>
-                <w:szCs w:val="20"/>
-              </w:rPr>
-              <w:t>\lib\bootstrap\</w:t>
-            </w:r>
-            <w:proofErr w:type="spellStart"/>
-            <w:r>
-              <w:rPr>
-                <w:rFonts w:ascii="Segoe UI" w:hAnsi="Segoe UI" w:cs="Segoe UI"/>
-                <w:color w:val="222222"/>
-                <w:sz w:val="20"/>
-                <w:szCs w:val="20"/>
-              </w:rPr>
-              <w:t>dist</w:t>
-            </w:r>
-            <w:proofErr w:type="spellEnd"/>
-            <w:r>
-              <w:rPr>
-                <w:rFonts w:ascii="Segoe UI" w:hAnsi="Segoe UI" w:cs="Segoe UI"/>
-                <w:color w:val="222222"/>
-                <w:sz w:val="20"/>
-                <w:szCs w:val="20"/>
-              </w:rPr>
-              <w:t>\</w:t>
-            </w:r>
-            <w:proofErr w:type="spellStart"/>
-            <w:r>
-              <w:rPr>
-                <w:rFonts w:ascii="Segoe UI" w:hAnsi="Segoe UI" w:cs="Segoe UI"/>
-                <w:color w:val="222222"/>
-                <w:sz w:val="20"/>
-                <w:szCs w:val="20"/>
-              </w:rPr>
-              <w:t>css</w:t>
-            </w:r>
-            <w:proofErr w:type="spellEnd"/>
-            <w:r>
-              <w:rPr>
-                <w:rFonts w:ascii="Segoe UI" w:hAnsi="Segoe UI" w:cs="Segoe UI"/>
-                <w:color w:val="222222"/>
-                <w:sz w:val="20"/>
-                <w:szCs w:val="20"/>
-              </w:rPr>
-              <w:t xml:space="preserve">\bootstrap.css to the </w:t>
-            </w:r>
-            <w:r>
-              <w:rPr>
-                <w:rFonts w:ascii="Segoe UI" w:hAnsi="Segoe UI" w:cs="Segoe UI"/>
-                <w:color w:val="222222"/>
-                <w:sz w:val="20"/>
-                <w:szCs w:val="20"/>
-              </w:rPr>
               <w:lastRenderedPageBreak/>
-              <w:t xml:space="preserve">homepage view and the image path appears to be correct as </w:t>
-            </w:r>
-            <w:proofErr w:type="spellStart"/>
-            <w:r>
-              <w:rPr>
-                <w:rFonts w:ascii="Segoe UI" w:hAnsi="Segoe UI" w:cs="Segoe UI"/>
-                <w:color w:val="222222"/>
-                <w:sz w:val="20"/>
-                <w:szCs w:val="20"/>
-              </w:rPr>
-              <w:t>intellisense</w:t>
-            </w:r>
-            <w:proofErr w:type="spellEnd"/>
-            <w:r>
-              <w:rPr>
-                <w:rFonts w:ascii="Segoe UI" w:hAnsi="Segoe UI" w:cs="Segoe UI"/>
-                <w:color w:val="222222"/>
-                <w:sz w:val="20"/>
-                <w:szCs w:val="20"/>
-              </w:rPr>
-              <w:t xml:space="preserve"> found the path to all images.</w:t>
+              <w:t>homepage view and the image path appears to be correct as intellisense found the path to all images.</w:t>
             </w:r>
           </w:p>
           <w:p>
@@ -5221,55 +3258,7 @@
               <w:t>e said will make the attributes invalid.</w:t>
             </w:r>
             <w:r>
-              <w:t xml:space="preserve"> To solve it he suggested that I write the needed </w:t>
-            </w:r>
-            <w:proofErr w:type="spellStart"/>
-            <w:r>
-              <w:t>css</w:t>
-            </w:r>
-            <w:proofErr w:type="spellEnd"/>
-            <w:r>
-              <w:t xml:space="preserve"> under “</w:t>
-            </w:r>
-            <w:proofErr w:type="spellStart"/>
-            <w:r>
-              <w:t>wwwroot</w:t>
-            </w:r>
-            <w:proofErr w:type="spellEnd"/>
-            <w:r>
-              <w:t>\</w:t>
-            </w:r>
-            <w:proofErr w:type="spellStart"/>
-            <w:r>
-              <w:t>css</w:t>
-            </w:r>
-            <w:proofErr w:type="spellEnd"/>
-            <w:r>
-              <w:t xml:space="preserve">” instead of overwriting the default </w:t>
-            </w:r>
-            <w:proofErr w:type="spellStart"/>
-            <w:r>
-              <w:t>css</w:t>
-            </w:r>
-            <w:proofErr w:type="spellEnd"/>
-            <w:r>
-              <w:t xml:space="preserve"> file. I did this and it worked except I had to copy and paste all the code from the default </w:t>
-            </w:r>
-            <w:proofErr w:type="spellStart"/>
-            <w:r>
-              <w:t>css</w:t>
-            </w:r>
-            <w:proofErr w:type="spellEnd"/>
-            <w:r>
-              <w:t xml:space="preserve"> file in order to keep the </w:t>
-            </w:r>
-            <w:proofErr w:type="spellStart"/>
-            <w:r>
-              <w:t>navbar</w:t>
-            </w:r>
-            <w:proofErr w:type="spellEnd"/>
-            <w:r>
-              <w:t>.</w:t>
+              <w:t xml:space="preserve"> To solve it he suggested that I write the needed css under “wwwroot\css” instead of overwriting the default css file. I did this and it worked except I had to copy and paste all the code from the default css file in order to keep the navbar.</w:t>
             </w:r>
           </w:p>
         </w:tc>
@@ -5552,31 +3541,7 @@
                 <w:bdr w:val="none" w:sz="0" w:space="0" w:color="auto" w:frame="1"/>
                 <w:lang w:val="en-US"/>
               </w:rPr>
-              <w:t>-</w:t>
-            </w:r>
-            <w:proofErr w:type="spellStart"/>
-            <w:r>
-              <w:rPr>
-                <w:rFonts w:ascii="Consolas" w:eastAsia="Times New Roman" w:hAnsi="Consolas" w:cs="Courier New"/>
-                <w:color w:val="0000FF"/>
-                <w:sz w:val="20"/>
-                <w:szCs w:val="20"/>
-                <w:bdr w:val="none" w:sz="0" w:space="0" w:color="auto" w:frame="1"/>
-                <w:lang w:val="en-US"/>
-              </w:rPr>
-              <w:t>webkit</w:t>
-            </w:r>
-            <w:proofErr w:type="spellEnd"/>
-            <w:r>
-              <w:rPr>
-                <w:rFonts w:ascii="Consolas" w:eastAsia="Times New Roman" w:hAnsi="Consolas" w:cs="Courier New"/>
-                <w:color w:val="0000FF"/>
-                <w:sz w:val="20"/>
-                <w:szCs w:val="20"/>
-                <w:bdr w:val="none" w:sz="0" w:space="0" w:color="auto" w:frame="1"/>
-                <w:lang w:val="en-US"/>
-              </w:rPr>
-              <w:t>-text-size-adjust</w:t>
+              <w:t>-webkit-text-size-adjust</w:t>
             </w:r>
             <w:r>
               <w:rPr>
@@ -5670,66 +3635,18 @@
                 <w:bdr w:val="none" w:sz="0" w:space="0" w:color="auto" w:frame="1"/>
                 <w:lang w:val="en-US"/>
               </w:rPr>
-              <w:t>-</w:t>
-            </w:r>
-            <w:proofErr w:type="spellStart"/>
-            <w:r>
-              <w:rPr>
-                <w:rFonts w:ascii="Consolas" w:eastAsia="Times New Roman" w:hAnsi="Consolas" w:cs="Courier New"/>
-                <w:color w:val="0000FF"/>
-                <w:sz w:val="20"/>
-                <w:szCs w:val="20"/>
-                <w:bdr w:val="none" w:sz="0" w:space="0" w:color="auto" w:frame="1"/>
-                <w:lang w:val="en-US"/>
-              </w:rPr>
-              <w:t>webkit</w:t>
-            </w:r>
-            <w:proofErr w:type="spellEnd"/>
-            <w:r>
-              <w:rPr>
-                <w:rFonts w:ascii="Consolas" w:eastAsia="Times New Roman" w:hAnsi="Consolas" w:cs="Courier New"/>
-                <w:color w:val="0000FF"/>
-                <w:sz w:val="20"/>
-                <w:szCs w:val="20"/>
-                <w:bdr w:val="none" w:sz="0" w:space="0" w:color="auto" w:frame="1"/>
-                <w:lang w:val="en-US"/>
-              </w:rPr>
-              <w:t>-tap-highlight-color</w:t>
-            </w:r>
-            <w:r>
-              <w:rPr>
-                <w:rFonts w:ascii="Consolas" w:eastAsia="Times New Roman" w:hAnsi="Consolas" w:cs="Courier New"/>
-                <w:color w:val="000000"/>
-                <w:sz w:val="20"/>
-                <w:szCs w:val="20"/>
-                <w:bdr w:val="none" w:sz="0" w:space="0" w:color="auto" w:frame="1"/>
-                <w:lang w:val="en-US"/>
-              </w:rPr>
-              <w:t xml:space="preserve">: </w:t>
-            </w:r>
-            <w:proofErr w:type="spellStart"/>
-            <w:r>
-              <w:rPr>
-                <w:rFonts w:ascii="Consolas" w:eastAsia="Times New Roman" w:hAnsi="Consolas" w:cs="Courier New"/>
-                <w:color w:val="000000"/>
-                <w:sz w:val="20"/>
-                <w:szCs w:val="20"/>
-                <w:bdr w:val="none" w:sz="0" w:space="0" w:color="auto" w:frame="1"/>
-                <w:lang w:val="en-US"/>
-              </w:rPr>
-              <w:t>rgba</w:t>
-            </w:r>
-            <w:proofErr w:type="spellEnd"/>
-            <w:r>
-              <w:rPr>
-                <w:rFonts w:ascii="Consolas" w:eastAsia="Times New Roman" w:hAnsi="Consolas" w:cs="Courier New"/>
-                <w:color w:val="000000"/>
-                <w:sz w:val="20"/>
-                <w:szCs w:val="20"/>
-                <w:bdr w:val="none" w:sz="0" w:space="0" w:color="auto" w:frame="1"/>
-                <w:lang w:val="en-US"/>
-              </w:rPr>
-              <w:t>(</w:t>
+              <w:t>-webkit-tap-highlight-color</w:t>
+            </w:r>
+            <w:r>
+              <w:rPr>
+                <w:rFonts w:ascii="Consolas" w:eastAsia="Times New Roman" w:hAnsi="Consolas" w:cs="Courier New"/>
+                <w:color w:val="000000"/>
+                <w:sz w:val="20"/>
+                <w:szCs w:val="20"/>
+                <w:bdr w:val="none" w:sz="0" w:space="0" w:color="auto" w:frame="1"/>
+                <w:lang w:val="en-US"/>
+              </w:rPr>
+              <w:t>: rgba(</w:t>
             </w:r>
             <w:r>
               <w:rPr>
@@ -6167,31 +4084,7 @@
                 <w:bdr w:val="none" w:sz="0" w:space="0" w:color="auto" w:frame="1"/>
                 <w:lang w:val="en-US"/>
               </w:rPr>
-              <w:t>.</w:t>
-            </w:r>
-            <w:proofErr w:type="spellStart"/>
-            <w:r>
-              <w:rPr>
-                <w:rFonts w:ascii="Consolas" w:eastAsia="Times New Roman" w:hAnsi="Consolas" w:cs="Courier New"/>
-                <w:color w:val="000000"/>
-                <w:sz w:val="20"/>
-                <w:szCs w:val="20"/>
-                <w:bdr w:val="none" w:sz="0" w:space="0" w:color="auto" w:frame="1"/>
-                <w:lang w:val="en-US"/>
-              </w:rPr>
-              <w:t>bg</w:t>
-            </w:r>
-            <w:proofErr w:type="spellEnd"/>
-            <w:r>
-              <w:rPr>
-                <w:rFonts w:ascii="Consolas" w:eastAsia="Times New Roman" w:hAnsi="Consolas" w:cs="Courier New"/>
-                <w:color w:val="000000"/>
-                <w:sz w:val="20"/>
-                <w:szCs w:val="20"/>
-                <w:bdr w:val="none" w:sz="0" w:space="0" w:color="auto" w:frame="1"/>
-                <w:lang w:val="en-US"/>
-              </w:rPr>
-              <w:t>-image {</w:t>
+              <w:t>.bg-image {</w:t>
             </w:r>
           </w:p>
           <w:p>
@@ -6865,8 +4758,6 @@
               </w:rPr>
               <w:t xml:space="preserve">: </w:t>
             </w:r>
-            <w:proofErr w:type="spellStart"/>
-            <w:proofErr w:type="gramStart"/>
             <w:r>
               <w:rPr>
                 <w:rFonts w:ascii="Consolas" w:eastAsia="Times New Roman" w:hAnsi="Consolas" w:cs="Courier New"/>
@@ -6878,7 +4769,6 @@
               </w:rPr>
               <w:t>url</w:t>
             </w:r>
-            <w:proofErr w:type="spellEnd"/>
             <w:r>
               <w:rPr>
                 <w:rFonts w:ascii="Consolas" w:eastAsia="Times New Roman" w:hAnsi="Consolas" w:cs="Courier New"/>
@@ -6890,7 +4780,6 @@
               </w:rPr>
               <w:t>(</w:t>
             </w:r>
-            <w:proofErr w:type="gramEnd"/>
             <w:r>
               <w:rPr>
                 <w:rFonts w:ascii="Consolas" w:eastAsia="Times New Roman" w:hAnsi="Consolas" w:cs="Courier New"/>
@@ -6985,8 +4874,6 @@
               </w:rPr>
               <w:t xml:space="preserve">: </w:t>
             </w:r>
-            <w:proofErr w:type="spellStart"/>
-            <w:proofErr w:type="gramStart"/>
             <w:r>
               <w:rPr>
                 <w:rFonts w:ascii="Consolas" w:eastAsia="Times New Roman" w:hAnsi="Consolas" w:cs="Courier New"/>
@@ -6998,7 +4885,6 @@
               </w:rPr>
               <w:t>url</w:t>
             </w:r>
-            <w:proofErr w:type="spellEnd"/>
             <w:r>
               <w:rPr>
                 <w:rFonts w:ascii="Consolas" w:eastAsia="Times New Roman" w:hAnsi="Consolas" w:cs="Courier New"/>
@@ -7010,7 +4896,6 @@
               </w:rPr>
               <w:t>(</w:t>
             </w:r>
-            <w:proofErr w:type="gramEnd"/>
             <w:r>
               <w:rPr>
                 <w:rFonts w:ascii="Consolas" w:eastAsia="Times New Roman" w:hAnsi="Consolas" w:cs="Courier New"/>
@@ -7105,8 +4990,6 @@
               </w:rPr>
               <w:t xml:space="preserve">: </w:t>
             </w:r>
-            <w:proofErr w:type="spellStart"/>
-            <w:proofErr w:type="gramStart"/>
             <w:r>
               <w:rPr>
                 <w:rFonts w:ascii="Consolas" w:eastAsia="Times New Roman" w:hAnsi="Consolas" w:cs="Courier New"/>
@@ -7118,7 +5001,6 @@
               </w:rPr>
               <w:t>url</w:t>
             </w:r>
-            <w:proofErr w:type="spellEnd"/>
             <w:r>
               <w:rPr>
                 <w:rFonts w:ascii="Consolas" w:eastAsia="Times New Roman" w:hAnsi="Consolas" w:cs="Courier New"/>
@@ -7130,7 +5012,6 @@
               </w:rPr>
               <w:t>(</w:t>
             </w:r>
-            <w:proofErr w:type="gramEnd"/>
             <w:r>
               <w:rPr>
                 <w:rFonts w:ascii="Consolas" w:eastAsia="Times New Roman" w:hAnsi="Consolas" w:cs="Courier New"/>
@@ -7225,8 +5106,6 @@
               </w:rPr>
               <w:t xml:space="preserve">: </w:t>
             </w:r>
-            <w:proofErr w:type="spellStart"/>
-            <w:proofErr w:type="gramStart"/>
             <w:r>
               <w:rPr>
                 <w:rFonts w:ascii="Consolas" w:eastAsia="Times New Roman" w:hAnsi="Consolas" w:cs="Courier New"/>
@@ -7238,7 +5117,6 @@
               </w:rPr>
               <w:t>url</w:t>
             </w:r>
-            <w:proofErr w:type="spellEnd"/>
             <w:r>
               <w:rPr>
                 <w:rFonts w:ascii="Consolas" w:eastAsia="Times New Roman" w:hAnsi="Consolas" w:cs="Courier New"/>
@@ -7250,7 +5128,6 @@
               </w:rPr>
               <w:t>(</w:t>
             </w:r>
-            <w:proofErr w:type="gramEnd"/>
             <w:r>
               <w:rPr>
                 <w:rFonts w:ascii="Consolas" w:eastAsia="Times New Roman" w:hAnsi="Consolas" w:cs="Courier New"/>
@@ -7360,79 +5237,7 @@
                 <w:bdr w:val="none" w:sz="0" w:space="0" w:color="auto" w:frame="1"/>
                 <w:lang w:val="en-US"/>
               </w:rPr>
-              <w:t xml:space="preserve">article, aside, </w:t>
-            </w:r>
-            <w:proofErr w:type="spellStart"/>
-            <w:r>
-              <w:rPr>
-                <w:rFonts w:ascii="Consolas" w:eastAsia="Times New Roman" w:hAnsi="Consolas" w:cs="Courier New"/>
-                <w:color w:val="000000"/>
-                <w:sz w:val="20"/>
-                <w:szCs w:val="20"/>
-                <w:bdr w:val="none" w:sz="0" w:space="0" w:color="auto" w:frame="1"/>
-                <w:lang w:val="en-US"/>
-              </w:rPr>
-              <w:t>figcaption</w:t>
-            </w:r>
-            <w:proofErr w:type="spellEnd"/>
-            <w:r>
-              <w:rPr>
-                <w:rFonts w:ascii="Consolas" w:eastAsia="Times New Roman" w:hAnsi="Consolas" w:cs="Courier New"/>
-                <w:color w:val="000000"/>
-                <w:sz w:val="20"/>
-                <w:szCs w:val="20"/>
-                <w:bdr w:val="none" w:sz="0" w:space="0" w:color="auto" w:frame="1"/>
-                <w:lang w:val="en-US"/>
-              </w:rPr>
-              <w:t xml:space="preserve">, figure, footer, header, </w:t>
-            </w:r>
-            <w:proofErr w:type="spellStart"/>
-            <w:r>
-              <w:rPr>
-                <w:rFonts w:ascii="Consolas" w:eastAsia="Times New Roman" w:hAnsi="Consolas" w:cs="Courier New"/>
-                <w:color w:val="000000"/>
-                <w:sz w:val="20"/>
-                <w:szCs w:val="20"/>
-                <w:bdr w:val="none" w:sz="0" w:space="0" w:color="auto" w:frame="1"/>
-                <w:lang w:val="en-US"/>
-              </w:rPr>
-              <w:t>hgroup</w:t>
-            </w:r>
-            <w:proofErr w:type="spellEnd"/>
-            <w:r>
-              <w:rPr>
-                <w:rFonts w:ascii="Consolas" w:eastAsia="Times New Roman" w:hAnsi="Consolas" w:cs="Courier New"/>
-                <w:color w:val="000000"/>
-                <w:sz w:val="20"/>
-                <w:szCs w:val="20"/>
-                <w:bdr w:val="none" w:sz="0" w:space="0" w:color="auto" w:frame="1"/>
-                <w:lang w:val="en-US"/>
-              </w:rPr>
-              <w:t xml:space="preserve">, main, </w:t>
-            </w:r>
-            <w:proofErr w:type="spellStart"/>
-            <w:r>
-              <w:rPr>
-                <w:rFonts w:ascii="Consolas" w:eastAsia="Times New Roman" w:hAnsi="Consolas" w:cs="Courier New"/>
-                <w:color w:val="000000"/>
-                <w:sz w:val="20"/>
-                <w:szCs w:val="20"/>
-                <w:bdr w:val="none" w:sz="0" w:space="0" w:color="auto" w:frame="1"/>
-                <w:lang w:val="en-US"/>
-              </w:rPr>
-              <w:t>nav</w:t>
-            </w:r>
-            <w:proofErr w:type="spellEnd"/>
-            <w:r>
-              <w:rPr>
-                <w:rFonts w:ascii="Consolas" w:eastAsia="Times New Roman" w:hAnsi="Consolas" w:cs="Courier New"/>
-                <w:color w:val="000000"/>
-                <w:sz w:val="20"/>
-                <w:szCs w:val="20"/>
-                <w:bdr w:val="none" w:sz="0" w:space="0" w:color="auto" w:frame="1"/>
-                <w:lang w:val="en-US"/>
-              </w:rPr>
-              <w:t>, section {</w:t>
+              <w:t>article, aside, figcaption, figure, footer, header, hgroup, main, nav, section {</w:t>
             </w:r>
           </w:p>
           <w:p>
@@ -7820,9 +5625,19 @@
                 <w:bdr w:val="none" w:sz="0" w:space="0" w:color="auto" w:frame="1"/>
                 <w:lang w:val="en-US"/>
               </w:rPr>
-              <w:t>"</w:t>
-            </w:r>
-            <w:proofErr w:type="spellStart"/>
+              <w:t>"Lato"</w:t>
+            </w:r>
+            <w:r>
+              <w:rPr>
+                <w:rFonts w:ascii="Consolas" w:eastAsia="Times New Roman" w:hAnsi="Consolas" w:cs="Courier New"/>
+                <w:color w:val="000000"/>
+                <w:sz w:val="20"/>
+                <w:szCs w:val="20"/>
+                <w:bdr w:val="none" w:sz="0" w:space="0" w:color="auto" w:frame="1"/>
+                <w:lang w:val="en-US"/>
+              </w:rPr>
+              <w:t xml:space="preserve">, -apple-system, BlinkMacSystemFont, </w:t>
+            </w:r>
             <w:r>
               <w:rPr>
                 <w:rFonts w:ascii="Consolas" w:eastAsia="Times New Roman" w:hAnsi="Consolas" w:cs="Courier New"/>
@@ -7832,9 +5647,19 @@
                 <w:bdr w:val="none" w:sz="0" w:space="0" w:color="auto" w:frame="1"/>
                 <w:lang w:val="en-US"/>
               </w:rPr>
-              <w:t>Lato</w:t>
-            </w:r>
-            <w:proofErr w:type="spellEnd"/>
+              <w:t>"Segoe UI"</w:t>
+            </w:r>
+            <w:r>
+              <w:rPr>
+                <w:rFonts w:ascii="Consolas" w:eastAsia="Times New Roman" w:hAnsi="Consolas" w:cs="Courier New"/>
+                <w:color w:val="000000"/>
+                <w:sz w:val="20"/>
+                <w:szCs w:val="20"/>
+                <w:bdr w:val="none" w:sz="0" w:space="0" w:color="auto" w:frame="1"/>
+                <w:lang w:val="en-US"/>
+              </w:rPr>
+              <w:t xml:space="preserve">, Roboto, </w:t>
+            </w:r>
             <w:r>
               <w:rPr>
                 <w:rFonts w:ascii="Consolas" w:eastAsia="Times New Roman" w:hAnsi="Consolas" w:cs="Courier New"/>
@@ -7844,123 +5669,7 @@
                 <w:bdr w:val="none" w:sz="0" w:space="0" w:color="auto" w:frame="1"/>
                 <w:lang w:val="en-US"/>
               </w:rPr>
-              <w:t>"</w:t>
-            </w:r>
-            <w:r>
-              <w:rPr>
-                <w:rFonts w:ascii="Consolas" w:eastAsia="Times New Roman" w:hAnsi="Consolas" w:cs="Courier New"/>
-                <w:color w:val="000000"/>
-                <w:sz w:val="20"/>
-                <w:szCs w:val="20"/>
-                <w:bdr w:val="none" w:sz="0" w:space="0" w:color="auto" w:frame="1"/>
-                <w:lang w:val="en-US"/>
-              </w:rPr>
-              <w:t xml:space="preserve">, -apple-system, </w:t>
-            </w:r>
-            <w:proofErr w:type="spellStart"/>
-            <w:r>
-              <w:rPr>
-                <w:rFonts w:ascii="Consolas" w:eastAsia="Times New Roman" w:hAnsi="Consolas" w:cs="Courier New"/>
-                <w:color w:val="000000"/>
-                <w:sz w:val="20"/>
-                <w:szCs w:val="20"/>
-                <w:bdr w:val="none" w:sz="0" w:space="0" w:color="auto" w:frame="1"/>
-                <w:lang w:val="en-US"/>
-              </w:rPr>
-              <w:t>BlinkMacSystemFont</w:t>
-            </w:r>
-            <w:proofErr w:type="spellEnd"/>
-            <w:r>
-              <w:rPr>
-                <w:rFonts w:ascii="Consolas" w:eastAsia="Times New Roman" w:hAnsi="Consolas" w:cs="Courier New"/>
-                <w:color w:val="000000"/>
-                <w:sz w:val="20"/>
-                <w:szCs w:val="20"/>
-                <w:bdr w:val="none" w:sz="0" w:space="0" w:color="auto" w:frame="1"/>
-                <w:lang w:val="en-US"/>
-              </w:rPr>
-              <w:t xml:space="preserve">, </w:t>
-            </w:r>
-            <w:r>
-              <w:rPr>
-                <w:rFonts w:ascii="Consolas" w:eastAsia="Times New Roman" w:hAnsi="Consolas" w:cs="Courier New"/>
-                <w:color w:val="A31515"/>
-                <w:sz w:val="20"/>
-                <w:szCs w:val="20"/>
-                <w:bdr w:val="none" w:sz="0" w:space="0" w:color="auto" w:frame="1"/>
-                <w:lang w:val="en-US"/>
-              </w:rPr>
-              <w:t>"Segoe UI"</w:t>
-            </w:r>
-            <w:r>
-              <w:rPr>
-                <w:rFonts w:ascii="Consolas" w:eastAsia="Times New Roman" w:hAnsi="Consolas" w:cs="Courier New"/>
-                <w:color w:val="000000"/>
-                <w:sz w:val="20"/>
-                <w:szCs w:val="20"/>
-                <w:bdr w:val="none" w:sz="0" w:space="0" w:color="auto" w:frame="1"/>
-                <w:lang w:val="en-US"/>
-              </w:rPr>
-              <w:t xml:space="preserve">, </w:t>
-            </w:r>
-            <w:proofErr w:type="spellStart"/>
-            <w:r>
-              <w:rPr>
-                <w:rFonts w:ascii="Consolas" w:eastAsia="Times New Roman" w:hAnsi="Consolas" w:cs="Courier New"/>
-                <w:color w:val="000000"/>
-                <w:sz w:val="20"/>
-                <w:szCs w:val="20"/>
-                <w:bdr w:val="none" w:sz="0" w:space="0" w:color="auto" w:frame="1"/>
-                <w:lang w:val="en-US"/>
-              </w:rPr>
-              <w:t>Roboto</w:t>
-            </w:r>
-            <w:proofErr w:type="spellEnd"/>
-            <w:r>
-              <w:rPr>
-                <w:rFonts w:ascii="Consolas" w:eastAsia="Times New Roman" w:hAnsi="Consolas" w:cs="Courier New"/>
-                <w:color w:val="000000"/>
-                <w:sz w:val="20"/>
-                <w:szCs w:val="20"/>
-                <w:bdr w:val="none" w:sz="0" w:space="0" w:color="auto" w:frame="1"/>
-                <w:lang w:val="en-US"/>
-              </w:rPr>
-              <w:t xml:space="preserve">, </w:t>
-            </w:r>
-            <w:r>
-              <w:rPr>
-                <w:rFonts w:ascii="Consolas" w:eastAsia="Times New Roman" w:hAnsi="Consolas" w:cs="Courier New"/>
-                <w:color w:val="A31515"/>
-                <w:sz w:val="20"/>
-                <w:szCs w:val="20"/>
-                <w:bdr w:val="none" w:sz="0" w:space="0" w:color="auto" w:frame="1"/>
-                <w:lang w:val="en-US"/>
-              </w:rPr>
-              <w:t xml:space="preserve">"Helvetica </w:t>
-            </w:r>
-            <w:proofErr w:type="spellStart"/>
-            <w:r>
-              <w:rPr>
-                <w:rFonts w:ascii="Consolas" w:eastAsia="Times New Roman" w:hAnsi="Consolas" w:cs="Courier New"/>
-                <w:color w:val="A31515"/>
-                <w:sz w:val="20"/>
-                <w:szCs w:val="20"/>
-                <w:bdr w:val="none" w:sz="0" w:space="0" w:color="auto" w:frame="1"/>
-                <w:lang w:val="en-US"/>
-              </w:rPr>
-              <w:t>Neue</w:t>
-            </w:r>
-            <w:proofErr w:type="spellEnd"/>
-            <w:r>
-              <w:rPr>
-                <w:rFonts w:ascii="Consolas" w:eastAsia="Times New Roman" w:hAnsi="Consolas" w:cs="Courier New"/>
-                <w:color w:val="A31515"/>
-                <w:sz w:val="20"/>
-                <w:szCs w:val="20"/>
-                <w:bdr w:val="none" w:sz="0" w:space="0" w:color="auto" w:frame="1"/>
-                <w:lang w:val="en-US"/>
-              </w:rPr>
-              <w:t>"</w:t>
+              <w:t>"Helvetica Neue"</w:t>
             </w:r>
             <w:r>
               <w:rPr>
@@ -8667,23 +6376,7 @@
           </w:tcPr>
           <w:p>
             <w:r>
-              <w:t xml:space="preserve">By default when I generate the views for registration I find that because EFC doesn’t know which field the user needs to make sense out of </w:t>
-            </w:r>
-            <w:proofErr w:type="spellStart"/>
-            <w:r>
-              <w:t>UserID</w:t>
-            </w:r>
-            <w:proofErr w:type="spellEnd"/>
-            <w:r>
-              <w:t xml:space="preserve"> it uses the </w:t>
-            </w:r>
-            <w:proofErr w:type="spellStart"/>
-            <w:r>
-              <w:t>UserContactEmail</w:t>
-            </w:r>
-            <w:proofErr w:type="spellEnd"/>
-            <w:r>
-              <w:t xml:space="preserve"> field. </w:t>
+              <w:t xml:space="preserve">By default when I generate the views for registration I find that because EFC doesn’t know which field the user needs to make sense out of UserID it uses the UserContactEmail field. </w:t>
             </w:r>
           </w:p>
           <w:p/>
@@ -8874,31 +6567,10 @@
               <w:t xml:space="preserve">It </w:t>
             </w:r>
             <w:r>
-              <w:t xml:space="preserve">allowed me to then just change all the values in the controller and the views from </w:t>
-            </w:r>
-            <w:proofErr w:type="spellStart"/>
-            <w:r>
-              <w:t>UserContactEmail</w:t>
-            </w:r>
-            <w:proofErr w:type="spellEnd"/>
-            <w:r>
-              <w:t xml:space="preserve"> to </w:t>
-            </w:r>
-            <w:proofErr w:type="spellStart"/>
-            <w:r>
-              <w:t>UserFullName</w:t>
-            </w:r>
-            <w:proofErr w:type="spellEnd"/>
-            <w:r>
-              <w:t xml:space="preserve">. I didn’t even need to </w:t>
-            </w:r>
-            <w:r>
-              <w:t>recreate the database or migrate this property as a data column in the database</w:t>
-            </w:r>
-            <w:bookmarkStart w:id="0" w:name="_GoBack"/>
-            <w:bookmarkEnd w:id="0"/>
-            <w:r>
-              <w:t>.</w:t>
+              <w:t xml:space="preserve">allowed me to then just change all the values in the controller and the views from UserContactEmail to UserFullName. I didn’t even need to </w:t>
+            </w:r>
+            <w:r>
+              <w:t>recreate the database or migrate this property as a data column in the database.</w:t>
             </w:r>
           </w:p>
         </w:tc>
@@ -8956,25 +6628,465 @@
           <w:tcPr>
             <w:tcW w:w="1170" w:type="dxa"/>
           </w:tcPr>
-          <w:p/>
+          <w:p>
+            <w:r>
+              <w:lastRenderedPageBreak/>
+              <w:t>6</w:t>
+            </w:r>
+          </w:p>
+          <w:p>
+            <w:r>
+              <w:t>CLOSED</w:t>
+            </w:r>
+          </w:p>
         </w:tc>
         <w:tc>
           <w:tcPr>
             <w:tcW w:w="990" w:type="dxa"/>
           </w:tcPr>
-          <w:p/>
+          <w:p>
+            <w:r>
+              <w:t>Logic</w:t>
+            </w:r>
+            <w:bookmarkStart w:id="0" w:name="_GoBack"/>
+            <w:bookmarkEnd w:id="0"/>
+          </w:p>
         </w:tc>
         <w:tc>
           <w:tcPr>
             <w:tcW w:w="5220" w:type="dxa"/>
           </w:tcPr>
-          <w:p/>
+          <w:p>
+            <w:pPr>
+              <w:rPr>
+                <w:rFonts w:ascii="Consolas" w:hAnsi="Consolas"/>
+                <w:color w:val="CCCCCC"/>
+                <w:sz w:val="21"/>
+                <w:szCs w:val="21"/>
+                <w:shd w:val="clear" w:color="auto" w:fill="252526"/>
+              </w:rPr>
+            </w:pPr>
+            <w:r>
+              <w:rPr>
+                <w:rFonts w:ascii="Consolas" w:hAnsi="Consolas"/>
+                <w:color w:val="CCCCCC"/>
+                <w:sz w:val="21"/>
+                <w:szCs w:val="21"/>
+                <w:shd w:val="clear" w:color="auto" w:fill="252526"/>
+              </w:rPr>
+              <w:t>Cannot implicitly convert type 'System.Linq.IOrderedQueryable&lt;Pitcher.Models.Registration&gt;' to 'Microsoft.EntityFrameworkCore.Query.IIncludableQueryable</w:t>
+            </w:r>
+          </w:p>
+          <w:p>
+            <w:r>
+              <w:t xml:space="preserve">The way around this first was to use </w:t>
+            </w:r>
+            <w:r>
+              <w:t>IQueryable</w:t>
+            </w:r>
+            <w:r>
+              <w:t xml:space="preserve"> in place of the var keyword which I have highlighted in the code snippet.</w:t>
+            </w:r>
+          </w:p>
+          <w:p>
+            <w:r>
+              <w:t>That would give us another error</w:t>
+            </w:r>
+            <w:r>
+              <w:t xml:space="preserve"> for each switch case for example… </w:t>
+            </w:r>
+          </w:p>
+          <w:p>
+            <w:pPr>
+              <w:rPr>
+                <w:rFonts w:ascii="Consolas" w:hAnsi="Consolas"/>
+                <w:color w:val="CCCCCC"/>
+                <w:sz w:val="21"/>
+                <w:szCs w:val="21"/>
+                <w:shd w:val="clear" w:color="auto" w:fill="252526"/>
+              </w:rPr>
+            </w:pPr>
+            <w:r>
+              <w:rPr>
+                <w:rFonts w:ascii="Consolas" w:hAnsi="Consolas"/>
+                <w:color w:val="CCCCCC"/>
+                <w:sz w:val="21"/>
+                <w:szCs w:val="21"/>
+                <w:shd w:val="clear" w:color="auto" w:fill="252526"/>
+              </w:rPr>
+              <w:t>'IQueryable' does not contain a definition for 'OrderByDescending' and no accessible extension method 'OrderByDescending' accepting a first argument of type 'IQueryable' could be found (are you missing a using directive or an assembly reference?) [Pitcher]</w:t>
+            </w:r>
+          </w:p>
+          <w:p>
+            <w:r>
+              <w:t>…</w:t>
+            </w:r>
+            <w:r>
+              <w:t xml:space="preserve">To fix that up right next to the keyword </w:t>
+            </w:r>
+            <w:r>
+              <w:t>IQueryable</w:t>
+            </w:r>
+            <w:r>
+              <w:t xml:space="preserve"> I put the word </w:t>
+            </w:r>
+            <w:r>
+              <w:rPr>
+                <w:rFonts w:ascii="Consolas" w:eastAsia="Times New Roman" w:hAnsi="Consolas" w:cs="Times New Roman"/>
+                <w:color w:val="D4D4D4"/>
+                <w:sz w:val="21"/>
+                <w:szCs w:val="21"/>
+                <w:highlight w:val="black"/>
+                <w:lang w:val="en-US"/>
+              </w:rPr>
+              <w:t>&lt;</w:t>
+            </w:r>
+            <w:r>
+              <w:rPr>
+                <w:rFonts w:ascii="Consolas" w:eastAsia="Times New Roman" w:hAnsi="Consolas" w:cs="Times New Roman"/>
+                <w:color w:val="4EC9B0"/>
+                <w:sz w:val="21"/>
+                <w:szCs w:val="21"/>
+                <w:highlight w:val="black"/>
+                <w:lang w:val="en-US"/>
+              </w:rPr>
+              <w:t>Registration</w:t>
+            </w:r>
+            <w:r>
+              <w:rPr>
+                <w:rFonts w:ascii="Consolas" w:eastAsia="Times New Roman" w:hAnsi="Consolas" w:cs="Times New Roman"/>
+                <w:color w:val="D4D4D4"/>
+                <w:sz w:val="21"/>
+                <w:szCs w:val="21"/>
+                <w:highlight w:val="black"/>
+                <w:lang w:val="en-US"/>
+              </w:rPr>
+              <w:t>&gt;</w:t>
+            </w:r>
+            <w:r>
+              <w:t>. Done.</w:t>
+            </w:r>
+          </w:p>
+          <w:p>
+            <w:pPr>
+              <w:shd w:val="clear" w:color="auto" w:fill="1E1E1E"/>
+              <w:spacing w:after="0" w:line="285" w:lineRule="atLeast"/>
+              <w:rPr>
+                <w:rFonts w:ascii="Consolas" w:eastAsia="Times New Roman" w:hAnsi="Consolas" w:cs="Times New Roman"/>
+                <w:color w:val="D4D4D4"/>
+                <w:sz w:val="21"/>
+                <w:szCs w:val="21"/>
+                <w:lang w:val="en-US"/>
+              </w:rPr>
+            </w:pPr>
+            <w:r>
+              <w:rPr>
+                <w:rFonts w:ascii="Consolas" w:eastAsia="Times New Roman" w:hAnsi="Consolas" w:cs="Times New Roman"/>
+                <w:color w:val="4EC9B0"/>
+                <w:sz w:val="21"/>
+                <w:szCs w:val="21"/>
+                <w:lang w:val="en-US"/>
+              </w:rPr>
+              <w:t>IQueryable</w:t>
+            </w:r>
+            <w:r>
+              <w:rPr>
+                <w:rFonts w:ascii="Consolas" w:eastAsia="Times New Roman" w:hAnsi="Consolas" w:cs="Times New Roman"/>
+                <w:color w:val="D4D4D4"/>
+                <w:sz w:val="21"/>
+                <w:szCs w:val="21"/>
+                <w:lang w:val="en-US"/>
+              </w:rPr>
+              <w:t> &lt;</w:t>
+            </w:r>
+            <w:r>
+              <w:rPr>
+                <w:rFonts w:ascii="Consolas" w:eastAsia="Times New Roman" w:hAnsi="Consolas" w:cs="Times New Roman"/>
+                <w:color w:val="4EC9B0"/>
+                <w:sz w:val="21"/>
+                <w:szCs w:val="21"/>
+                <w:lang w:val="en-US"/>
+              </w:rPr>
+              <w:t>Registration</w:t>
+            </w:r>
+            <w:r>
+              <w:rPr>
+                <w:rFonts w:ascii="Consolas" w:eastAsia="Times New Roman" w:hAnsi="Consolas" w:cs="Times New Roman"/>
+                <w:color w:val="D4D4D4"/>
+                <w:sz w:val="21"/>
+                <w:szCs w:val="21"/>
+                <w:lang w:val="en-US"/>
+              </w:rPr>
+              <w:t>&gt; </w:t>
+            </w:r>
+            <w:r>
+              <w:rPr>
+                <w:rFonts w:ascii="Consolas" w:eastAsia="Times New Roman" w:hAnsi="Consolas" w:cs="Times New Roman"/>
+                <w:color w:val="9CDCFE"/>
+                <w:sz w:val="21"/>
+                <w:szCs w:val="21"/>
+                <w:lang w:val="en-US"/>
+              </w:rPr>
+              <w:t>registrations</w:t>
+            </w:r>
+            <w:r>
+              <w:rPr>
+                <w:rFonts w:ascii="Consolas" w:eastAsia="Times New Roman" w:hAnsi="Consolas" w:cs="Times New Roman"/>
+                <w:color w:val="D4D4D4"/>
+                <w:sz w:val="21"/>
+                <w:szCs w:val="21"/>
+                <w:lang w:val="en-US"/>
+              </w:rPr>
+              <w:t> = </w:t>
+            </w:r>
+            <w:r>
+              <w:rPr>
+                <w:rFonts w:ascii="Consolas" w:eastAsia="Times New Roman" w:hAnsi="Consolas" w:cs="Times New Roman"/>
+                <w:color w:val="9CDCFE"/>
+                <w:sz w:val="21"/>
+                <w:szCs w:val="21"/>
+                <w:lang w:val="en-US"/>
+              </w:rPr>
+              <w:t>_context</w:t>
+            </w:r>
+            <w:r>
+              <w:rPr>
+                <w:rFonts w:ascii="Consolas" w:eastAsia="Times New Roman" w:hAnsi="Consolas" w:cs="Times New Roman"/>
+                <w:color w:val="D4D4D4"/>
+                <w:sz w:val="21"/>
+                <w:szCs w:val="21"/>
+                <w:lang w:val="en-US"/>
+              </w:rPr>
+              <w:t>.</w:t>
+            </w:r>
+            <w:r>
+              <w:rPr>
+                <w:rFonts w:ascii="Consolas" w:eastAsia="Times New Roman" w:hAnsi="Consolas" w:cs="Times New Roman"/>
+                <w:color w:val="9CDCFE"/>
+                <w:sz w:val="21"/>
+                <w:szCs w:val="21"/>
+                <w:lang w:val="en-US"/>
+              </w:rPr>
+              <w:t>Registrations</w:t>
+            </w:r>
+            <w:r>
+              <w:rPr>
+                <w:rFonts w:ascii="Consolas" w:eastAsia="Times New Roman" w:hAnsi="Consolas" w:cs="Times New Roman"/>
+                <w:color w:val="D4D4D4"/>
+                <w:sz w:val="21"/>
+                <w:szCs w:val="21"/>
+                <w:lang w:val="en-US"/>
+              </w:rPr>
+              <w:t>.</w:t>
+            </w:r>
+            <w:r>
+              <w:rPr>
+                <w:rFonts w:ascii="Consolas" w:eastAsia="Times New Roman" w:hAnsi="Consolas" w:cs="Times New Roman"/>
+                <w:color w:val="DCDCAA"/>
+                <w:sz w:val="21"/>
+                <w:szCs w:val="21"/>
+                <w:lang w:val="en-US"/>
+              </w:rPr>
+              <w:t>Include</w:t>
+            </w:r>
+            <w:r>
+              <w:rPr>
+                <w:rFonts w:ascii="Consolas" w:eastAsia="Times New Roman" w:hAnsi="Consolas" w:cs="Times New Roman"/>
+                <w:color w:val="D4D4D4"/>
+                <w:sz w:val="21"/>
+                <w:szCs w:val="21"/>
+                <w:lang w:val="en-US"/>
+              </w:rPr>
+              <w:t>(</w:t>
+            </w:r>
+            <w:r>
+              <w:rPr>
+                <w:rFonts w:ascii="Consolas" w:eastAsia="Times New Roman" w:hAnsi="Consolas" w:cs="Times New Roman"/>
+                <w:color w:val="9CDCFE"/>
+                <w:sz w:val="21"/>
+                <w:szCs w:val="21"/>
+                <w:lang w:val="en-US"/>
+              </w:rPr>
+              <w:t>r</w:t>
+            </w:r>
+            <w:r>
+              <w:rPr>
+                <w:rFonts w:ascii="Consolas" w:eastAsia="Times New Roman" w:hAnsi="Consolas" w:cs="Times New Roman"/>
+                <w:color w:val="D4D4D4"/>
+                <w:sz w:val="21"/>
+                <w:szCs w:val="21"/>
+                <w:lang w:val="en-US"/>
+              </w:rPr>
+              <w:t> =&gt; </w:t>
+            </w:r>
+            <w:r>
+              <w:rPr>
+                <w:rFonts w:ascii="Consolas" w:eastAsia="Times New Roman" w:hAnsi="Consolas" w:cs="Times New Roman"/>
+                <w:color w:val="9CDCFE"/>
+                <w:sz w:val="21"/>
+                <w:szCs w:val="21"/>
+                <w:lang w:val="en-US"/>
+              </w:rPr>
+              <w:t>r</w:t>
+            </w:r>
+            <w:r>
+              <w:rPr>
+                <w:rFonts w:ascii="Consolas" w:eastAsia="Times New Roman" w:hAnsi="Consolas" w:cs="Times New Roman"/>
+                <w:color w:val="D4D4D4"/>
+                <w:sz w:val="21"/>
+                <w:szCs w:val="21"/>
+                <w:lang w:val="en-US"/>
+              </w:rPr>
+              <w:t>.</w:t>
+            </w:r>
+            <w:r>
+              <w:rPr>
+                <w:rFonts w:ascii="Consolas" w:eastAsia="Times New Roman" w:hAnsi="Consolas" w:cs="Times New Roman"/>
+                <w:color w:val="9CDCFE"/>
+                <w:sz w:val="21"/>
+                <w:szCs w:val="21"/>
+                <w:lang w:val="en-US"/>
+              </w:rPr>
+              <w:t>Job</w:t>
+            </w:r>
+            <w:r>
+              <w:rPr>
+                <w:rFonts w:ascii="Consolas" w:eastAsia="Times New Roman" w:hAnsi="Consolas" w:cs="Times New Roman"/>
+                <w:color w:val="D4D4D4"/>
+                <w:sz w:val="21"/>
+                <w:szCs w:val="21"/>
+                <w:lang w:val="en-US"/>
+              </w:rPr>
+              <w:t>).</w:t>
+            </w:r>
+            <w:r>
+              <w:rPr>
+                <w:rFonts w:ascii="Consolas" w:eastAsia="Times New Roman" w:hAnsi="Consolas" w:cs="Times New Roman"/>
+                <w:color w:val="DCDCAA"/>
+                <w:sz w:val="21"/>
+                <w:szCs w:val="21"/>
+                <w:lang w:val="en-US"/>
+              </w:rPr>
+              <w:t>Include</w:t>
+            </w:r>
+            <w:r>
+              <w:rPr>
+                <w:rFonts w:ascii="Consolas" w:eastAsia="Times New Roman" w:hAnsi="Consolas" w:cs="Times New Roman"/>
+                <w:color w:val="D4D4D4"/>
+                <w:sz w:val="21"/>
+                <w:szCs w:val="21"/>
+                <w:lang w:val="en-US"/>
+              </w:rPr>
+              <w:t>(</w:t>
+            </w:r>
+            <w:r>
+              <w:rPr>
+                <w:rFonts w:ascii="Consolas" w:eastAsia="Times New Roman" w:hAnsi="Consolas" w:cs="Times New Roman"/>
+                <w:color w:val="9CDCFE"/>
+                <w:sz w:val="21"/>
+                <w:szCs w:val="21"/>
+                <w:lang w:val="en-US"/>
+              </w:rPr>
+              <w:t>r</w:t>
+            </w:r>
+            <w:r>
+              <w:rPr>
+                <w:rFonts w:ascii="Consolas" w:eastAsia="Times New Roman" w:hAnsi="Consolas" w:cs="Times New Roman"/>
+                <w:color w:val="D4D4D4"/>
+                <w:sz w:val="21"/>
+                <w:szCs w:val="21"/>
+                <w:lang w:val="en-US"/>
+              </w:rPr>
+              <w:t> =&gt; </w:t>
+            </w:r>
+            <w:r>
+              <w:rPr>
+                <w:rFonts w:ascii="Consolas" w:eastAsia="Times New Roman" w:hAnsi="Consolas" w:cs="Times New Roman"/>
+                <w:color w:val="9CDCFE"/>
+                <w:sz w:val="21"/>
+                <w:szCs w:val="21"/>
+                <w:lang w:val="en-US"/>
+              </w:rPr>
+              <w:t>r</w:t>
+            </w:r>
+            <w:r>
+              <w:rPr>
+                <w:rFonts w:ascii="Consolas" w:eastAsia="Times New Roman" w:hAnsi="Consolas" w:cs="Times New Roman"/>
+                <w:color w:val="D4D4D4"/>
+                <w:sz w:val="21"/>
+                <w:szCs w:val="21"/>
+                <w:lang w:val="en-US"/>
+              </w:rPr>
+              <w:t>.</w:t>
+            </w:r>
+            <w:r>
+              <w:rPr>
+                <w:rFonts w:ascii="Consolas" w:eastAsia="Times New Roman" w:hAnsi="Consolas" w:cs="Times New Roman"/>
+                <w:color w:val="9CDCFE"/>
+                <w:sz w:val="21"/>
+                <w:szCs w:val="21"/>
+                <w:lang w:val="en-US"/>
+              </w:rPr>
+              <w:t>User</w:t>
+            </w:r>
+            <w:r>
+              <w:rPr>
+                <w:rFonts w:ascii="Consolas" w:eastAsia="Times New Roman" w:hAnsi="Consolas" w:cs="Times New Roman"/>
+                <w:color w:val="D4D4D4"/>
+                <w:sz w:val="21"/>
+                <w:szCs w:val="21"/>
+                <w:lang w:val="en-US"/>
+              </w:rPr>
+              <w:t>);</w:t>
+            </w:r>
+          </w:p>
         </w:tc>
         <w:tc>
           <w:tcPr>
             <w:tcW w:w="7560" w:type="dxa"/>
           </w:tcPr>
-          <w:p/>
+          <w:p>
+            <w:r>
+              <w:rPr>
+                <w:noProof/>
+              </w:rPr>
+              <w:drawing>
+                <wp:inline distT="0" distB="0" distL="0" distR="0" wp14:anchorId="34F108FD" wp14:editId="4D81AA92">
+                  <wp:extent cx="4663440" cy="2432685"/>
+                  <wp:effectExtent l="0" t="0" r="3810" b="5715"/>
+                  <wp:docPr id="5" name="Picture 5"/>
+                  <wp:cNvGraphicFramePr>
+                    <a:graphicFrameLocks xmlns:a="http://schemas.openxmlformats.org/drawingml/2006/main" noChangeAspect="1"/>
+                  </wp:cNvGraphicFramePr>
+                  <a:graphic xmlns:a="http://schemas.openxmlformats.org/drawingml/2006/main">
+                    <a:graphicData uri="http://schemas.openxmlformats.org/drawingml/2006/picture">
+                      <pic:pic xmlns:pic="http://schemas.openxmlformats.org/drawingml/2006/picture">
+                        <pic:nvPicPr>
+                          <pic:cNvPr id="1" name=""/>
+                          <pic:cNvPicPr/>
+                        </pic:nvPicPr>
+                        <pic:blipFill>
+                          <a:blip r:embed="rId13"/>
+                          <a:stretch>
+                            <a:fillRect/>
+                          </a:stretch>
+                        </pic:blipFill>
+                        <pic:spPr>
+                          <a:xfrm>
+                            <a:off x="0" y="0"/>
+                            <a:ext cx="4663440" cy="2432685"/>
+                          </a:xfrm>
+                          <a:prstGeom prst="rect">
+                            <a:avLst/>
+                          </a:prstGeom>
+                        </pic:spPr>
+                      </pic:pic>
+                    </a:graphicData>
+                  </a:graphic>
+                </wp:inline>
+              </w:drawing>
+            </w:r>
+          </w:p>
         </w:tc>
       </w:tr>
       <w:tr>
@@ -9016,7 +7128,7 @@
 </file>
 
 <file path=word/numbering.xml><?xml version="1.0" encoding="utf-8"?>
-<w:numbering xmlns:wpc="http://schemas.microsoft.com/office/word/2010/wordprocessingCanvas" xmlns:mc="http://schemas.openxmlformats.org/markup-compatibility/2006" xmlns:o="urn:schemas-microsoft-com:office:office" xmlns:r="http://schemas.openxmlformats.org/officeDocument/2006/relationships" xmlns:m="http://schemas.openxmlformats.org/officeDocument/2006/math" xmlns:v="urn:schemas-microsoft-com:vml" xmlns:wp14="http://schemas.microsoft.com/office/word/2010/wordprocessingDrawing" xmlns:wp="http://schemas.openxmlformats.org/drawingml/2006/wordprocessingDrawing" xmlns:w10="urn:schemas-microsoft-com:office:word" xmlns:w="http://schemas.openxmlformats.org/wordprocessingml/2006/main" xmlns:w14="http://schemas.microsoft.com/office/word/2010/wordml" xmlns:w15="http://schemas.microsoft.com/office/word/2012/wordml" xmlns:wpg="http://schemas.microsoft.com/office/word/2010/wordprocessingGroup" xmlns:wpi="http://schemas.microsoft.com/office/word/2010/wordprocessingInk" xmlns:wne="http://schemas.microsoft.com/office/word/2006/wordml" xmlns:wps="http://schemas.microsoft.com/office/word/2010/wordprocessingShape" mc:Ignorable="w14 w15 wp14">
+<w:numbering xmlns:wpc="http://schemas.microsoft.com/office/word/2010/wordprocessingCanvas" xmlns:cx="http://schemas.microsoft.com/office/drawing/2014/chartex" xmlns:cx1="http://schemas.microsoft.com/office/drawing/2015/9/8/chartex" xmlns:cx2="http://schemas.microsoft.com/office/drawing/2015/10/21/chartex" xmlns:cx3="http://schemas.microsoft.com/office/drawing/2016/5/9/chartex" xmlns:cx4="http://schemas.microsoft.com/office/drawing/2016/5/10/chartex" xmlns:cx5="http://schemas.microsoft.com/office/drawing/2016/5/11/chartex" xmlns:cx6="http://schemas.microsoft.com/office/drawing/2016/5/12/chartex" xmlns:cx7="http://schemas.microsoft.com/office/drawing/2016/5/13/chartex" xmlns:cx8="http://schemas.microsoft.com/office/drawing/2016/5/14/chartex" xmlns:mc="http://schemas.openxmlformats.org/markup-compatibility/2006" xmlns:aink="http://schemas.microsoft.com/office/drawing/2016/ink" xmlns:am3d="http://schemas.microsoft.com/office/drawing/2017/model3d" xmlns:o="urn:schemas-microsoft-com:office:office" xmlns:r="http://schemas.openxmlformats.org/officeDocument/2006/relationships" xmlns:m="http://schemas.openxmlformats.org/officeDocument/2006/math" xmlns:v="urn:schemas-microsoft-com:vml" xmlns:wp14="http://schemas.microsoft.com/office/word/2010/wordprocessingDrawing" xmlns:wp="http://schemas.openxmlformats.org/drawingml/2006/wordprocessingDrawing" xmlns:w10="urn:schemas-microsoft-com:office:word" xmlns:w="http://schemas.openxmlformats.org/wordprocessingml/2006/main" xmlns:w14="http://schemas.microsoft.com/office/word/2010/wordml" xmlns:w15="http://schemas.microsoft.com/office/word/2012/wordml" xmlns:w16cid="http://schemas.microsoft.com/office/word/2016/wordml/cid" xmlns:w16se="http://schemas.microsoft.com/office/word/2015/wordml/symex" xmlns:wpg="http://schemas.microsoft.com/office/word/2010/wordprocessingGroup" xmlns:wpi="http://schemas.microsoft.com/office/word/2010/wordprocessingInk" xmlns:wne="http://schemas.microsoft.com/office/word/2006/wordml" xmlns:wps="http://schemas.microsoft.com/office/word/2010/wordprocessingShape" mc:Ignorable="w14 w15 w16se w16cid wp14">
   <w:abstractNum w:abstractNumId="0" w15:restartNumberingAfterBreak="0">
     <w:nsid w:val="23D604BC"/>
     <w:multiLevelType w:val="hybridMultilevel"/>
@@ -9297,7 +7409,7 @@
 </file>
 
 <file path=word/styles.xml><?xml version="1.0" encoding="utf-8"?>
-<w:styles xmlns:mc="http://schemas.openxmlformats.org/markup-compatibility/2006" xmlns:r="http://schemas.openxmlformats.org/officeDocument/2006/relationships" xmlns:w="http://schemas.openxmlformats.org/wordprocessingml/2006/main" xmlns:w14="http://schemas.microsoft.com/office/word/2010/wordml" xmlns:w15="http://schemas.microsoft.com/office/word/2012/wordml" mc:Ignorable="w14 w15">
+<w:styles xmlns:mc="http://schemas.openxmlformats.org/markup-compatibility/2006" xmlns:r="http://schemas.openxmlformats.org/officeDocument/2006/relationships" xmlns:w="http://schemas.openxmlformats.org/wordprocessingml/2006/main" xmlns:w14="http://schemas.microsoft.com/office/word/2010/wordml" xmlns:w15="http://schemas.microsoft.com/office/word/2012/wordml" xmlns:w16cid="http://schemas.microsoft.com/office/word/2016/wordml/cid" xmlns:w16se="http://schemas.microsoft.com/office/word/2015/wordml/symex" mc:Ignorable="w14 w15 w16se w16cid">
   <w:docDefaults>
     <w:rPrDefault>
       <w:rPr>
@@ -9313,7 +7425,7 @@
       </w:pPr>
     </w:pPrDefault>
   </w:docDefaults>
-  <w:latentStyles w:defLockedState="0" w:defUIPriority="99" w:defSemiHidden="0" w:defUnhideWhenUsed="0" w:defQFormat="0" w:count="371">
+  <w:latentStyles w:defLockedState="0" w:defUIPriority="99" w:defSemiHidden="0" w:defUnhideWhenUsed="0" w:defQFormat="0" w:count="376">
     <w:lsdException w:name="Normal" w:uiPriority="0" w:qFormat="1"/>
     <w:lsdException w:name="heading 1" w:uiPriority="9" w:qFormat="1"/>
     <w:lsdException w:name="heading 2" w:semiHidden="1" w:uiPriority="9" w:unhideWhenUsed="1" w:qFormat="1"/>
@@ -9419,7 +7531,6 @@
     <w:lsdException w:name="HTML Sample" w:semiHidden="1" w:unhideWhenUsed="1"/>
     <w:lsdException w:name="HTML Typewriter" w:semiHidden="1" w:unhideWhenUsed="1"/>
     <w:lsdException w:name="HTML Variable" w:semiHidden="1" w:unhideWhenUsed="1"/>
-    <w:lsdException w:name="Normal Table" w:semiHidden="1" w:unhideWhenUsed="1"/>
     <w:lsdException w:name="annotation subject" w:semiHidden="1" w:unhideWhenUsed="1"/>
     <w:lsdException w:name="No List" w:semiHidden="1" w:unhideWhenUsed="1"/>
     <w:lsdException w:name="Outline List 1" w:semiHidden="1" w:unhideWhenUsed="1"/>
@@ -9462,11 +7573,8 @@
     <w:lsdException w:name="Table Contemporary" w:semiHidden="1" w:unhideWhenUsed="1"/>
     <w:lsdException w:name="Table Elegant" w:semiHidden="1" w:unhideWhenUsed="1"/>
     <w:lsdException w:name="Table Professional" w:semiHidden="1" w:unhideWhenUsed="1"/>
-    <w:lsdException w:name="Table Subtle 1" w:semiHidden="1" w:unhideWhenUsed="1"/>
     <w:lsdException w:name="Table Subtle 2" w:semiHidden="1" w:unhideWhenUsed="1"/>
     <w:lsdException w:name="Table Web 1" w:semiHidden="1" w:unhideWhenUsed="1"/>
-    <w:lsdException w:name="Table Web 2" w:semiHidden="1" w:unhideWhenUsed="1"/>
-    <w:lsdException w:name="Table Web 3" w:semiHidden="1" w:unhideWhenUsed="1"/>
     <w:lsdException w:name="Balloon Text" w:semiHidden="1" w:unhideWhenUsed="1"/>
     <w:lsdException w:name="Table Grid" w:uiPriority="59"/>
     <w:lsdException w:name="Table Theme" w:semiHidden="1" w:unhideWhenUsed="1"/>
@@ -9685,6 +7793,11 @@
     <w:lsdException w:name="List Table 5 Dark Accent 6" w:uiPriority="50"/>
     <w:lsdException w:name="List Table 6 Colorful Accent 6" w:uiPriority="51"/>
     <w:lsdException w:name="List Table 7 Colorful Accent 6" w:uiPriority="52"/>
+    <w:lsdException w:name="Mention" w:semiHidden="1" w:unhideWhenUsed="1"/>
+    <w:lsdException w:name="Smart Hyperlink" w:semiHidden="1" w:unhideWhenUsed="1"/>
+    <w:lsdException w:name="Hashtag" w:semiHidden="1" w:unhideWhenUsed="1"/>
+    <w:lsdException w:name="Unresolved Mention" w:semiHidden="1" w:unhideWhenUsed="1"/>
+    <w:lsdException w:name="Smart Link" w:semiHidden="1" w:unhideWhenUsed="1"/>
   </w:latentStyles>
   <w:style w:type="paragraph" w:default="1" w:styleId="Normal">
     <w:name w:val="Normal"/>

</xml_diff>